<commit_message>
test report for 16.2 release: minor changes after review
Related to Issue [OVERS-43]
</commit_message>
<xml_diff>
--- a/doc/Wave overtopping at dikes - Kernel - Test report 16.2.docx
+++ b/doc/Wave overtopping at dikes - Kernel - Test report 16.2.docx
@@ -57,7 +57,12 @@
     <w:p>
       <w:proofErr w:type="gramStart"/>
       <w:r>
-        <w:t>Wave overtopping, wave run-up, overtopping, run-up, WTI 2017, safety assessment, software, failure mechanism.</w:t>
+        <w:t>Wave overtop</w:t>
+      </w:r>
+      <w:bookmarkStart w:id="12" w:name="_GoBack"/>
+      <w:bookmarkEnd w:id="12"/>
+      <w:r>
+        <w:t>ping, wave run-up, overtopping, run-up, WTI 2017, safety assessment, software, failure mechanism.</w:t>
       </w:r>
       <w:proofErr w:type="gramEnd"/>
     </w:p>
@@ -165,21 +170,7 @@
         <w:rPr>
           <w:lang w:val="nl-NL"/>
         </w:rPr>
-        <w:t xml:space="preserve">kern “golfoverslag bij </w:t>
-      </w:r>
-      <w:proofErr w:type="gramStart"/>
-      <w:r>
-        <w:rPr>
-          <w:lang w:val="nl-NL"/>
-        </w:rPr>
-        <w:t xml:space="preserve">dijken”.  </w:t>
-      </w:r>
-      <w:proofErr w:type="gramEnd"/>
-      <w:r>
-        <w:rPr>
-          <w:lang w:val="nl-NL"/>
-        </w:rPr>
-        <w:t>Het bevat ook enkele aanbevelingen voor verbeteringen van de test</w:t>
+        <w:t>kern “golfoverslag bij dijken”.  Het bevat ook enkele aanbevelingen voor verbeteringen van de test</w:t>
       </w:r>
       <w:r>
         <w:rPr>
@@ -314,7 +305,7 @@
             <w:pPr>
               <w:pStyle w:val="Huisstijl-Kopje"/>
             </w:pPr>
-            <w:bookmarkStart w:id="12" w:name="tblVersie"/>
+            <w:bookmarkStart w:id="13" w:name="tblVersie"/>
             <w:r>
               <w:t>Version</w:t>
             </w:r>
@@ -476,8 +467,8 @@
             <w:pPr>
               <w:pStyle w:val="Huisstijl-TabelStatus"/>
             </w:pPr>
-            <w:bookmarkStart w:id="13" w:name="bmVersie" w:colFirst="0" w:colLast="0"/>
-            <w:bookmarkStart w:id="14" w:name="bmDatum" w:colFirst="1" w:colLast="1"/>
+            <w:bookmarkStart w:id="14" w:name="bmVersie" w:colFirst="0" w:colLast="0"/>
+            <w:bookmarkStart w:id="15" w:name="bmDatum" w:colFirst="1" w:colLast="1"/>
             <w:r>
               <w:t>1.0</w:t>
             </w:r>
@@ -574,7 +565,7 @@
               <w:pStyle w:val="Huisstijl-TabelStatus"/>
             </w:pPr>
             <w:r>
-              <w:t>J.P. de Waal</w:t>
+              <w:t>H. van Putten</w:t>
             </w:r>
           </w:p>
         </w:tc>
@@ -607,9 +598,6 @@
           <w:p>
             <w:pPr>
               <w:pStyle w:val="Huisstijl-TabelStatus"/>
-              <w:rPr>
-                <w:lang w:val="nl-NL"/>
-              </w:rPr>
             </w:pPr>
           </w:p>
         </w:tc>
@@ -626,15 +614,12 @@
           <w:p>
             <w:pPr>
               <w:pStyle w:val="Huisstijl-TabelStatus"/>
-              <w:rPr>
-                <w:lang w:val="nl-NL"/>
-              </w:rPr>
             </w:pPr>
           </w:p>
         </w:tc>
       </w:tr>
-      <w:bookmarkEnd w:id="13"/>
       <w:bookmarkEnd w:id="14"/>
+      <w:bookmarkEnd w:id="15"/>
       <w:tr>
         <w:tc>
           <w:tcPr>
@@ -649,9 +634,6 @@
           <w:p>
             <w:pPr>
               <w:pStyle w:val="Huisstijl-TabelStatus"/>
-              <w:rPr>
-                <w:lang w:val="nl-NL"/>
-              </w:rPr>
             </w:pPr>
           </w:p>
         </w:tc>
@@ -668,9 +650,6 @@
           <w:p>
             <w:pPr>
               <w:pStyle w:val="Huisstijl-TabelStatus"/>
-              <w:rPr>
-                <w:lang w:val="nl-NL"/>
-              </w:rPr>
             </w:pPr>
           </w:p>
         </w:tc>
@@ -687,9 +666,6 @@
           <w:p>
             <w:pPr>
               <w:pStyle w:val="Huisstijl-TabelStatus"/>
-              <w:rPr>
-                <w:lang w:val="nl-NL"/>
-              </w:rPr>
             </w:pPr>
           </w:p>
         </w:tc>
@@ -706,9 +682,6 @@
           <w:p>
             <w:pPr>
               <w:pStyle w:val="Huisstijl-TabelStatus"/>
-              <w:rPr>
-                <w:lang w:val="nl-NL"/>
-              </w:rPr>
             </w:pPr>
           </w:p>
         </w:tc>
@@ -725,9 +698,6 @@
           <w:p>
             <w:pPr>
               <w:pStyle w:val="Huisstijl-TabelStatus"/>
-              <w:rPr>
-                <w:lang w:val="nl-NL"/>
-              </w:rPr>
             </w:pPr>
           </w:p>
         </w:tc>
@@ -744,9 +714,6 @@
           <w:p>
             <w:pPr>
               <w:pStyle w:val="Huisstijl-TabelStatus"/>
-              <w:rPr>
-                <w:lang w:val="nl-NL"/>
-              </w:rPr>
             </w:pPr>
           </w:p>
         </w:tc>
@@ -763,9 +730,6 @@
           <w:p>
             <w:pPr>
               <w:pStyle w:val="Huisstijl-TabelStatus"/>
-              <w:rPr>
-                <w:lang w:val="nl-NL"/>
-              </w:rPr>
             </w:pPr>
           </w:p>
         </w:tc>
@@ -782,9 +746,6 @@
           <w:p>
             <w:pPr>
               <w:pStyle w:val="Huisstijl-TabelStatus"/>
-              <w:rPr>
-                <w:lang w:val="nl-NL"/>
-              </w:rPr>
             </w:pPr>
           </w:p>
         </w:tc>
@@ -803,9 +764,6 @@
           <w:p>
             <w:pPr>
               <w:pStyle w:val="Huisstijl-TabelStatus"/>
-              <w:rPr>
-                <w:lang w:val="nl-NL"/>
-              </w:rPr>
             </w:pPr>
           </w:p>
         </w:tc>
@@ -822,9 +780,6 @@
           <w:p>
             <w:pPr>
               <w:pStyle w:val="Huisstijl-TabelStatus"/>
-              <w:rPr>
-                <w:lang w:val="nl-NL"/>
-              </w:rPr>
             </w:pPr>
           </w:p>
         </w:tc>
@@ -841,9 +796,6 @@
           <w:p>
             <w:pPr>
               <w:pStyle w:val="Huisstijl-TabelStatus"/>
-              <w:rPr>
-                <w:lang w:val="nl-NL"/>
-              </w:rPr>
             </w:pPr>
           </w:p>
         </w:tc>
@@ -860,9 +812,6 @@
           <w:p>
             <w:pPr>
               <w:pStyle w:val="Huisstijl-TabelStatus"/>
-              <w:rPr>
-                <w:lang w:val="nl-NL"/>
-              </w:rPr>
             </w:pPr>
           </w:p>
         </w:tc>
@@ -879,9 +828,6 @@
           <w:p>
             <w:pPr>
               <w:pStyle w:val="Huisstijl-TabelStatus"/>
-              <w:rPr>
-                <w:lang w:val="nl-NL"/>
-              </w:rPr>
             </w:pPr>
           </w:p>
         </w:tc>
@@ -898,9 +844,6 @@
           <w:p>
             <w:pPr>
               <w:pStyle w:val="Huisstijl-TabelStatus"/>
-              <w:rPr>
-                <w:lang w:val="nl-NL"/>
-              </w:rPr>
             </w:pPr>
           </w:p>
         </w:tc>
@@ -917,9 +860,6 @@
           <w:p>
             <w:pPr>
               <w:pStyle w:val="Huisstijl-TabelStatus"/>
-              <w:rPr>
-                <w:lang w:val="nl-NL"/>
-              </w:rPr>
             </w:pPr>
           </w:p>
         </w:tc>
@@ -936,22 +876,13 @@
           <w:p>
             <w:pPr>
               <w:pStyle w:val="Huisstijl-TabelStatus"/>
-              <w:rPr>
-                <w:lang w:val="nl-NL"/>
-              </w:rPr>
             </w:pPr>
           </w:p>
         </w:tc>
       </w:tr>
-      <w:bookmarkEnd w:id="12"/>
+      <w:bookmarkEnd w:id="13"/>
     </w:tbl>
-    <w:p>
-      <w:pPr>
-        <w:rPr>
-          <w:lang w:val="nl-NL"/>
-        </w:rPr>
-      </w:pPr>
-    </w:p>
+    <w:p/>
     <w:tbl>
       <w:tblPr>
         <w:tblW w:w="8420" w:type="dxa"/>
@@ -974,7 +905,7 @@
             <w:pPr>
               <w:pStyle w:val="Huisstijl-Kopje"/>
             </w:pPr>
-            <w:bookmarkStart w:id="15" w:name="bmStatus" w:colFirst="0" w:colLast="0"/>
+            <w:bookmarkStart w:id="16" w:name="bmStatus" w:colFirst="0" w:colLast="0"/>
             <w:r>
               <w:t>State</w:t>
             </w:r>
@@ -989,7 +920,7 @@
           </w:p>
         </w:tc>
       </w:tr>
-      <w:bookmarkEnd w:id="15"/>
+      <w:bookmarkEnd w:id="16"/>
     </w:tbl>
     <w:p/>
     <w:p/>
@@ -1015,8 +946,8 @@
       <w:pPr>
         <w:pStyle w:val="Huisstijl-TitelInhoud"/>
       </w:pPr>
-      <w:bookmarkStart w:id="25" w:name="bmTOC"/>
-      <w:bookmarkEnd w:id="25"/>
+      <w:bookmarkStart w:id="26" w:name="bmTOC"/>
+      <w:bookmarkEnd w:id="26"/>
       <w:r>
         <w:lastRenderedPageBreak/>
         <w:t>Contents</w:t>
@@ -1082,7 +1013,7 @@
         <w:rPr>
           <w:noProof/>
         </w:rPr>
-        <w:instrText xml:space="preserve"> PAGEREF _Toc469401004 \h </w:instrText>
+        <w:instrText xml:space="preserve"> PAGEREF _Toc469486315 \h </w:instrText>
       </w:r>
       <w:r>
         <w:rPr>
@@ -1157,7 +1088,7 @@
         <w:rPr>
           <w:noProof/>
         </w:rPr>
-        <w:instrText xml:space="preserve"> PAGEREF _Toc469401005 \h </w:instrText>
+        <w:instrText xml:space="preserve"> PAGEREF _Toc469486316 \h </w:instrText>
       </w:r>
       <w:r>
         <w:rPr>
@@ -1232,7 +1163,7 @@
         <w:rPr>
           <w:noProof/>
         </w:rPr>
-        <w:instrText xml:space="preserve"> PAGEREF _Toc469401006 \h </w:instrText>
+        <w:instrText xml:space="preserve"> PAGEREF _Toc469486317 \h </w:instrText>
       </w:r>
       <w:r>
         <w:rPr>
@@ -1309,7 +1240,7 @@
         <w:rPr>
           <w:noProof/>
         </w:rPr>
-        <w:instrText xml:space="preserve"> PAGEREF _Toc469401007 \h </w:instrText>
+        <w:instrText xml:space="preserve"> PAGEREF _Toc469486318 \h </w:instrText>
       </w:r>
       <w:r>
         <w:rPr>
@@ -1384,7 +1315,7 @@
         <w:rPr>
           <w:noProof/>
         </w:rPr>
-        <w:instrText xml:space="preserve"> PAGEREF _Toc469401008 \h </w:instrText>
+        <w:instrText xml:space="preserve"> PAGEREF _Toc469486319 \h </w:instrText>
       </w:r>
       <w:r>
         <w:rPr>
@@ -1461,7 +1392,7 @@
         <w:rPr>
           <w:noProof/>
         </w:rPr>
-        <w:instrText xml:space="preserve"> PAGEREF _Toc469401009 \h </w:instrText>
+        <w:instrText xml:space="preserve"> PAGEREF _Toc469486320 \h </w:instrText>
       </w:r>
       <w:r>
         <w:rPr>
@@ -1478,7 +1409,7 @@
         <w:rPr>
           <w:noProof/>
         </w:rPr>
-        <w:t>1</w:t>
+        <w:t>2</w:t>
       </w:r>
       <w:r>
         <w:rPr>
@@ -1536,7 +1467,7 @@
         <w:rPr>
           <w:noProof/>
         </w:rPr>
-        <w:instrText xml:space="preserve"> PAGEREF _Toc469401010 \h </w:instrText>
+        <w:instrText xml:space="preserve"> PAGEREF _Toc469486321 \h </w:instrText>
       </w:r>
       <w:r>
         <w:rPr>
@@ -1553,7 +1484,7 @@
         <w:rPr>
           <w:noProof/>
         </w:rPr>
-        <w:t>1</w:t>
+        <w:t>2</w:t>
       </w:r>
       <w:r>
         <w:rPr>
@@ -1611,7 +1542,7 @@
         <w:rPr>
           <w:noProof/>
         </w:rPr>
-        <w:instrText xml:space="preserve"> PAGEREF _Toc469401011 \h </w:instrText>
+        <w:instrText xml:space="preserve"> PAGEREF _Toc469486322 \h </w:instrText>
       </w:r>
       <w:r>
         <w:rPr>
@@ -1628,7 +1559,7 @@
         <w:rPr>
           <w:noProof/>
         </w:rPr>
-        <w:t>1</w:t>
+        <w:t>2</w:t>
       </w:r>
       <w:r>
         <w:rPr>
@@ -1686,7 +1617,7 @@
         <w:rPr>
           <w:noProof/>
         </w:rPr>
-        <w:instrText xml:space="preserve"> PAGEREF _Toc469401012 \h </w:instrText>
+        <w:instrText xml:space="preserve"> PAGEREF _Toc469486323 \h </w:instrText>
       </w:r>
       <w:r>
         <w:rPr>
@@ -1703,7 +1634,7 @@
         <w:rPr>
           <w:noProof/>
         </w:rPr>
-        <w:t>1</w:t>
+        <w:t>2</w:t>
       </w:r>
       <w:r>
         <w:rPr>
@@ -1763,7 +1694,7 @@
         <w:rPr>
           <w:noProof/>
         </w:rPr>
-        <w:instrText xml:space="preserve"> PAGEREF _Toc469401013 \h </w:instrText>
+        <w:instrText xml:space="preserve"> PAGEREF _Toc469486324 \h </w:instrText>
       </w:r>
       <w:r>
         <w:rPr>
@@ -1780,7 +1711,7 @@
         <w:rPr>
           <w:noProof/>
         </w:rPr>
-        <w:t>2</w:t>
+        <w:t>3</w:t>
       </w:r>
       <w:r>
         <w:rPr>
@@ -1793,8 +1724,8 @@
       <w:r>
         <w:fldChar w:fldCharType="end"/>
       </w:r>
-      <w:bookmarkStart w:id="26" w:name="bmAppTOC"/>
-      <w:bookmarkEnd w:id="26"/>
+      <w:bookmarkStart w:id="27" w:name="bmAppTOC"/>
+      <w:bookmarkEnd w:id="27"/>
     </w:p>
     <w:p/>
     <w:p>
@@ -1814,8 +1745,8 @@
         </w:sectPr>
       </w:pPr>
     </w:p>
-    <w:bookmarkStart w:id="38" w:name="bmChap1"/>
-    <w:bookmarkEnd w:id="38"/>
+    <w:bookmarkStart w:id="39" w:name="bmChap1"/>
+    <w:bookmarkEnd w:id="39"/>
     <w:p>
       <w:pPr>
         <w:pStyle w:val="Heading1"/>
@@ -1876,21 +1807,21 @@
         </w:rPr>
         <w:fldChar w:fldCharType="end"/>
       </w:r>
-      <w:bookmarkStart w:id="39" w:name="_Toc469401004"/>
+      <w:bookmarkStart w:id="40" w:name="_Toc469486315"/>
       <w:r>
         <w:t>Introduction</w:t>
       </w:r>
-      <w:bookmarkEnd w:id="39"/>
+      <w:bookmarkEnd w:id="40"/>
     </w:p>
     <w:p>
       <w:pPr>
         <w:pStyle w:val="Heading2"/>
       </w:pPr>
-      <w:bookmarkStart w:id="40" w:name="_Toc469401005"/>
+      <w:bookmarkStart w:id="41" w:name="_Toc469486316"/>
       <w:r>
         <w:t>About this document</w:t>
       </w:r>
-      <w:bookmarkEnd w:id="40"/>
+      <w:bookmarkEnd w:id="41"/>
     </w:p>
     <w:p/>
     <w:p>
@@ -1949,16 +1880,13 @@
         <w:t xml:space="preserve"> tests, which are related to issues resolved between the 16.1 and 16.2 release.</w:t>
       </w:r>
     </w:p>
+    <w:p/>
     <w:p>
-      <w:bookmarkStart w:id="41" w:name="_GoBack"/>
-      <w:bookmarkEnd w:id="41"/>
-    </w:p>
-    <w:p>
       <w:pPr>
         <w:pStyle w:val="Heading2"/>
       </w:pPr>
       <w:bookmarkStart w:id="42" w:name="_Ref430612561"/>
-      <w:bookmarkStart w:id="43" w:name="_Toc469401006"/>
+      <w:bookmarkStart w:id="43" w:name="_Toc469486317"/>
       <w:r>
         <w:t>B</w:t>
       </w:r>
@@ -2377,14 +2305,7 @@
                 <w:sz w:val="20"/>
                 <w:szCs w:val="20"/>
               </w:rPr>
-              <w:t xml:space="preserve">Unit test for </w:t>
-            </w:r>
-            <w:r>
-              <w:rPr>
-                <w:sz w:val="20"/>
-                <w:szCs w:val="20"/>
-              </w:rPr>
-              <w:t>fix to avoid error in roughness</w:t>
+              <w:t>Unit test for fix to avoid error in roughness</w:t>
             </w:r>
           </w:p>
           <w:p>
@@ -2408,7 +2329,13 @@
     <w:p/>
     <w:p>
       <w:r>
-        <w:t>There are no changes in the tests belonging to the 16.1 release. All these tests are described in (</w:t>
+        <w:t>There are no changes in the tests belonging to the 16.1 release</w:t>
+      </w:r>
+      <w:r>
+        <w:t>, and they still pass</w:t>
+      </w:r>
+      <w:r>
+        <w:t>. All these tests are described in (</w:t>
       </w:r>
       <w:r>
         <w:t>Waal, J.P. de, 2015b</w:t>
@@ -2495,7 +2422,7 @@
       </w:r>
       <w:bookmarkStart w:id="59" w:name="_Ref430614466"/>
       <w:bookmarkStart w:id="60" w:name="_Ref431289055"/>
-      <w:bookmarkStart w:id="61" w:name="_Toc469401007"/>
+      <w:bookmarkStart w:id="61" w:name="_Toc469486318"/>
       <w:r>
         <w:t>T</w:t>
       </w:r>
@@ -2516,7 +2443,7 @@
       <w:pPr>
         <w:pStyle w:val="Heading2"/>
       </w:pPr>
-      <w:bookmarkStart w:id="62" w:name="_Toc469401008"/>
+      <w:bookmarkStart w:id="62" w:name="_Toc469486319"/>
       <w:r>
         <w:t xml:space="preserve">Results from </w:t>
       </w:r>
@@ -2530,7 +2457,10 @@
     <w:p/>
     <w:p>
       <w:r>
-        <w:t xml:space="preserve">Our test bench runs automatically on </w:t>
+        <w:t>The</w:t>
+      </w:r>
+      <w:r>
+        <w:t xml:space="preserve"> test bench runs automatically on </w:t>
       </w:r>
       <w:proofErr w:type="spellStart"/>
       <w:r>
@@ -2538,7 +2468,22 @@
       </w:r>
       <w:proofErr w:type="spellEnd"/>
       <w:r>
-        <w:t>. It compares actual result</w:t>
+        <w:t>,</w:t>
+      </w:r>
+      <w:r>
+        <w:t xml:space="preserve"> </w:t>
+      </w:r>
+      <w:r>
+        <w:t xml:space="preserve">a </w:t>
+      </w:r>
+      <w:r>
+        <w:t>well-known</w:t>
+      </w:r>
+      <w:r>
+        <w:t xml:space="preserve"> continuous integration environment.</w:t>
+      </w:r>
+      <w:r>
+        <w:t xml:space="preserve"> It compares actual result</w:t>
       </w:r>
       <w:r>
         <w:t>s</w:t>
@@ -2546,6 +2491,21 @@
       <w:r>
         <w:t xml:space="preserve"> with results from a reference run. Between the 16.1 and 16.2 release there was no update of the references.</w:t>
       </w:r>
+    </w:p>
+    <w:p>
+      <w:r>
+        <w:t>The overtopping project can be found here:</w:t>
+      </w:r>
+    </w:p>
+    <w:p>
+      <w:hyperlink r:id="rId27" w:history="1">
+        <w:r>
+          <w:rPr>
+            <w:rStyle w:val="Hyperlink"/>
+          </w:rPr>
+          <w:t>https://build.deltares.nl/viewType.html?buildTypeId=VtvInstrumentarium_DikesOvertopping</w:t>
+        </w:r>
+      </w:hyperlink>
     </w:p>
     <w:p/>
     <w:p>
@@ -2833,15 +2793,16 @@
         <w:jc w:val="left"/>
       </w:pPr>
       <w:r>
-        <w:t xml:space="preserve">So all tests </w:t>
-      </w:r>
-      <w:proofErr w:type="gramStart"/>
-      <w:r>
-        <w:t>succeeded,</w:t>
-      </w:r>
-      <w:proofErr w:type="gramEnd"/>
-      <w:r>
-        <w:t xml:space="preserve"> both the 156 old and 14 new tests.</w:t>
+        <w:t>We conclude that</w:t>
+      </w:r>
+      <w:r>
+        <w:t xml:space="preserve"> all tests </w:t>
+      </w:r>
+      <w:r>
+        <w:t xml:space="preserve">are </w:t>
+      </w:r>
+      <w:r>
+        <w:t>succeeded, both the 156 old and 14 new tests.</w:t>
       </w:r>
     </w:p>
     <w:p>
@@ -2871,6 +2832,360 @@
       <w:pPr>
         <w:spacing w:line="240" w:lineRule="auto"/>
         <w:jc w:val="left"/>
+      </w:pPr>
+      <w:r>
+        <w:br w:type="page"/>
+      </w:r>
+    </w:p>
+    <w:p>
+      <w:pPr>
+        <w:spacing w:line="240" w:lineRule="auto"/>
+        <w:jc w:val="left"/>
+      </w:pPr>
+    </w:p>
+    <w:p>
+      <w:pPr>
+        <w:pStyle w:val="Heading1"/>
+      </w:pPr>
+      <w:bookmarkStart w:id="63" w:name="_Toc469486320"/>
+      <w:r>
+        <w:t>Discussion</w:t>
+      </w:r>
+      <w:bookmarkEnd w:id="63"/>
+    </w:p>
+    <w:p>
+      <w:pPr>
+        <w:pStyle w:val="Heading2"/>
+      </w:pPr>
+      <w:bookmarkStart w:id="64" w:name="_Toc469486321"/>
+      <w:r>
+        <w:t>Introduction</w:t>
+      </w:r>
+      <w:bookmarkEnd w:id="64"/>
+    </w:p>
+    <w:p/>
+    <w:p>
+      <w:r>
+        <w:t>The test series described in the earlier chapters is quite extensive and is very useful for testing the wave overtopping kernel. However, there are also some shortcomings of this test set, some of which are considered serious enough to mention in this report.</w:t>
+      </w:r>
+    </w:p>
+    <w:p>
+      <w:pPr>
+        <w:pStyle w:val="Heading2"/>
+      </w:pPr>
+      <w:bookmarkStart w:id="65" w:name="_Toc469486322"/>
+      <w:r>
+        <w:t>Shortcomings in strategy</w:t>
+      </w:r>
+      <w:bookmarkEnd w:id="65"/>
+    </w:p>
+    <w:p/>
+    <w:p>
+      <w:pPr>
+        <w:numPr>
+          <w:ilvl w:val="0"/>
+          <w:numId w:val="13"/>
+        </w:numPr>
+      </w:pPr>
+      <w:r>
+        <w:t>There are only integration tests, except for the two new unit tests related to issue 44.</w:t>
+      </w:r>
+      <w:r>
+        <w:br/>
+      </w:r>
+      <w:r>
+        <w:t>(Integration tests a complete overtopping or ‘</w:t>
+      </w:r>
+      <w:proofErr w:type="spellStart"/>
+      <w:r>
+        <w:t>omkeervariant</w:t>
+      </w:r>
+      <w:proofErr w:type="spellEnd"/>
+      <w:r>
+        <w:t>’ calculation;</w:t>
+      </w:r>
+      <w:r>
+        <w:t xml:space="preserve"> </w:t>
+      </w:r>
+      <w:r>
+        <w:t>Unit tests are on specific parts of the computation).</w:t>
+      </w:r>
+    </w:p>
+    <w:p>
+      <w:pPr>
+        <w:numPr>
+          <w:ilvl w:val="0"/>
+          <w:numId w:val="13"/>
+        </w:numPr>
+      </w:pPr>
+      <w:r>
+        <w:t>The coverage in unknown.</w:t>
+      </w:r>
+    </w:p>
+    <w:p>
+      <w:pPr>
+        <w:pStyle w:val="Heading2"/>
+      </w:pPr>
+      <w:bookmarkStart w:id="66" w:name="_Toc469486323"/>
+      <w:r>
+        <w:t>Recommendations</w:t>
+      </w:r>
+      <w:bookmarkEnd w:id="66"/>
+    </w:p>
+    <w:p>
+      <w:pPr>
+        <w:keepNext/>
+      </w:pPr>
+    </w:p>
+    <w:p>
+      <w:pPr>
+        <w:numPr>
+          <w:ilvl w:val="0"/>
+          <w:numId w:val="13"/>
+        </w:numPr>
+        <w:spacing w:line="240" w:lineRule="auto"/>
+        <w:jc w:val="left"/>
+        <w:rPr>
+          <w:b/>
+          <w:bCs/>
+          <w:sz w:val="30"/>
+          <w:szCs w:val="32"/>
+        </w:rPr>
+      </w:pPr>
+      <w:r>
+        <w:t>It is recommended to add both unit and integration tests, when problems are reported which must be fixed.</w:t>
+      </w:r>
+    </w:p>
+    <w:p>
+      <w:pPr>
+        <w:numPr>
+          <w:ilvl w:val="0"/>
+          <w:numId w:val="13"/>
+        </w:numPr>
+        <w:spacing w:line="240" w:lineRule="auto"/>
+        <w:jc w:val="left"/>
+        <w:rPr>
+          <w:b/>
+          <w:bCs/>
+          <w:sz w:val="30"/>
+          <w:szCs w:val="32"/>
+        </w:rPr>
+      </w:pPr>
+      <w:r>
+        <w:t>Extend the test environment with a tool to determine the code coverage.</w:t>
+      </w:r>
+    </w:p>
+    <w:p>
+      <w:pPr>
+        <w:spacing w:line="240" w:lineRule="auto"/>
+        <w:ind w:left="510"/>
+        <w:jc w:val="left"/>
+        <w:rPr>
+          <w:b/>
+          <w:bCs/>
+          <w:sz w:val="30"/>
+          <w:szCs w:val="32"/>
+        </w:rPr>
+      </w:pPr>
+    </w:p>
+    <w:p>
+      <w:pPr>
+        <w:spacing w:line="240" w:lineRule="auto"/>
+        <w:jc w:val="left"/>
+        <w:rPr>
+          <w:b/>
+          <w:bCs/>
+          <w:sz w:val="30"/>
+          <w:szCs w:val="32"/>
+        </w:rPr>
+      </w:pPr>
+      <w:r>
+        <w:br w:type="page"/>
+      </w:r>
+    </w:p>
+    <w:p>
+      <w:pPr>
+        <w:pStyle w:val="Heading1"/>
+      </w:pPr>
+      <w:bookmarkStart w:id="67" w:name="_Toc469486324"/>
+      <w:r>
+        <w:t>References</w:t>
+      </w:r>
+      <w:bookmarkEnd w:id="67"/>
+    </w:p>
+    <w:p>
+      <w:pPr>
+        <w:ind w:left="709" w:hanging="709"/>
+      </w:pPr>
+      <w:r>
+        <w:rPr>
+          <w:lang w:val="nl-NL"/>
+        </w:rPr>
+        <w:t>Waal, J.P. de, 2015</w:t>
+      </w:r>
+      <w:r>
+        <w:rPr>
+          <w:lang w:val="nl-NL"/>
+        </w:rPr>
+        <w:t>a</w:t>
+      </w:r>
+      <w:r>
+        <w:rPr>
+          <w:lang w:val="nl-NL"/>
+        </w:rPr>
+        <w:t xml:space="preserve">. Wave </w:t>
+      </w:r>
+      <w:proofErr w:type="spellStart"/>
+      <w:r>
+        <w:rPr>
+          <w:lang w:val="nl-NL"/>
+        </w:rPr>
+        <w:t>overtopping</w:t>
+      </w:r>
+      <w:proofErr w:type="spellEnd"/>
+      <w:r>
+        <w:rPr>
+          <w:lang w:val="nl-NL"/>
+        </w:rPr>
+        <w:t xml:space="preserve"> at </w:t>
+      </w:r>
+      <w:proofErr w:type="spellStart"/>
+      <w:r>
+        <w:rPr>
+          <w:lang w:val="nl-NL"/>
+        </w:rPr>
+        <w:t>dikes</w:t>
+      </w:r>
+      <w:proofErr w:type="spellEnd"/>
+      <w:r>
+        <w:rPr>
+          <w:lang w:val="nl-NL"/>
+        </w:rPr>
+        <w:t xml:space="preserve"> </w:t>
+      </w:r>
+      <w:proofErr w:type="spellStart"/>
+      <w:r>
+        <w:rPr>
+          <w:lang w:val="nl-NL"/>
+        </w:rPr>
+        <w:t>kernel</w:t>
+      </w:r>
+      <w:proofErr w:type="spellEnd"/>
+      <w:r>
+        <w:rPr>
+          <w:lang w:val="nl-NL"/>
+        </w:rPr>
+        <w:t xml:space="preserve">. </w:t>
+      </w:r>
+      <w:proofErr w:type="gramStart"/>
+      <w:r>
+        <w:t>Functional design.</w:t>
+      </w:r>
+      <w:proofErr w:type="gramEnd"/>
+      <w:r>
+        <w:t xml:space="preserve"> Deltares report 1220043-002, </w:t>
+      </w:r>
+      <w:proofErr w:type="spellStart"/>
+      <w:proofErr w:type="gramStart"/>
+      <w:r>
+        <w:t>september</w:t>
+      </w:r>
+      <w:proofErr w:type="spellEnd"/>
+      <w:proofErr w:type="gramEnd"/>
+      <w:r>
+        <w:t xml:space="preserve"> 2015.</w:t>
+      </w:r>
+    </w:p>
+    <w:p>
+      <w:pPr>
+        <w:ind w:left="709" w:hanging="709"/>
+      </w:pPr>
+    </w:p>
+    <w:p>
+      <w:pPr>
+        <w:ind w:left="709" w:hanging="709"/>
+      </w:pPr>
+      <w:r>
+        <w:rPr>
+          <w:lang w:val="nl-NL"/>
+        </w:rPr>
+        <w:t>Waal, J.P. de, 2015</w:t>
+      </w:r>
+      <w:r>
+        <w:rPr>
+          <w:lang w:val="nl-NL"/>
+        </w:rPr>
+        <w:t>b</w:t>
+      </w:r>
+      <w:r>
+        <w:rPr>
+          <w:lang w:val="nl-NL"/>
+        </w:rPr>
+        <w:t xml:space="preserve">. Wave </w:t>
+      </w:r>
+      <w:proofErr w:type="spellStart"/>
+      <w:r>
+        <w:rPr>
+          <w:lang w:val="nl-NL"/>
+        </w:rPr>
+        <w:t>overtopping</w:t>
+      </w:r>
+      <w:proofErr w:type="spellEnd"/>
+      <w:r>
+        <w:rPr>
+          <w:lang w:val="nl-NL"/>
+        </w:rPr>
+        <w:t xml:space="preserve"> at </w:t>
+      </w:r>
+      <w:proofErr w:type="spellStart"/>
+      <w:r>
+        <w:rPr>
+          <w:lang w:val="nl-NL"/>
+        </w:rPr>
+        <w:t>dikes</w:t>
+      </w:r>
+      <w:proofErr w:type="spellEnd"/>
+      <w:r>
+        <w:rPr>
+          <w:lang w:val="nl-NL"/>
+        </w:rPr>
+        <w:t xml:space="preserve"> </w:t>
+      </w:r>
+      <w:proofErr w:type="spellStart"/>
+      <w:r>
+        <w:rPr>
+          <w:lang w:val="nl-NL"/>
+        </w:rPr>
+        <w:t>kernel</w:t>
+      </w:r>
+      <w:proofErr w:type="spellEnd"/>
+      <w:r>
+        <w:rPr>
+          <w:lang w:val="nl-NL"/>
+        </w:rPr>
+        <w:t xml:space="preserve">. </w:t>
+      </w:r>
+      <w:r>
+        <w:t xml:space="preserve">Test Report. Deltares report, </w:t>
+      </w:r>
+      <w:proofErr w:type="spellStart"/>
+      <w:proofErr w:type="gramStart"/>
+      <w:r>
+        <w:t>september</w:t>
+      </w:r>
+      <w:proofErr w:type="spellEnd"/>
+      <w:proofErr w:type="gramEnd"/>
+      <w:r>
+        <w:t xml:space="preserve"> 2015.</w:t>
+      </w:r>
+    </w:p>
+    <w:p>
+      <w:pPr>
+        <w:pStyle w:val="Heading1"/>
+        <w:numPr>
+          <w:ilvl w:val="0"/>
+          <w:numId w:val="0"/>
+        </w:numPr>
         <w:sectPr>
           <w:type w:val="oddPage"/>
           <w:pgSz w:w="11906" w:h="16838" w:code="9"/>
@@ -2885,528 +3200,15 @@
     <w:p>
       <w:pPr>
         <w:pStyle w:val="Heading1"/>
-      </w:pPr>
-      <w:r>
-        <w:rPr>
-          <w:rStyle w:val="Hidden"/>
-        </w:rPr>
-        <w:lastRenderedPageBreak/>
-        <w:fldChar w:fldCharType="begin"/>
-      </w:r>
-      <w:r>
-        <w:rPr>
-          <w:rStyle w:val="Hidden"/>
-        </w:rPr>
-        <w:instrText xml:space="preserve"> MACROBUTTON MTEditEquationSection2 Equation Section (Next)</w:instrText>
-      </w:r>
-      <w:r>
-        <w:rPr>
-          <w:rStyle w:val="Hidden"/>
-        </w:rPr>
-        <w:fldChar w:fldCharType="begin"/>
-      </w:r>
-      <w:r>
-        <w:rPr>
-          <w:rStyle w:val="Hidden"/>
-        </w:rPr>
-        <w:instrText xml:space="preserve"> SEQ MTEqn \r \h \* MERGEFORMAT </w:instrText>
-      </w:r>
-      <w:r>
-        <w:rPr>
-          <w:rStyle w:val="Hidden"/>
-        </w:rPr>
-        <w:fldChar w:fldCharType="end"/>
-      </w:r>
-      <w:r>
-        <w:rPr>
-          <w:rStyle w:val="Hidden"/>
-        </w:rPr>
-        <w:fldChar w:fldCharType="begin"/>
-      </w:r>
-      <w:r>
-        <w:rPr>
-          <w:rStyle w:val="Hidden"/>
-        </w:rPr>
-        <w:instrText xml:space="preserve"> SEQ MTSec \h \* MERGEFORMAT </w:instrText>
-      </w:r>
-      <w:r>
-        <w:rPr>
-          <w:rStyle w:val="Hidden"/>
-        </w:rPr>
-        <w:fldChar w:fldCharType="end"/>
-      </w:r>
-      <w:r>
-        <w:rPr>
-          <w:rStyle w:val="Hidden"/>
-        </w:rPr>
-        <w:fldChar w:fldCharType="end"/>
-      </w:r>
-      <w:r>
-        <w:rPr>
-          <w:rStyle w:val="Hidden"/>
-        </w:rPr>
-        <w:fldChar w:fldCharType="begin"/>
-      </w:r>
-      <w:r>
-        <w:rPr>
-          <w:rStyle w:val="Hidden"/>
-        </w:rPr>
-        <w:instrText xml:space="preserve"> MACROBUTTON MTEditEquationSection2 Equation Section (Next)</w:instrText>
-      </w:r>
-      <w:r>
-        <w:rPr>
-          <w:rStyle w:val="Hidden"/>
-        </w:rPr>
-        <w:fldChar w:fldCharType="begin"/>
-      </w:r>
-      <w:r>
-        <w:rPr>
-          <w:rStyle w:val="Hidden"/>
-        </w:rPr>
-        <w:instrText xml:space="preserve"> SEQ MTEqn \r \h \* MERGEFORMAT </w:instrText>
-      </w:r>
-      <w:r>
-        <w:rPr>
-          <w:rStyle w:val="Hidden"/>
-        </w:rPr>
-        <w:fldChar w:fldCharType="end"/>
-      </w:r>
-      <w:r>
-        <w:rPr>
-          <w:rStyle w:val="Hidden"/>
-        </w:rPr>
-        <w:fldChar w:fldCharType="begin"/>
-      </w:r>
-      <w:r>
-        <w:rPr>
-          <w:rStyle w:val="Hidden"/>
-        </w:rPr>
-        <w:instrText xml:space="preserve"> SEQ MTSec \h \* MERGEFORMAT </w:instrText>
-      </w:r>
-      <w:r>
-        <w:rPr>
-          <w:rStyle w:val="Hidden"/>
-        </w:rPr>
-        <w:fldChar w:fldCharType="end"/>
-      </w:r>
-      <w:r>
-        <w:rPr>
-          <w:rStyle w:val="Hidden"/>
-        </w:rPr>
-        <w:fldChar w:fldCharType="end"/>
-      </w:r>
-      <w:bookmarkStart w:id="63" w:name="_Ref430605353"/>
-      <w:bookmarkStart w:id="64" w:name="_Ref430614515"/>
-      <w:bookmarkStart w:id="65" w:name="_Toc469401009"/>
-      <w:r>
-        <w:t>Discussion</w:t>
-      </w:r>
-      <w:bookmarkEnd w:id="63"/>
-      <w:bookmarkEnd w:id="64"/>
-      <w:bookmarkEnd w:id="65"/>
-    </w:p>
-    <w:p>
-      <w:pPr>
-        <w:pStyle w:val="Heading2"/>
-      </w:pPr>
-      <w:bookmarkStart w:id="66" w:name="_Toc469401010"/>
-      <w:r>
-        <w:t>Introduction</w:t>
-      </w:r>
-      <w:bookmarkEnd w:id="66"/>
-    </w:p>
-    <w:p/>
-    <w:p>
-      <w:r>
-        <w:t>The t</w:t>
-      </w:r>
-      <w:r>
-        <w:t xml:space="preserve">est series </w:t>
-      </w:r>
-      <w:r>
-        <w:t xml:space="preserve">described in the earlier chapters is quite extensive and is very useful for testing the wave overtopping kernel. </w:t>
-      </w:r>
-      <w:r>
-        <w:t>However</w:t>
-      </w:r>
-      <w:r>
-        <w:t>,</w:t>
-      </w:r>
-      <w:r>
-        <w:t xml:space="preserve"> there are </w:t>
-      </w:r>
-      <w:r>
-        <w:t xml:space="preserve">also </w:t>
-      </w:r>
-      <w:r>
-        <w:t xml:space="preserve">some </w:t>
-      </w:r>
-      <w:r>
-        <w:t>shortcomings</w:t>
-      </w:r>
-      <w:r>
-        <w:t xml:space="preserve"> of this test set</w:t>
-      </w:r>
-      <w:r>
-        <w:t xml:space="preserve">, some of which are considered serious enough to </w:t>
-      </w:r>
-      <w:r>
-        <w:t>mention in this report.</w:t>
-      </w:r>
-    </w:p>
-    <w:p>
-      <w:pPr>
-        <w:pStyle w:val="Heading2"/>
-      </w:pPr>
-      <w:bookmarkStart w:id="67" w:name="_Toc469401011"/>
-      <w:r>
-        <w:t>Shortcomings in strategy</w:t>
-      </w:r>
-      <w:bookmarkEnd w:id="67"/>
-    </w:p>
-    <w:p/>
-    <w:p>
-      <w:r>
-        <w:t>There are only</w:t>
-      </w:r>
-      <w:r>
-        <w:t xml:space="preserve"> integration tests, </w:t>
-      </w:r>
-      <w:r>
-        <w:t xml:space="preserve">except for </w:t>
-      </w:r>
-      <w:r>
-        <w:t>the</w:t>
-      </w:r>
-      <w:r>
-        <w:t xml:space="preserve"> </w:t>
-      </w:r>
-      <w:r>
-        <w:t>two new</w:t>
-      </w:r>
-      <w:r>
-        <w:t xml:space="preserve"> unit tests</w:t>
-      </w:r>
-      <w:r>
-        <w:t xml:space="preserve"> related to issue 44.</w:t>
-      </w:r>
-    </w:p>
-    <w:p>
-      <w:r>
-        <w:t>(</w:t>
-      </w:r>
-      <w:r>
-        <w:t>Integration tests a complete overtopping or ‘</w:t>
-      </w:r>
-      <w:proofErr w:type="spellStart"/>
-      <w:r>
-        <w:t>omkeervariant</w:t>
-      </w:r>
-      <w:proofErr w:type="spellEnd"/>
-      <w:r>
-        <w:t>’ calculation;</w:t>
-      </w:r>
-    </w:p>
-    <w:p>
-      <w:r>
-        <w:t xml:space="preserve">Unit tests are </w:t>
-      </w:r>
-      <w:r>
-        <w:t>on</w:t>
-      </w:r>
-      <w:r>
-        <w:t xml:space="preserve"> specific parts</w:t>
-      </w:r>
-      <w:r>
-        <w:t xml:space="preserve"> of the computation)</w:t>
-      </w:r>
-      <w:r>
-        <w:t>.</w:t>
-      </w:r>
-    </w:p>
-    <w:p>
-      <w:pPr>
-        <w:pStyle w:val="Heading2"/>
-      </w:pPr>
-      <w:bookmarkStart w:id="68" w:name="_Toc469401012"/>
-      <w:r>
-        <w:t>Recommendations</w:t>
-      </w:r>
-      <w:bookmarkEnd w:id="68"/>
-    </w:p>
-    <w:p>
-      <w:pPr>
-        <w:keepNext/>
-      </w:pPr>
-    </w:p>
-    <w:p>
-      <w:r>
-        <w:t>I</w:t>
-      </w:r>
-      <w:r>
-        <w:t xml:space="preserve">t is recommended </w:t>
-      </w:r>
-      <w:r>
-        <w:t xml:space="preserve">to </w:t>
-      </w:r>
-      <w:r>
-        <w:t xml:space="preserve">add both unit and integration tests, when </w:t>
-      </w:r>
-      <w:r>
-        <w:t>problems are reported which must be fixed</w:t>
-      </w:r>
-      <w:r>
-        <w:t>.</w:t>
-      </w:r>
-      <w:r>
-        <w:br w:type="page"/>
-      </w:r>
-    </w:p>
-    <w:p>
-      <w:pPr>
-        <w:pStyle w:val="Heading1"/>
-      </w:pPr>
-      <w:r>
-        <w:rPr>
-          <w:rStyle w:val="Hidden"/>
-        </w:rPr>
-        <w:lastRenderedPageBreak/>
-        <w:fldChar w:fldCharType="begin"/>
-      </w:r>
-      <w:r>
-        <w:rPr>
-          <w:rStyle w:val="Hidden"/>
-        </w:rPr>
-        <w:instrText xml:space="preserve"> MACROBUTTON MTEditEquationSection2 Equation Section (Next)</w:instrText>
-      </w:r>
-      <w:r>
-        <w:rPr>
-          <w:rStyle w:val="Hidden"/>
-        </w:rPr>
-        <w:fldChar w:fldCharType="begin"/>
-      </w:r>
-      <w:r>
-        <w:rPr>
-          <w:rStyle w:val="Hidden"/>
-        </w:rPr>
-        <w:instrText xml:space="preserve"> SEQ MTEqn \r \h \* MERGEFORMAT </w:instrText>
-      </w:r>
-      <w:r>
-        <w:rPr>
-          <w:rStyle w:val="Hidden"/>
-        </w:rPr>
-        <w:fldChar w:fldCharType="end"/>
-      </w:r>
-      <w:r>
-        <w:rPr>
-          <w:rStyle w:val="Hidden"/>
-        </w:rPr>
-        <w:fldChar w:fldCharType="begin"/>
-      </w:r>
-      <w:r>
-        <w:rPr>
-          <w:rStyle w:val="Hidden"/>
-        </w:rPr>
-        <w:instrText xml:space="preserve"> SEQ MTSec \h \* MERGEFORMAT </w:instrText>
-      </w:r>
-      <w:r>
-        <w:rPr>
-          <w:rStyle w:val="Hidden"/>
-        </w:rPr>
-        <w:fldChar w:fldCharType="end"/>
-      </w:r>
-      <w:r>
-        <w:rPr>
-          <w:rStyle w:val="Hidden"/>
-        </w:rPr>
-        <w:fldChar w:fldCharType="end"/>
-      </w:r>
-      <w:bookmarkStart w:id="69" w:name="_Toc469401013"/>
-      <w:r>
-        <w:t>References</w:t>
-      </w:r>
-      <w:bookmarkEnd w:id="69"/>
-    </w:p>
-    <w:p>
-      <w:pPr>
-        <w:ind w:left="709" w:hanging="709"/>
-      </w:pPr>
-      <w:r>
-        <w:rPr>
-          <w:lang w:val="nl-NL"/>
-        </w:rPr>
-        <w:t>Waal, J.P. de, 2015</w:t>
-      </w:r>
-      <w:r>
-        <w:rPr>
-          <w:lang w:val="nl-NL"/>
-        </w:rPr>
-        <w:t>a</w:t>
-      </w:r>
-      <w:r>
-        <w:rPr>
-          <w:lang w:val="nl-NL"/>
-        </w:rPr>
-        <w:t xml:space="preserve">. Wave </w:t>
-      </w:r>
-      <w:proofErr w:type="spellStart"/>
-      <w:r>
-        <w:rPr>
-          <w:lang w:val="nl-NL"/>
-        </w:rPr>
-        <w:t>overtopping</w:t>
-      </w:r>
-      <w:proofErr w:type="spellEnd"/>
-      <w:r>
-        <w:rPr>
-          <w:lang w:val="nl-NL"/>
-        </w:rPr>
-        <w:t xml:space="preserve"> at </w:t>
-      </w:r>
-      <w:proofErr w:type="spellStart"/>
-      <w:r>
-        <w:rPr>
-          <w:lang w:val="nl-NL"/>
-        </w:rPr>
-        <w:t>dikes</w:t>
-      </w:r>
-      <w:proofErr w:type="spellEnd"/>
-      <w:r>
-        <w:rPr>
-          <w:lang w:val="nl-NL"/>
-        </w:rPr>
-        <w:t xml:space="preserve"> </w:t>
-      </w:r>
-      <w:proofErr w:type="spellStart"/>
-      <w:r>
-        <w:rPr>
-          <w:lang w:val="nl-NL"/>
-        </w:rPr>
-        <w:t>kernel</w:t>
-      </w:r>
-      <w:proofErr w:type="spellEnd"/>
-      <w:r>
-        <w:rPr>
-          <w:lang w:val="nl-NL"/>
-        </w:rPr>
-        <w:t xml:space="preserve">. </w:t>
-      </w:r>
-      <w:proofErr w:type="gramStart"/>
-      <w:r>
-        <w:t>Functional design.</w:t>
-      </w:r>
-      <w:proofErr w:type="gramEnd"/>
-      <w:r>
-        <w:t xml:space="preserve"> Deltares report </w:t>
-      </w:r>
-      <w:r>
-        <w:t>1220043-002</w:t>
-      </w:r>
-      <w:r>
-        <w:t xml:space="preserve">, </w:t>
-      </w:r>
-      <w:proofErr w:type="spellStart"/>
-      <w:proofErr w:type="gramStart"/>
-      <w:r>
-        <w:t>september</w:t>
-      </w:r>
-      <w:proofErr w:type="spellEnd"/>
-      <w:proofErr w:type="gramEnd"/>
-      <w:r>
-        <w:t xml:space="preserve"> 2015.</w:t>
-      </w:r>
-    </w:p>
-    <w:p>
-      <w:pPr>
-        <w:ind w:left="709" w:hanging="709"/>
-      </w:pPr>
-    </w:p>
-    <w:p>
-      <w:pPr>
-        <w:ind w:left="709" w:hanging="709"/>
-      </w:pPr>
-      <w:bookmarkStart w:id="70" w:name="bmApp1"/>
-      <w:bookmarkEnd w:id="70"/>
-      <w:r>
-        <w:rPr>
-          <w:lang w:val="nl-NL"/>
-        </w:rPr>
-        <w:t>Waal, J.P. de, 2015</w:t>
-      </w:r>
-      <w:r>
-        <w:rPr>
-          <w:lang w:val="nl-NL"/>
-        </w:rPr>
-        <w:t>b</w:t>
-      </w:r>
-      <w:r>
-        <w:rPr>
-          <w:lang w:val="nl-NL"/>
-        </w:rPr>
-        <w:t xml:space="preserve">. Wave </w:t>
-      </w:r>
-      <w:proofErr w:type="spellStart"/>
-      <w:r>
-        <w:rPr>
-          <w:lang w:val="nl-NL"/>
-        </w:rPr>
-        <w:t>overtopping</w:t>
-      </w:r>
-      <w:proofErr w:type="spellEnd"/>
-      <w:r>
-        <w:rPr>
-          <w:lang w:val="nl-NL"/>
-        </w:rPr>
-        <w:t xml:space="preserve"> at </w:t>
-      </w:r>
-      <w:proofErr w:type="spellStart"/>
-      <w:r>
-        <w:rPr>
-          <w:lang w:val="nl-NL"/>
-        </w:rPr>
-        <w:t>dikes</w:t>
-      </w:r>
-      <w:proofErr w:type="spellEnd"/>
-      <w:r>
-        <w:rPr>
-          <w:lang w:val="nl-NL"/>
-        </w:rPr>
-        <w:t xml:space="preserve"> </w:t>
-      </w:r>
-      <w:proofErr w:type="spellStart"/>
-      <w:r>
-        <w:rPr>
-          <w:lang w:val="nl-NL"/>
-        </w:rPr>
-        <w:t>kernel</w:t>
-      </w:r>
-      <w:proofErr w:type="spellEnd"/>
-      <w:r>
-        <w:rPr>
-          <w:lang w:val="nl-NL"/>
-        </w:rPr>
-        <w:t xml:space="preserve">. </w:t>
-      </w:r>
-      <w:r>
-        <w:t>Test Report. Deltares report</w:t>
-      </w:r>
-      <w:r>
-        <w:t xml:space="preserve">, </w:t>
-      </w:r>
-      <w:proofErr w:type="spellStart"/>
-      <w:proofErr w:type="gramStart"/>
-      <w:r>
-        <w:t>september</w:t>
-      </w:r>
-      <w:proofErr w:type="spellEnd"/>
-      <w:proofErr w:type="gramEnd"/>
-      <w:r>
-        <w:t xml:space="preserve"> 2015.</w:t>
-      </w:r>
+        <w:numPr>
+          <w:ilvl w:val="0"/>
+          <w:numId w:val="0"/>
+        </w:numPr>
+      </w:pPr>
     </w:p>
     <w:sectPr>
-      <w:footerReference w:type="even" r:id="rId27"/>
-      <w:footerReference w:type="default" r:id="rId28"/>
+      <w:footerReference w:type="even" r:id="rId28"/>
+      <w:footerReference w:type="default" r:id="rId29"/>
       <w:type w:val="oddPage"/>
       <w:pgSz w:w="11906" w:h="16838" w:code="9"/>
       <w:pgMar w:top="2552" w:right="1094" w:bottom="1077" w:left="2098" w:header="822" w:footer="199" w:gutter="0"/>
@@ -3597,7 +3399,7 @@
       <mc:AlternateContent>
         <mc:Choice Requires="wps">
           <w:drawing>
-            <wp:anchor distT="0" distB="0" distL="114300" distR="114300" simplePos="0" relativeHeight="251669504" behindDoc="0" locked="0" layoutInCell="1" allowOverlap="1" wp14:anchorId="562BD5EC" wp14:editId="6ABA95E0">
+            <wp:anchor distT="0" distB="0" distL="114300" distR="114300" simplePos="0" relativeHeight="251669504" behindDoc="0" locked="0" layoutInCell="1" allowOverlap="1" wp14:anchorId="467A2E12" wp14:editId="58464945">
               <wp:simplePos x="0" y="0"/>
               <wp:positionH relativeFrom="margin">
                 <wp:posOffset>-128270</wp:posOffset>
@@ -3792,11 +3594,21 @@
             <w:pStyle w:val="Huisstijl-Koptekst"/>
             <w:jc w:val="right"/>
           </w:pPr>
-          <w:fldSimple w:instr=" DOCVARIABLE VoettekstBijlage \* MERGEFORMAT ">
-            <w:r>
-              <w:t>Wave overtopping at dikes kernel - Test report 16.2</w:t>
-            </w:r>
-          </w:fldSimple>
+          <w:r>
+            <w:fldChar w:fldCharType="begin"/>
+          </w:r>
+          <w:r>
+            <w:instrText xml:space="preserve"> DOCVARIABLE VoettekstBijlage \* MERGEFORMAT </w:instrText>
+          </w:r>
+          <w:r>
+            <w:fldChar w:fldCharType="separate"/>
+          </w:r>
+          <w:r>
+            <w:t>Wave overtopping at dikes kernel - Test report 16.2</w:t>
+          </w:r>
+          <w:r>
+            <w:fldChar w:fldCharType="end"/>
+          </w:r>
         </w:p>
       </w:tc>
     </w:tr>
@@ -3823,7 +3635,7 @@
       <mc:AlternateContent>
         <mc:Choice Requires="wps">
           <w:drawing>
-            <wp:anchor distT="0" distB="0" distL="114300" distR="114300" simplePos="0" relativeHeight="251667456" behindDoc="0" locked="0" layoutInCell="1" allowOverlap="1" wp14:anchorId="131495BC" wp14:editId="17C0FB3B">
+            <wp:anchor distT="0" distB="0" distL="114300" distR="114300" simplePos="0" relativeHeight="251667456" behindDoc="0" locked="0" layoutInCell="1" allowOverlap="1" wp14:anchorId="1B75C904" wp14:editId="10AD55FA">
               <wp:simplePos x="0" y="0"/>
               <wp:positionH relativeFrom="margin">
                 <wp:align>right</wp:align>
@@ -4006,7 +3818,7 @@
           <w:tcW w:w="7371" w:type="dxa"/>
           <w:shd w:val="clear" w:color="auto" w:fill="auto"/>
         </w:tcPr>
-        <w:bookmarkStart w:id="71" w:name="bmVoettekstBijlage" w:colFirst="0" w:colLast="0"/>
+        <w:bookmarkStart w:id="68" w:name="bmVoettekstBijlage" w:colFirst="0" w:colLast="0"/>
         <w:p>
           <w:pPr>
             <w:pStyle w:val="Huisstijl-Koptekst"/>
@@ -4029,7 +3841,7 @@
         </w:p>
       </w:tc>
     </w:tr>
-    <w:bookmarkEnd w:id="71"/>
+    <w:bookmarkEnd w:id="68"/>
   </w:tbl>
   <w:p>
     <w:pPr>
@@ -4101,7 +3913,7 @@
           <w:pPr>
             <w:pStyle w:val="Huisstijl-Koptekst"/>
           </w:pPr>
-          <w:bookmarkStart w:id="22" w:name="bmVoettekstSectie2_2" w:colFirst="0" w:colLast="0"/>
+          <w:bookmarkStart w:id="23" w:name="bmVoettekstSectie2_2" w:colFirst="0" w:colLast="0"/>
           <w:r>
             <w:t>Wave overtopping at dikes kernel - Test report 16.2</w:t>
           </w:r>
@@ -4118,7 +3930,7 @@
         </w:p>
       </w:tc>
     </w:tr>
-    <w:bookmarkEnd w:id="22"/>
+    <w:bookmarkEnd w:id="23"/>
   </w:tbl>
   <w:p>
     <w:pPr>
@@ -4160,7 +3972,7 @@
           <w:pPr>
             <w:pStyle w:val="Huisstijl-Koptekst"/>
           </w:pPr>
-          <w:bookmarkStart w:id="23" w:name="bmVoettekstSectie2_1" w:colFirst="0" w:colLast="0"/>
+          <w:bookmarkStart w:id="24" w:name="bmVoettekstSectie2_1" w:colFirst="0" w:colLast="0"/>
           <w:r>
             <w:t>Wave overtopping at dikes kernel - Test report 16.2</w:t>
           </w:r>
@@ -4178,7 +3990,7 @@
       </w:tc>
     </w:tr>
   </w:tbl>
-  <w:bookmarkEnd w:id="23"/>
+  <w:bookmarkEnd w:id="24"/>
   <w:p>
     <w:pPr>
       <w:pStyle w:val="Footer"/>
@@ -4222,14 +4034,14 @@
     <w:r>
       <w:fldChar w:fldCharType="separate"/>
     </w:r>
-    <w:bookmarkStart w:id="24" w:name="Seq2"/>
+    <w:bookmarkStart w:id="25" w:name="Seq2"/>
     <w:r>
       <w:rPr>
         <w:noProof/>
       </w:rPr>
       <w:t>1</w:t>
     </w:r>
-    <w:bookmarkEnd w:id="24"/>
+    <w:bookmarkEnd w:id="25"/>
     <w:r>
       <w:fldChar w:fldCharType="end"/>
     </w:r>
@@ -4305,7 +4117,7 @@
       <mc:AlternateContent>
         <mc:Choice Requires="wps">
           <w:drawing>
-            <wp:anchor distT="0" distB="0" distL="114300" distR="114300" simplePos="0" relativeHeight="251664384" behindDoc="0" locked="0" layoutInCell="1" allowOverlap="1" wp14:anchorId="466AB3A0" wp14:editId="0679EB9A">
+            <wp:anchor distT="0" distB="0" distL="114300" distR="114300" simplePos="0" relativeHeight="251664384" behindDoc="0" locked="0" layoutInCell="1" allowOverlap="1" wp14:anchorId="7C942EC3" wp14:editId="5BD2E11B">
               <wp:simplePos x="0" y="0"/>
               <wp:positionH relativeFrom="margin">
                 <wp:posOffset>568960</wp:posOffset>
@@ -4385,14 +4197,14 @@
                                   <w:pStyle w:val="Huisstijl-Koptekst"/>
                                   <w:jc w:val="right"/>
                                 </w:pPr>
-                                <w:bookmarkStart w:id="34" w:name="bmVoettekstSectie3_2" w:colFirst="0" w:colLast="0"/>
+                                <w:bookmarkStart w:id="35" w:name="bmVoettekstSectie3_2" w:colFirst="0" w:colLast="0"/>
                                 <w:r>
                                   <w:t>Wave overtopping at dikes kernel - Test report 16.2</w:t>
                                 </w:r>
                               </w:p>
                             </w:tc>
                           </w:tr>
-                          <w:bookmarkEnd w:id="34"/>
+                          <w:bookmarkEnd w:id="35"/>
                         </w:tbl>
                         <w:p/>
                       </w:txbxContent>
@@ -4446,14 +4258,14 @@
                             <w:pStyle w:val="Huisstijl-Koptekst"/>
                             <w:jc w:val="right"/>
                           </w:pPr>
-                          <w:bookmarkStart w:id="35" w:name="bmVoettekstSectie3_2" w:colFirst="0" w:colLast="0"/>
+                          <w:bookmarkStart w:id="36" w:name="bmVoettekstSectie3_2" w:colFirst="0" w:colLast="0"/>
                           <w:r>
                             <w:t>Wave overtopping at dikes kernel - Test report 16.2</w:t>
                           </w:r>
                         </w:p>
                       </w:tc>
                     </w:tr>
-                    <w:bookmarkEnd w:id="35"/>
+                    <w:bookmarkEnd w:id="36"/>
                   </w:tbl>
                   <w:p/>
                 </w:txbxContent>
@@ -4531,7 +4343,7 @@
       <mc:AlternateContent>
         <mc:Choice Requires="wps">
           <w:drawing>
-            <wp:anchor distT="0" distB="0" distL="114300" distR="114300" simplePos="0" relativeHeight="251663360" behindDoc="0" locked="0" layoutInCell="1" allowOverlap="1" wp14:anchorId="0E502AB2" wp14:editId="3482A789">
+            <wp:anchor distT="0" distB="0" distL="114300" distR="114300" simplePos="0" relativeHeight="251663360" behindDoc="0" locked="0" layoutInCell="1" allowOverlap="1" wp14:anchorId="4412A2CC" wp14:editId="19FC4BB8">
               <wp:simplePos x="0" y="0"/>
               <wp:positionH relativeFrom="margin">
                 <wp:align>right</wp:align>
@@ -4738,7 +4550,7 @@
           <w:pPr>
             <w:pStyle w:val="Huisstijl-Koptekst"/>
           </w:pPr>
-          <w:bookmarkStart w:id="36" w:name="bmVoettekstSectie3_1" w:colFirst="0" w:colLast="0"/>
+          <w:bookmarkStart w:id="37" w:name="bmVoettekstSectie3_1" w:colFirst="0" w:colLast="0"/>
           <w:r>
             <w:t>Wave overtopping at dikes kernel - Test report 16.2</w:t>
           </w:r>
@@ -4746,7 +4558,7 @@
       </w:tc>
     </w:tr>
   </w:tbl>
-  <w:bookmarkEnd w:id="36"/>
+  <w:bookmarkEnd w:id="37"/>
   <w:p>
     <w:pPr>
       <w:pStyle w:val="Footer"/>
@@ -4790,14 +4602,14 @@
     <w:r>
       <w:fldChar w:fldCharType="separate"/>
     </w:r>
-    <w:bookmarkStart w:id="37" w:name="Seq3"/>
+    <w:bookmarkStart w:id="38" w:name="Seq3"/>
     <w:r>
       <w:rPr>
         <w:noProof/>
       </w:rPr>
       <w:t>1</w:t>
     </w:r>
-    <w:bookmarkEnd w:id="37"/>
+    <w:bookmarkEnd w:id="38"/>
     <w:r>
       <w:fldChar w:fldCharType="end"/>
     </w:r>
@@ -4819,7 +4631,7 @@
       <mc:AlternateContent>
         <mc:Choice Requires="wps">
           <w:drawing>
-            <wp:anchor distT="0" distB="0" distL="114300" distR="114300" simplePos="0" relativeHeight="251665408" behindDoc="0" locked="0" layoutInCell="1" allowOverlap="1" wp14:anchorId="0BEFA968" wp14:editId="0442C1F8">
+            <wp:anchor distT="0" distB="0" distL="114300" distR="114300" simplePos="0" relativeHeight="251665408" behindDoc="0" locked="0" layoutInCell="1" allowOverlap="1" wp14:anchorId="185832F6" wp14:editId="0AA7B334">
               <wp:simplePos x="0" y="0"/>
               <wp:positionH relativeFrom="margin">
                 <wp:posOffset>-128270</wp:posOffset>
@@ -4909,7 +4721,7 @@
                                   <w:fldChar w:fldCharType="separate"/>
                                 </w:r>
                                 <w:r>
-                                  <w:t>4</w:t>
+                                  <w:t>2</w:t>
                                 </w:r>
                                 <w:r>
                                   <w:fldChar w:fldCharType="end"/>
@@ -4917,11 +4729,21 @@
                                 <w:r>
                                   <w:t xml:space="preserve"> of </w:t>
                                 </w:r>
-                                <w:fldSimple w:instr=" DOCVARIABLE  TotAantalPag \* MERGEFORMAT ">
-                                  <w:r>
-                                    <w:t>20</w:t>
-                                  </w:r>
-                                </w:fldSimple>
+                                <w:r>
+                                  <w:fldChar w:fldCharType="begin"/>
+                                </w:r>
+                                <w:r>
+                                  <w:instrText xml:space="preserve"> DOCVARIABLE  TotAantalPag \* MERGEFORMAT </w:instrText>
+                                </w:r>
+                                <w:r>
+                                  <w:fldChar w:fldCharType="separate"/>
+                                </w:r>
+                                <w:r>
+                                  <w:t>7</w:t>
+                                </w:r>
+                                <w:r>
+                                  <w:fldChar w:fldCharType="end"/>
+                                </w:r>
                               </w:p>
                             </w:tc>
                           </w:tr>
@@ -4989,7 +4811,7 @@
                             <w:fldChar w:fldCharType="separate"/>
                           </w:r>
                           <w:r>
-                            <w:t>4</w:t>
+                            <w:t>2</w:t>
                           </w:r>
                           <w:r>
                             <w:fldChar w:fldCharType="end"/>
@@ -4997,11 +4819,21 @@
                           <w:r>
                             <w:t xml:space="preserve"> of </w:t>
                           </w:r>
-                          <w:fldSimple w:instr=" DOCVARIABLE  TotAantalPag \* MERGEFORMAT ">
-                            <w:r>
-                              <w:t>20</w:t>
-                            </w:r>
-                          </w:fldSimple>
+                          <w:r>
+                            <w:fldChar w:fldCharType="begin"/>
+                          </w:r>
+                          <w:r>
+                            <w:instrText xml:space="preserve"> DOCVARIABLE  TotAantalPag \* MERGEFORMAT </w:instrText>
+                          </w:r>
+                          <w:r>
+                            <w:fldChar w:fldCharType="separate"/>
+                          </w:r>
+                          <w:r>
+                            <w:t>7</w:t>
+                          </w:r>
+                          <w:r>
+                            <w:fldChar w:fldCharType="end"/>
+                          </w:r>
                         </w:p>
                       </w:tc>
                     </w:tr>
@@ -5079,7 +4911,7 @@
       <mc:AlternateContent>
         <mc:Choice Requires="wps">
           <w:drawing>
-            <wp:anchor distT="0" distB="0" distL="114300" distR="114300" simplePos="0" relativeHeight="251660288" behindDoc="0" locked="0" layoutInCell="1" allowOverlap="1" wp14:anchorId="1017E9A4" wp14:editId="006AE1F1">
+            <wp:anchor distT="0" distB="0" distL="114300" distR="114300" simplePos="0" relativeHeight="251660288" behindDoc="0" locked="0" layoutInCell="1" allowOverlap="1" wp14:anchorId="5E928F55" wp14:editId="3791879F">
               <wp:simplePos x="0" y="0"/>
               <wp:positionH relativeFrom="margin">
                 <wp:align>right</wp:align>
@@ -5184,11 +5016,21 @@
                                 <w:r>
                                   <w:t xml:space="preserve"> of </w:t>
                                 </w:r>
-                                <w:fldSimple w:instr=" DOCVARIABLE  TotAantalPag \* MERGEFORMAT ">
-                                  <w:r>
-                                    <w:t>20</w:t>
-                                  </w:r>
-                                </w:fldSimple>
+                                <w:r>
+                                  <w:fldChar w:fldCharType="begin"/>
+                                </w:r>
+                                <w:r>
+                                  <w:instrText xml:space="preserve"> DOCVARIABLE  TotAantalPag \* MERGEFORMAT </w:instrText>
+                                </w:r>
+                                <w:r>
+                                  <w:fldChar w:fldCharType="separate"/>
+                                </w:r>
+                                <w:r>
+                                  <w:t>7</w:t>
+                                </w:r>
+                                <w:r>
+                                  <w:fldChar w:fldCharType="end"/>
+                                </w:r>
                               </w:p>
                             </w:tc>
                           </w:tr>
@@ -5272,11 +5114,21 @@
                           <w:r>
                             <w:t xml:space="preserve"> of </w:t>
                           </w:r>
-                          <w:fldSimple w:instr=" DOCVARIABLE  TotAantalPag \* MERGEFORMAT ">
-                            <w:r>
-                              <w:t>20</w:t>
-                            </w:r>
-                          </w:fldSimple>
+                          <w:r>
+                            <w:fldChar w:fldCharType="begin"/>
+                          </w:r>
+                          <w:r>
+                            <w:instrText xml:space="preserve"> DOCVARIABLE  TotAantalPag \* MERGEFORMAT </w:instrText>
+                          </w:r>
+                          <w:r>
+                            <w:fldChar w:fldCharType="separate"/>
+                          </w:r>
+                          <w:r>
+                            <w:t>7</w:t>
+                          </w:r>
+                          <w:r>
+                            <w:fldChar w:fldCharType="end"/>
+                          </w:r>
                         </w:p>
                       </w:tc>
                     </w:tr>
@@ -5363,7 +5215,7 @@
       <mc:AlternateContent>
         <mc:Choice Requires="wps">
           <w:drawing>
-            <wp:anchor distT="0" distB="0" distL="114300" distR="114300" simplePos="0" relativeHeight="251656192" behindDoc="0" locked="0" layoutInCell="1" allowOverlap="1" wp14:anchorId="30CA7233" wp14:editId="618BE4C5">
+            <wp:anchor distT="0" distB="0" distL="114300" distR="114300" simplePos="0" relativeHeight="251656192" behindDoc="0" locked="0" layoutInCell="1" allowOverlap="1" wp14:anchorId="3BAED02A" wp14:editId="3C74AA4F">
               <wp:simplePos x="0" y="0"/>
               <wp:positionH relativeFrom="page">
                 <wp:posOffset>1605915</wp:posOffset>
@@ -5536,7 +5388,7 @@
       <mc:AlternateContent>
         <mc:Choice Requires="wps">
           <w:drawing>
-            <wp:anchor distT="0" distB="0" distL="114300" distR="114300" simplePos="0" relativeHeight="251650048" behindDoc="1" locked="0" layoutInCell="1" allowOverlap="1" wp14:anchorId="4ED43607" wp14:editId="3E2989ED">
+            <wp:anchor distT="0" distB="0" distL="114300" distR="114300" simplePos="0" relativeHeight="251650048" behindDoc="1" locked="0" layoutInCell="1" allowOverlap="1" wp14:anchorId="62B66460" wp14:editId="0A35A240">
               <wp:simplePos x="0" y="0"/>
               <wp:positionH relativeFrom="page">
                 <wp:posOffset>4212590</wp:posOffset>
@@ -5624,10 +5476,10 @@
                                     <w:lang w:eastAsia="zh-CN"/>
                                   </w:rPr>
                                   <w:drawing>
-                                    <wp:inline distT="0" distB="0" distL="0" distR="0" wp14:anchorId="543C16DB" wp14:editId="2045B876">
+                                    <wp:inline distT="0" distB="0" distL="0" distR="0" wp14:anchorId="1E489B47" wp14:editId="6279A84A">
                                       <wp:extent cx="1225296" cy="352044"/>
                                       <wp:effectExtent l="0" t="0" r="0" b="0"/>
-                                      <wp:docPr id="17" name="Picture 17"/>
+                                      <wp:docPr id="24" name="Picture 24"/>
                                       <wp:cNvGraphicFramePr/>
                                       <a:graphic xmlns:a="http://schemas.openxmlformats.org/drawingml/2006/main">
                                         <a:graphicData uri="http://schemas.openxmlformats.org/drawingml/2006/picture">
@@ -5718,10 +5570,10 @@
                               <w:lang w:eastAsia="zh-CN"/>
                             </w:rPr>
                             <w:drawing>
-                              <wp:inline distT="0" distB="0" distL="0" distR="0" wp14:anchorId="543C16DB" wp14:editId="2045B876">
+                              <wp:inline distT="0" distB="0" distL="0" distR="0" wp14:anchorId="1E489B47" wp14:editId="6279A84A">
                                 <wp:extent cx="1225296" cy="352044"/>
                                 <wp:effectExtent l="0" t="0" r="0" b="0"/>
-                                <wp:docPr id="17" name="Picture 17"/>
+                                <wp:docPr id="24" name="Picture 24"/>
                                 <wp:cNvGraphicFramePr/>
                                 <a:graphic xmlns:a="http://schemas.openxmlformats.org/drawingml/2006/main">
                                   <a:graphicData uri="http://schemas.openxmlformats.org/drawingml/2006/picture">
@@ -5870,7 +5722,7 @@
       <mc:AlternateContent>
         <mc:Choice Requires="wps">
           <w:drawing>
-            <wp:anchor distT="0" distB="0" distL="114300" distR="114300" simplePos="0" relativeHeight="251655168" behindDoc="1" locked="0" layoutInCell="1" allowOverlap="1" wp14:anchorId="5A9D2BB4" wp14:editId="5AA273BA">
+            <wp:anchor distT="0" distB="0" distL="114300" distR="114300" simplePos="0" relativeHeight="251655168" behindDoc="1" locked="0" layoutInCell="1" allowOverlap="1" wp14:anchorId="469E2FE4" wp14:editId="3DA011F9">
               <wp:simplePos x="0" y="0"/>
               <wp:positionH relativeFrom="page">
                 <wp:posOffset>25400</wp:posOffset>
@@ -5941,7 +5793,7 @@
                                     <w:lang w:eastAsia="zh-CN"/>
                                   </w:rPr>
                                   <w:drawing>
-                                    <wp:inline distT="0" distB="0" distL="0" distR="0" wp14:anchorId="3AC17EE9" wp14:editId="2C2E8E88">
+                                    <wp:inline distT="0" distB="0" distL="0" distR="0" wp14:anchorId="08C77D4F" wp14:editId="681EE2EA">
                                       <wp:extent cx="7322820" cy="10351770"/>
                                       <wp:effectExtent l="0" t="0" r="0" b="0"/>
                                       <wp:docPr id="136" name="Picture 136"/>
@@ -6027,7 +5879,7 @@
                               <w:lang w:eastAsia="zh-CN"/>
                             </w:rPr>
                             <w:drawing>
-                              <wp:inline distT="0" distB="0" distL="0" distR="0" wp14:anchorId="3AC17EE9" wp14:editId="2C2E8E88">
+                              <wp:inline distT="0" distB="0" distL="0" distR="0" wp14:anchorId="08C77D4F" wp14:editId="681EE2EA">
                                 <wp:extent cx="7322820" cy="10351770"/>
                                 <wp:effectExtent l="0" t="0" r="0" b="0"/>
                                 <wp:docPr id="136" name="Picture 136"/>
@@ -6220,7 +6072,7 @@
           <w:pPr>
             <w:pStyle w:val="Huisstijl-Gegeven"/>
           </w:pPr>
-          <w:bookmarkStart w:id="16" w:name="tblGegevensSectie2b" w:colFirst="0" w:colLast="3"/>
+          <w:bookmarkStart w:id="17" w:name="tblGegevensSectie2b" w:colFirst="0" w:colLast="3"/>
         </w:p>
       </w:tc>
       <w:tc>
@@ -6339,7 +6191,7 @@
           </w:pPr>
           <w:fldSimple w:instr=" DOCVARIABLE  TotAantalPag  \* MERGEFORMAT ">
             <w:r>
-              <w:t>20</w:t>
+              <w:t>7</w:t>
             </w:r>
           </w:fldSimple>
         </w:p>
@@ -6373,7 +6225,7 @@
       </w:tc>
     </w:tr>
   </w:tbl>
-  <w:bookmarkEnd w:id="16"/>
+  <w:bookmarkEnd w:id="17"/>
   <w:p>
     <w:pPr>
       <w:pStyle w:val="Header"/>
@@ -6386,7 +6238,7 @@
       <mc:AlternateContent>
         <mc:Choice Requires="wps">
           <w:drawing>
-            <wp:anchor distT="0" distB="0" distL="114300" distR="114300" simplePos="0" relativeHeight="251657216" behindDoc="1" locked="1" layoutInCell="1" allowOverlap="1" wp14:anchorId="4134F8E0" wp14:editId="283C7E7F">
+            <wp:anchor distT="0" distB="0" distL="114300" distR="114300" simplePos="0" relativeHeight="251657216" behindDoc="1" locked="1" layoutInCell="1" allowOverlap="1" wp14:anchorId="12808E0F" wp14:editId="68D689D2">
               <wp:simplePos x="0" y="0"/>
               <wp:positionH relativeFrom="margin">
                 <wp:align>left</wp:align>
@@ -6464,17 +6316,17 @@
                                 <w:shd w:val="clear" w:color="auto" w:fill="auto"/>
                               </w:tcPr>
                               <w:p>
-                                <w:bookmarkStart w:id="17" w:name="bmLogoSectie2_2" w:colFirst="0" w:colLast="0"/>
+                                <w:bookmarkStart w:id="18" w:name="bmLogoSectie2_2" w:colFirst="0" w:colLast="0"/>
                                 <w:r>
                                   <w:rPr>
                                     <w:noProof/>
                                     <w:lang w:eastAsia="zh-CN"/>
                                   </w:rPr>
                                   <w:drawing>
-                                    <wp:inline distT="0" distB="0" distL="0" distR="0" wp14:anchorId="583D43B5" wp14:editId="415B577D">
+                                    <wp:inline distT="0" distB="0" distL="0" distR="0" wp14:anchorId="3F388D5A" wp14:editId="77939633">
                                       <wp:extent cx="1225296" cy="352044"/>
                                       <wp:effectExtent l="0" t="0" r="0" b="0"/>
-                                      <wp:docPr id="19" name="Picture 19"/>
+                                      <wp:docPr id="26" name="Picture 26"/>
                                       <wp:cNvGraphicFramePr/>
                                       <a:graphic xmlns:a="http://schemas.openxmlformats.org/drawingml/2006/main">
                                         <a:graphicData uri="http://schemas.openxmlformats.org/drawingml/2006/picture">
@@ -6507,7 +6359,7 @@
                               </w:p>
                             </w:tc>
                           </w:tr>
-                          <w:bookmarkEnd w:id="17"/>
+                          <w:bookmarkEnd w:id="18"/>
                         </w:tbl>
                         <w:p/>
                       </w:txbxContent>
@@ -6559,17 +6411,17 @@
                           <w:shd w:val="clear" w:color="auto" w:fill="auto"/>
                         </w:tcPr>
                         <w:p>
-                          <w:bookmarkStart w:id="18" w:name="bmLogoSectie2_2" w:colFirst="0" w:colLast="0"/>
+                          <w:bookmarkStart w:id="19" w:name="bmLogoSectie2_2" w:colFirst="0" w:colLast="0"/>
                           <w:r>
                             <w:rPr>
                               <w:noProof/>
                               <w:lang w:eastAsia="zh-CN"/>
                             </w:rPr>
                             <w:drawing>
-                              <wp:inline distT="0" distB="0" distL="0" distR="0" wp14:anchorId="583D43B5" wp14:editId="415B577D">
+                              <wp:inline distT="0" distB="0" distL="0" distR="0" wp14:anchorId="3F388D5A" wp14:editId="77939633">
                                 <wp:extent cx="1225296" cy="352044"/>
                                 <wp:effectExtent l="0" t="0" r="0" b="0"/>
-                                <wp:docPr id="19" name="Picture 19"/>
+                                <wp:docPr id="26" name="Picture 26"/>
                                 <wp:cNvGraphicFramePr/>
                                 <a:graphic xmlns:a="http://schemas.openxmlformats.org/drawingml/2006/main">
                                   <a:graphicData uri="http://schemas.openxmlformats.org/drawingml/2006/picture">
@@ -6602,7 +6454,7 @@
                         </w:p>
                       </w:tc>
                     </w:tr>
-                    <w:bookmarkEnd w:id="18"/>
+                    <w:bookmarkEnd w:id="19"/>
                   </w:tbl>
                   <w:p/>
                 </w:txbxContent>
@@ -6632,7 +6484,7 @@
       <mc:AlternateContent>
         <mc:Choice Requires="wps">
           <w:drawing>
-            <wp:anchor distT="0" distB="0" distL="114300" distR="114300" simplePos="0" relativeHeight="251652096" behindDoc="1" locked="1" layoutInCell="1" allowOverlap="1" wp14:anchorId="33CD8ECD" wp14:editId="6FEC1EF1">
+            <wp:anchor distT="0" distB="0" distL="114300" distR="114300" simplePos="0" relativeHeight="251652096" behindDoc="1" locked="1" layoutInCell="1" allowOverlap="1" wp14:anchorId="09723C39" wp14:editId="7E7CFEA4">
               <wp:simplePos x="0" y="0"/>
               <wp:positionH relativeFrom="page">
                 <wp:align>right</wp:align>
@@ -6713,17 +6565,17 @@
                                 <w:pPr>
                                   <w:jc w:val="right"/>
                                 </w:pPr>
-                                <w:bookmarkStart w:id="19" w:name="bmLogoSectie2_1" w:colFirst="0" w:colLast="0"/>
+                                <w:bookmarkStart w:id="20" w:name="bmLogoSectie2_1" w:colFirst="0" w:colLast="0"/>
                                 <w:r>
                                   <w:rPr>
                                     <w:noProof/>
                                     <w:lang w:eastAsia="zh-CN"/>
                                   </w:rPr>
                                   <w:drawing>
-                                    <wp:inline distT="0" distB="0" distL="0" distR="0" wp14:anchorId="52253D1D" wp14:editId="79A6754C">
+                                    <wp:inline distT="0" distB="0" distL="0" distR="0" wp14:anchorId="639E6F9A" wp14:editId="502C51F1">
                                       <wp:extent cx="1225296" cy="352044"/>
                                       <wp:effectExtent l="0" t="0" r="0" b="0"/>
-                                      <wp:docPr id="18" name="Picture 18"/>
+                                      <wp:docPr id="25" name="Picture 25"/>
                                       <wp:cNvGraphicFramePr/>
                                       <a:graphic xmlns:a="http://schemas.openxmlformats.org/drawingml/2006/main">
                                         <a:graphicData uri="http://schemas.openxmlformats.org/drawingml/2006/picture">
@@ -6756,7 +6608,7 @@
                               </w:p>
                             </w:tc>
                           </w:tr>
-                          <w:bookmarkEnd w:id="19"/>
+                          <w:bookmarkEnd w:id="20"/>
                         </w:tbl>
                         <w:p/>
                       </w:txbxContent>
@@ -6811,17 +6663,17 @@
                           <w:pPr>
                             <w:jc w:val="right"/>
                           </w:pPr>
-                          <w:bookmarkStart w:id="20" w:name="bmLogoSectie2_1" w:colFirst="0" w:colLast="0"/>
+                          <w:bookmarkStart w:id="21" w:name="bmLogoSectie2_1" w:colFirst="0" w:colLast="0"/>
                           <w:r>
                             <w:rPr>
                               <w:noProof/>
                               <w:lang w:eastAsia="zh-CN"/>
                             </w:rPr>
                             <w:drawing>
-                              <wp:inline distT="0" distB="0" distL="0" distR="0" wp14:anchorId="52253D1D" wp14:editId="79A6754C">
+                              <wp:inline distT="0" distB="0" distL="0" distR="0" wp14:anchorId="639E6F9A" wp14:editId="502C51F1">
                                 <wp:extent cx="1225296" cy="352044"/>
                                 <wp:effectExtent l="0" t="0" r="0" b="0"/>
-                                <wp:docPr id="18" name="Picture 18"/>
+                                <wp:docPr id="25" name="Picture 25"/>
                                 <wp:cNvGraphicFramePr/>
                                 <a:graphic xmlns:a="http://schemas.openxmlformats.org/drawingml/2006/main">
                                   <a:graphicData uri="http://schemas.openxmlformats.org/drawingml/2006/picture">
@@ -6854,7 +6706,7 @@
                         </w:p>
                       </w:tc>
                     </w:tr>
-                    <w:bookmarkEnd w:id="20"/>
+                    <w:bookmarkEnd w:id="21"/>
                   </w:tbl>
                   <w:p/>
                 </w:txbxContent>
@@ -6909,7 +6761,7 @@
           <w:pPr>
             <w:pStyle w:val="Huisstijl-Kopje"/>
           </w:pPr>
-          <w:bookmarkStart w:id="21" w:name="tblGegevensSectie2a" w:colFirst="0" w:colLast="3"/>
+          <w:bookmarkStart w:id="22" w:name="tblGegevensSectie2a" w:colFirst="0" w:colLast="3"/>
           <w:r>
             <w:t>Title</w:t>
           </w:r>
@@ -6920,6 +6772,9 @@
           </w:pPr>
           <w:r>
             <w:t>Wave overtopping at dikes kernel</w:t>
+          </w:r>
+          <w:r>
+            <w:t xml:space="preserve"> test report</w:t>
           </w:r>
         </w:p>
       </w:tc>
@@ -7012,7 +6867,7 @@
           </w:pPr>
           <w:fldSimple w:instr=" DOCVARIABLE  TotAantalPag  \* MERGEFORMAT ">
             <w:r>
-              <w:t>20</w:t>
+              <w:t>7</w:t>
             </w:r>
           </w:fldSimple>
         </w:p>
@@ -7045,7 +6900,7 @@
         </w:p>
       </w:tc>
     </w:tr>
-    <w:bookmarkEnd w:id="21"/>
+    <w:bookmarkEnd w:id="22"/>
   </w:tbl>
   <w:p>
     <w:pPr>
@@ -7069,7 +6924,7 @@
       <mc:AlternateContent>
         <mc:Choice Requires="wps">
           <w:drawing>
-            <wp:anchor distT="0" distB="0" distL="114300" distR="114300" simplePos="0" relativeHeight="251651072" behindDoc="1" locked="0" layoutInCell="1" allowOverlap="1" wp14:anchorId="506C06E6" wp14:editId="5B518F6D">
+            <wp:anchor distT="0" distB="0" distL="114300" distR="114300" simplePos="0" relativeHeight="251651072" behindDoc="1" locked="0" layoutInCell="1" allowOverlap="1" wp14:anchorId="1C41D2AA" wp14:editId="243B8B9E">
               <wp:simplePos x="0" y="0"/>
               <wp:positionH relativeFrom="margin">
                 <wp:align>left</wp:align>
@@ -7365,7 +7220,7 @@
       <mc:AlternateContent>
         <mc:Choice Requires="wps">
           <w:drawing>
-            <wp:anchor distT="0" distB="0" distL="114300" distR="114300" simplePos="0" relativeHeight="251662336" behindDoc="0" locked="0" layoutInCell="1" allowOverlap="1" wp14:anchorId="1C60B596" wp14:editId="45230C7D">
+            <wp:anchor distT="0" distB="0" distL="114300" distR="114300" simplePos="0" relativeHeight="251662336" behindDoc="0" locked="0" layoutInCell="1" allowOverlap="1" wp14:anchorId="6846D1D1" wp14:editId="7FEC2EF1">
               <wp:simplePos x="0" y="0"/>
               <wp:positionH relativeFrom="margin">
                 <wp:align>right</wp:align>
@@ -7445,14 +7300,14 @@
                                   <w:pStyle w:val="Huisstijl-Koptekst"/>
                                   <w:jc w:val="right"/>
                                 </w:pPr>
-                                <w:bookmarkStart w:id="27" w:name="bmKoptekstSectie3_2" w:colFirst="0" w:colLast="0"/>
+                                <w:bookmarkStart w:id="28" w:name="bmKoptekstSectie3_2" w:colFirst="0" w:colLast="0"/>
                                 <w:r>
-                                  <w:t>Version 1.0, 13 December 2016, final</w:t>
+                                  <w:t>Version 1.0, 14 December 2016, final</w:t>
                                 </w:r>
                               </w:p>
                             </w:tc>
                           </w:tr>
-                          <w:bookmarkEnd w:id="27"/>
+                          <w:bookmarkEnd w:id="28"/>
                         </w:tbl>
                         <w:p/>
                       </w:txbxContent>
@@ -7506,14 +7361,14 @@
                             <w:pStyle w:val="Huisstijl-Koptekst"/>
                             <w:jc w:val="right"/>
                           </w:pPr>
-                          <w:bookmarkStart w:id="28" w:name="bmKoptekstSectie3_2" w:colFirst="0" w:colLast="0"/>
+                          <w:bookmarkStart w:id="29" w:name="bmKoptekstSectie3_2" w:colFirst="0" w:colLast="0"/>
                           <w:r>
-                            <w:t>Version 1.0, 13 December 2016, final</w:t>
+                            <w:t>Version 1.0, 14 December 2016, final</w:t>
                           </w:r>
                         </w:p>
                       </w:tc>
                     </w:tr>
-                    <w:bookmarkEnd w:id="28"/>
+                    <w:bookmarkEnd w:id="29"/>
                   </w:tbl>
                   <w:p/>
                 </w:txbxContent>
@@ -7537,7 +7392,7 @@
       <mc:AlternateContent>
         <mc:Choice Requires="wps">
           <w:drawing>
-            <wp:anchor distT="0" distB="0" distL="114300" distR="114300" simplePos="0" relativeHeight="251658240" behindDoc="1" locked="1" layoutInCell="1" allowOverlap="1" wp14:anchorId="6CA2FECF" wp14:editId="44163E84">
+            <wp:anchor distT="0" distB="0" distL="114300" distR="114300" simplePos="0" relativeHeight="251658240" behindDoc="1" locked="1" layoutInCell="1" allowOverlap="1" wp14:anchorId="22D1C299" wp14:editId="64232266">
               <wp:simplePos x="0" y="0"/>
               <wp:positionH relativeFrom="margin">
                 <wp:align>left</wp:align>
@@ -7615,17 +7470,17 @@
                                 <w:shd w:val="clear" w:color="auto" w:fill="auto"/>
                               </w:tcPr>
                               <w:p>
-                                <w:bookmarkStart w:id="29" w:name="bmLogoSectie3_2" w:colFirst="0" w:colLast="0"/>
+                                <w:bookmarkStart w:id="30" w:name="bmLogoSectie3_2" w:colFirst="0" w:colLast="0"/>
                                 <w:r>
                                   <w:rPr>
                                     <w:noProof/>
                                     <w:lang w:eastAsia="zh-CN"/>
                                   </w:rPr>
                                   <w:drawing>
-                                    <wp:inline distT="0" distB="0" distL="0" distR="0" wp14:anchorId="0EB62B19" wp14:editId="7DA02808">
+                                    <wp:inline distT="0" distB="0" distL="0" distR="0" wp14:anchorId="699B2951" wp14:editId="008D0124">
                                       <wp:extent cx="1225296" cy="352044"/>
                                       <wp:effectExtent l="0" t="0" r="0" b="0"/>
-                                      <wp:docPr id="21" name="Picture 21"/>
+                                      <wp:docPr id="28" name="Picture 28"/>
                                       <wp:cNvGraphicFramePr/>
                                       <a:graphic xmlns:a="http://schemas.openxmlformats.org/drawingml/2006/main">
                                         <a:graphicData uri="http://schemas.openxmlformats.org/drawingml/2006/picture">
@@ -7658,7 +7513,7 @@
                               </w:p>
                             </w:tc>
                           </w:tr>
-                          <w:bookmarkEnd w:id="29"/>
+                          <w:bookmarkEnd w:id="30"/>
                         </w:tbl>
                         <w:p/>
                       </w:txbxContent>
@@ -7706,17 +7561,17 @@
                           <w:shd w:val="clear" w:color="auto" w:fill="auto"/>
                         </w:tcPr>
                         <w:p>
-                          <w:bookmarkStart w:id="30" w:name="bmLogoSectie3_2" w:colFirst="0" w:colLast="0"/>
+                          <w:bookmarkStart w:id="31" w:name="bmLogoSectie3_2" w:colFirst="0" w:colLast="0"/>
                           <w:r>
                             <w:rPr>
                               <w:noProof/>
                               <w:lang w:eastAsia="zh-CN"/>
                             </w:rPr>
                             <w:drawing>
-                              <wp:inline distT="0" distB="0" distL="0" distR="0" wp14:anchorId="0EB62B19" wp14:editId="7DA02808">
+                              <wp:inline distT="0" distB="0" distL="0" distR="0" wp14:anchorId="699B2951" wp14:editId="008D0124">
                                 <wp:extent cx="1225296" cy="352044"/>
                                 <wp:effectExtent l="0" t="0" r="0" b="0"/>
-                                <wp:docPr id="21" name="Picture 21"/>
+                                <wp:docPr id="28" name="Picture 28"/>
                                 <wp:cNvGraphicFramePr/>
                                 <a:graphic xmlns:a="http://schemas.openxmlformats.org/drawingml/2006/main">
                                   <a:graphicData uri="http://schemas.openxmlformats.org/drawingml/2006/picture">
@@ -7749,7 +7604,7 @@
                         </w:p>
                       </w:tc>
                     </w:tr>
-                    <w:bookmarkEnd w:id="30"/>
+                    <w:bookmarkEnd w:id="31"/>
                   </w:tbl>
                   <w:p/>
                 </w:txbxContent>
@@ -7805,15 +7660,15 @@
           <w:pPr>
             <w:pStyle w:val="Huisstijl-Koptekst"/>
           </w:pPr>
-          <w:bookmarkStart w:id="31" w:name="bmKoptekstSectie3_1" w:colFirst="0" w:colLast="0"/>
+          <w:bookmarkStart w:id="32" w:name="bmKoptekstSectie3_1" w:colFirst="0" w:colLast="0"/>
           <w:r>
-            <w:t>Version 1.0, 13 December 2016, final</w:t>
+            <w:t>Version 1.0, 14 December 2016, final</w:t>
           </w:r>
         </w:p>
       </w:tc>
     </w:tr>
   </w:tbl>
-  <w:bookmarkEnd w:id="31"/>
+  <w:bookmarkEnd w:id="32"/>
   <w:p>
     <w:pPr>
       <w:pStyle w:val="Header"/>
@@ -7826,7 +7681,7 @@
       <mc:AlternateContent>
         <mc:Choice Requires="wps">
           <w:drawing>
-            <wp:anchor distT="0" distB="0" distL="114300" distR="114300" simplePos="0" relativeHeight="251653120" behindDoc="1" locked="1" layoutInCell="1" allowOverlap="1" wp14:anchorId="24691669" wp14:editId="6E8D866B">
+            <wp:anchor distT="0" distB="0" distL="114300" distR="114300" simplePos="0" relativeHeight="251653120" behindDoc="1" locked="1" layoutInCell="1" allowOverlap="1" wp14:anchorId="32EB9373" wp14:editId="128467F0">
               <wp:simplePos x="0" y="0"/>
               <wp:positionH relativeFrom="page">
                 <wp:align>right</wp:align>
@@ -7907,17 +7762,17 @@
                                 <w:pPr>
                                   <w:jc w:val="right"/>
                                 </w:pPr>
-                                <w:bookmarkStart w:id="32" w:name="bmLogoSectie3_1" w:colFirst="0" w:colLast="0"/>
+                                <w:bookmarkStart w:id="33" w:name="bmLogoSectie3_1" w:colFirst="0" w:colLast="0"/>
                                 <w:r>
                                   <w:rPr>
                                     <w:noProof/>
                                     <w:lang w:eastAsia="zh-CN"/>
                                   </w:rPr>
                                   <w:drawing>
-                                    <wp:inline distT="0" distB="0" distL="0" distR="0" wp14:anchorId="4D79A253" wp14:editId="4E551D8C">
+                                    <wp:inline distT="0" distB="0" distL="0" distR="0" wp14:anchorId="46F50C24" wp14:editId="41DF8C3B">
                                       <wp:extent cx="1225296" cy="352044"/>
                                       <wp:effectExtent l="0" t="0" r="0" b="0"/>
-                                      <wp:docPr id="20" name="Picture 20"/>
+                                      <wp:docPr id="27" name="Picture 27"/>
                                       <wp:cNvGraphicFramePr/>
                                       <a:graphic xmlns:a="http://schemas.openxmlformats.org/drawingml/2006/main">
                                         <a:graphicData uri="http://schemas.openxmlformats.org/drawingml/2006/picture">
@@ -7950,7 +7805,7 @@
                               </w:p>
                             </w:tc>
                           </w:tr>
-                          <w:bookmarkEnd w:id="32"/>
+                          <w:bookmarkEnd w:id="33"/>
                         </w:tbl>
                         <w:p/>
                       </w:txbxContent>
@@ -8005,17 +7860,17 @@
                           <w:pPr>
                             <w:jc w:val="right"/>
                           </w:pPr>
-                          <w:bookmarkStart w:id="33" w:name="bmLogoSectie3_1" w:colFirst="0" w:colLast="0"/>
+                          <w:bookmarkStart w:id="34" w:name="bmLogoSectie3_1" w:colFirst="0" w:colLast="0"/>
                           <w:r>
                             <w:rPr>
                               <w:noProof/>
                               <w:lang w:eastAsia="zh-CN"/>
                             </w:rPr>
                             <w:drawing>
-                              <wp:inline distT="0" distB="0" distL="0" distR="0" wp14:anchorId="4D79A253" wp14:editId="4E551D8C">
+                              <wp:inline distT="0" distB="0" distL="0" distR="0" wp14:anchorId="46F50C24" wp14:editId="41DF8C3B">
                                 <wp:extent cx="1225296" cy="352044"/>
                                 <wp:effectExtent l="0" t="0" r="0" b="0"/>
-                                <wp:docPr id="20" name="Picture 20"/>
+                                <wp:docPr id="27" name="Picture 27"/>
                                 <wp:cNvGraphicFramePr/>
                                 <a:graphic xmlns:a="http://schemas.openxmlformats.org/drawingml/2006/main">
                                   <a:graphicData uri="http://schemas.openxmlformats.org/drawingml/2006/picture">
@@ -8048,7 +7903,7 @@
                         </w:p>
                       </w:tc>
                     </w:tr>
-                    <w:bookmarkEnd w:id="33"/>
+                    <w:bookmarkEnd w:id="34"/>
                   </w:tbl>
                   <w:p/>
                 </w:txbxContent>
@@ -8078,7 +7933,7 @@
       <mc:AlternateContent>
         <mc:Choice Requires="wps">
           <w:drawing>
-            <wp:anchor distT="0" distB="0" distL="114300" distR="114300" simplePos="0" relativeHeight="251661312" behindDoc="0" locked="0" layoutInCell="1" allowOverlap="1" wp14:anchorId="3F1246D7" wp14:editId="3B346E0A">
+            <wp:anchor distT="0" distB="0" distL="114300" distR="114300" simplePos="0" relativeHeight="251661312" behindDoc="0" locked="0" layoutInCell="1" allowOverlap="1" wp14:anchorId="025E23E0" wp14:editId="7092F255">
               <wp:simplePos x="0" y="0"/>
               <wp:positionH relativeFrom="margin">
                 <wp:align>right</wp:align>
@@ -8163,7 +8018,7 @@
                                 </w:pPr>
                                 <w:bookmarkStart w:id="44" w:name="bmKoptekstSectie4_2" w:colFirst="0" w:colLast="0"/>
                                 <w:r>
-                                  <w:t>Version 1.0, 13 December 2016, final</w:t>
+                                  <w:t>Version 1.0, 14 December 2016, final</w:t>
                                 </w:r>
                               </w:p>
                             </w:tc>
@@ -8227,7 +8082,7 @@
                           </w:pPr>
                           <w:bookmarkStart w:id="45" w:name="bmKoptekstSectie4_2" w:colFirst="0" w:colLast="0"/>
                           <w:r>
-                            <w:t>Version 1.0, 13 December 2016, final</w:t>
+                            <w:t>Version 1.0, 14 December 2016, final</w:t>
                           </w:r>
                         </w:p>
                       </w:tc>
@@ -8256,7 +8111,7 @@
       <mc:AlternateContent>
         <mc:Choice Requires="wps">
           <w:drawing>
-            <wp:anchor distT="0" distB="0" distL="114300" distR="114300" simplePos="0" relativeHeight="251659264" behindDoc="1" locked="1" layoutInCell="1" allowOverlap="1" wp14:anchorId="656E377E" wp14:editId="5053D003">
+            <wp:anchor distT="0" distB="0" distL="114300" distR="114300" simplePos="0" relativeHeight="251659264" behindDoc="1" locked="1" layoutInCell="1" allowOverlap="1" wp14:anchorId="50679C4B" wp14:editId="31E3CBEE">
               <wp:simplePos x="0" y="0"/>
               <wp:positionH relativeFrom="margin">
                 <wp:align>left</wp:align>
@@ -8341,10 +8196,10 @@
                                     <w:lang w:eastAsia="zh-CN"/>
                                   </w:rPr>
                                   <w:drawing>
-                                    <wp:inline distT="0" distB="0" distL="0" distR="0" wp14:anchorId="098D9E39" wp14:editId="18FBA888">
+                                    <wp:inline distT="0" distB="0" distL="0" distR="0" wp14:anchorId="033B69FB" wp14:editId="195D7DE7">
                                       <wp:extent cx="1225296" cy="352044"/>
                                       <wp:effectExtent l="0" t="0" r="0" b="0"/>
-                                      <wp:docPr id="23" name="Picture 23"/>
+                                      <wp:docPr id="30" name="Picture 30"/>
                                       <wp:cNvGraphicFramePr/>
                                       <a:graphic xmlns:a="http://schemas.openxmlformats.org/drawingml/2006/main">
                                         <a:graphicData uri="http://schemas.openxmlformats.org/drawingml/2006/picture">
@@ -8432,10 +8287,10 @@
                               <w:lang w:eastAsia="zh-CN"/>
                             </w:rPr>
                             <w:drawing>
-                              <wp:inline distT="0" distB="0" distL="0" distR="0" wp14:anchorId="098D9E39" wp14:editId="18FBA888">
+                              <wp:inline distT="0" distB="0" distL="0" distR="0" wp14:anchorId="033B69FB" wp14:editId="195D7DE7">
                                 <wp:extent cx="1225296" cy="352044"/>
                                 <wp:effectExtent l="0" t="0" r="0" b="0"/>
-                                <wp:docPr id="23" name="Picture 23"/>
+                                <wp:docPr id="30" name="Picture 30"/>
                                 <wp:cNvGraphicFramePr/>
                                 <a:graphic xmlns:a="http://schemas.openxmlformats.org/drawingml/2006/main">
                                   <a:graphicData uri="http://schemas.openxmlformats.org/drawingml/2006/picture">
@@ -8513,7 +8368,7 @@
       <mc:AlternateContent>
         <mc:Choice Requires="wps">
           <w:drawing>
-            <wp:anchor distT="0" distB="0" distL="114300" distR="114300" simplePos="0" relativeHeight="251654144" behindDoc="1" locked="1" layoutInCell="1" allowOverlap="1" wp14:anchorId="3A5FEADE" wp14:editId="0CC21015">
+            <wp:anchor distT="0" distB="0" distL="114300" distR="114300" simplePos="0" relativeHeight="251654144" behindDoc="1" locked="1" layoutInCell="1" allowOverlap="1" wp14:anchorId="0B132568" wp14:editId="788EC63E">
               <wp:simplePos x="0" y="0"/>
               <wp:positionH relativeFrom="page">
                 <wp:align>right</wp:align>
@@ -8601,10 +8456,10 @@
                                     <w:lang w:eastAsia="zh-CN"/>
                                   </w:rPr>
                                   <w:drawing>
-                                    <wp:inline distT="0" distB="0" distL="0" distR="0" wp14:anchorId="3902A117" wp14:editId="34EAC9CB">
+                                    <wp:inline distT="0" distB="0" distL="0" distR="0" wp14:anchorId="6D9CEC6B" wp14:editId="3826AD06">
                                       <wp:extent cx="1225296" cy="352044"/>
                                       <wp:effectExtent l="0" t="0" r="0" b="0"/>
-                                      <wp:docPr id="22" name="Picture 22"/>
+                                      <wp:docPr id="29" name="Picture 29"/>
                                       <wp:cNvGraphicFramePr/>
                                       <a:graphic xmlns:a="http://schemas.openxmlformats.org/drawingml/2006/main">
                                         <a:graphicData uri="http://schemas.openxmlformats.org/drawingml/2006/picture">
@@ -8699,10 +8554,10 @@
                               <w:lang w:eastAsia="zh-CN"/>
                             </w:rPr>
                             <w:drawing>
-                              <wp:inline distT="0" distB="0" distL="0" distR="0" wp14:anchorId="3902A117" wp14:editId="34EAC9CB">
+                              <wp:inline distT="0" distB="0" distL="0" distR="0" wp14:anchorId="6D9CEC6B" wp14:editId="3826AD06">
                                 <wp:extent cx="1225296" cy="352044"/>
                                 <wp:effectExtent l="0" t="0" r="0" b="0"/>
-                                <wp:docPr id="22" name="Picture 22"/>
+                                <wp:docPr id="29" name="Picture 29"/>
                                 <wp:cNvGraphicFramePr/>
                                 <a:graphic xmlns:a="http://schemas.openxmlformats.org/drawingml/2006/main">
                                   <a:graphicData uri="http://schemas.openxmlformats.org/drawingml/2006/picture">
@@ -8773,7 +8628,7 @@
           </w:pPr>
           <w:bookmarkStart w:id="50" w:name="bmKoptekstSectie4_1" w:colFirst="0" w:colLast="0"/>
           <w:r>
-            <w:t>Version 1.0, 13 December 2016, final</w:t>
+            <w:t>Version 1.0, 14 December 2016, final</w:t>
           </w:r>
         </w:p>
       </w:tc>
@@ -10752,7 +10607,7 @@
   <w:style w:type="paragraph" w:default="1" w:styleId="Normal">
     <w:name w:val="Normal"/>
     <w:qFormat/>
-    <w:rsid w:val="008D5ED4"/>
+    <w:rsid w:val="001803AD"/>
     <w:pPr>
       <w:spacing w:line="255" w:lineRule="atLeast"/>
       <w:jc w:val="both"/>
@@ -10769,7 +10624,7 @@
     <w:basedOn w:val="Normal"/>
     <w:next w:val="Normal"/>
     <w:qFormat/>
-    <w:rsid w:val="008D5ED4"/>
+    <w:rsid w:val="001803AD"/>
     <w:pPr>
       <w:keepNext/>
       <w:keepLines/>
@@ -10792,7 +10647,7 @@
     <w:basedOn w:val="Heading1"/>
     <w:next w:val="Normal"/>
     <w:qFormat/>
-    <w:rsid w:val="008D5ED4"/>
+    <w:rsid w:val="001803AD"/>
     <w:pPr>
       <w:numPr>
         <w:ilvl w:val="1"/>
@@ -10812,7 +10667,7 @@
     <w:basedOn w:val="Heading2"/>
     <w:next w:val="Normal"/>
     <w:qFormat/>
-    <w:rsid w:val="008D5ED4"/>
+    <w:rsid w:val="001803AD"/>
     <w:pPr>
       <w:numPr>
         <w:ilvl w:val="2"/>
@@ -10830,7 +10685,7 @@
     <w:basedOn w:val="Heading3"/>
     <w:next w:val="Normal"/>
     <w:qFormat/>
-    <w:rsid w:val="008D5ED4"/>
+    <w:rsid w:val="001803AD"/>
     <w:pPr>
       <w:numPr>
         <w:ilvl w:val="3"/>
@@ -10848,7 +10703,7 @@
     <w:basedOn w:val="Heading4"/>
     <w:next w:val="Normal"/>
     <w:qFormat/>
-    <w:rsid w:val="008D5ED4"/>
+    <w:rsid w:val="001803AD"/>
     <w:pPr>
       <w:numPr>
         <w:ilvl w:val="4"/>
@@ -10866,7 +10721,7 @@
     <w:basedOn w:val="Heading1"/>
     <w:next w:val="Normal"/>
     <w:qFormat/>
-    <w:rsid w:val="008D5ED4"/>
+    <w:rsid w:val="001803AD"/>
     <w:pPr>
       <w:numPr>
         <w:ilvl w:val="5"/>
@@ -10883,7 +10738,7 @@
     <w:basedOn w:val="Heading2"/>
     <w:next w:val="Normal"/>
     <w:qFormat/>
-    <w:rsid w:val="008D5ED4"/>
+    <w:rsid w:val="001803AD"/>
     <w:pPr>
       <w:numPr>
         <w:ilvl w:val="6"/>
@@ -10896,7 +10751,7 @@
     <w:basedOn w:val="Heading3"/>
     <w:next w:val="Normal"/>
     <w:qFormat/>
-    <w:rsid w:val="008D5ED4"/>
+    <w:rsid w:val="001803AD"/>
     <w:pPr>
       <w:numPr>
         <w:ilvl w:val="7"/>
@@ -10912,7 +10767,7 @@
     <w:basedOn w:val="Heading4"/>
     <w:next w:val="Normal"/>
     <w:qFormat/>
-    <w:rsid w:val="008D5ED4"/>
+    <w:rsid w:val="001803AD"/>
     <w:pPr>
       <w:numPr>
         <w:ilvl w:val="8"/>
@@ -10928,7 +10783,7 @@
     <w:uiPriority w:val="1"/>
     <w:semiHidden/>
     <w:unhideWhenUsed/>
-    <w:rsid w:val="008D5ED4"/>
+    <w:rsid w:val="001803AD"/>
   </w:style>
   <w:style w:type="table" w:default="1" w:styleId="TableNormal">
     <w:name w:val="Normal Table"/>
@@ -10950,12 +10805,12 @@
     <w:uiPriority w:val="99"/>
     <w:semiHidden/>
     <w:unhideWhenUsed/>
-    <w:rsid w:val="008D5ED4"/>
+    <w:rsid w:val="001803AD"/>
   </w:style>
   <w:style w:type="paragraph" w:styleId="Header">
     <w:name w:val="header"/>
     <w:basedOn w:val="Normal"/>
-    <w:rsid w:val="008D5ED4"/>
+    <w:rsid w:val="001803AD"/>
     <w:pPr>
       <w:tabs>
         <w:tab w:val="center" w:pos="4153"/>
@@ -10967,7 +10822,7 @@
     <w:name w:val="footer"/>
     <w:basedOn w:val="Normal"/>
     <w:link w:val="FooterChar"/>
-    <w:rsid w:val="008D5ED4"/>
+    <w:rsid w:val="001803AD"/>
     <w:pPr>
       <w:tabs>
         <w:tab w:val="center" w:pos="4153"/>
@@ -10978,7 +10833,7 @@
   <w:style w:type="paragraph" w:customStyle="1" w:styleId="Huisstijl-Sjabloonnaam">
     <w:name w:val="Huisstijl-Sjabloonnaam"/>
     <w:basedOn w:val="Huisstijl-Naw"/>
-    <w:rsid w:val="008D5ED4"/>
+    <w:rsid w:val="001803AD"/>
     <w:pPr>
       <w:spacing w:before="255" w:after="255" w:line="255" w:lineRule="exact"/>
       <w:jc w:val="left"/>
@@ -10991,12 +10846,12 @@
   <w:style w:type="paragraph" w:customStyle="1" w:styleId="Huisstijl-Adres">
     <w:name w:val="Huisstijl-Adres"/>
     <w:basedOn w:val="Huisstijl-Naw"/>
-    <w:rsid w:val="008D5ED4"/>
+    <w:rsid w:val="001803AD"/>
   </w:style>
   <w:style w:type="paragraph" w:styleId="ListBullet">
     <w:name w:val="List Bullet"/>
     <w:basedOn w:val="Normal"/>
-    <w:rsid w:val="008D5ED4"/>
+    <w:rsid w:val="001803AD"/>
     <w:pPr>
       <w:numPr>
         <w:numId w:val="13"/>
@@ -11006,7 +10861,7 @@
   <w:style w:type="paragraph" w:customStyle="1" w:styleId="Huisstijl-Naw">
     <w:name w:val="Huisstijl-Naw"/>
     <w:basedOn w:val="Normal"/>
-    <w:rsid w:val="008D5ED4"/>
+    <w:rsid w:val="001803AD"/>
     <w:rPr>
       <w:noProof/>
     </w:rPr>
@@ -11014,7 +10869,7 @@
   <w:style w:type="paragraph" w:customStyle="1" w:styleId="Huisstijl-Kopje">
     <w:name w:val="Huisstijl-Kopje"/>
     <w:basedOn w:val="Huisstijl-Naw"/>
-    <w:rsid w:val="008D5ED4"/>
+    <w:rsid w:val="001803AD"/>
     <w:rPr>
       <w:b/>
       <w:sz w:val="17"/>
@@ -11023,7 +10878,7 @@
   <w:style w:type="paragraph" w:customStyle="1" w:styleId="Huisstijl-Gegeven">
     <w:name w:val="Huisstijl-Gegeven"/>
     <w:basedOn w:val="Huisstijl-Naw"/>
-    <w:rsid w:val="008D5ED4"/>
+    <w:rsid w:val="001803AD"/>
     <w:pPr>
       <w:jc w:val="left"/>
     </w:pPr>
@@ -11031,7 +10886,7 @@
   <w:style w:type="paragraph" w:styleId="ListBullet2">
     <w:name w:val="List Bullet 2"/>
     <w:basedOn w:val="ListBullet"/>
-    <w:rsid w:val="008D5ED4"/>
+    <w:rsid w:val="001803AD"/>
     <w:pPr>
       <w:numPr>
         <w:ilvl w:val="1"/>
@@ -11041,7 +10896,7 @@
   <w:style w:type="paragraph" w:customStyle="1" w:styleId="Huisstijl-Voettekst">
     <w:name w:val="Huisstijl-Voettekst"/>
     <w:basedOn w:val="Huisstijl-Naw"/>
-    <w:rsid w:val="008D5ED4"/>
+    <w:rsid w:val="001803AD"/>
     <w:rPr>
       <w:sz w:val="17"/>
     </w:rPr>
@@ -11050,7 +10905,7 @@
     <w:name w:val="Kop 1 zonder nummer"/>
     <w:basedOn w:val="Heading1"/>
     <w:next w:val="Normal"/>
-    <w:rsid w:val="008D5ED4"/>
+    <w:rsid w:val="001803AD"/>
     <w:pPr>
       <w:numPr>
         <w:numId w:val="0"/>
@@ -11061,7 +10916,7 @@
     <w:name w:val="Kop 2 zonder nummer"/>
     <w:basedOn w:val="Heading2"/>
     <w:next w:val="Normal"/>
-    <w:rsid w:val="008D5ED4"/>
+    <w:rsid w:val="001803AD"/>
     <w:pPr>
       <w:numPr>
         <w:ilvl w:val="0"/>
@@ -11073,7 +10928,7 @@
     <w:name w:val="Kop 3 zonder nummer"/>
     <w:basedOn w:val="Heading3"/>
     <w:next w:val="Normal"/>
-    <w:rsid w:val="008D5ED4"/>
+    <w:rsid w:val="001803AD"/>
     <w:pPr>
       <w:numPr>
         <w:ilvl w:val="0"/>
@@ -11084,7 +10939,7 @@
   <w:style w:type="paragraph" w:customStyle="1" w:styleId="Huisstijl-Titel">
     <w:name w:val="Huisstijl-Titel"/>
     <w:basedOn w:val="Huisstijl-Naw"/>
-    <w:rsid w:val="008D5ED4"/>
+    <w:rsid w:val="001803AD"/>
     <w:pPr>
       <w:spacing w:line="510" w:lineRule="atLeast"/>
       <w:jc w:val="left"/>
@@ -11098,7 +10953,7 @@
     <w:name w:val="Kop 4 zonder nummer"/>
     <w:basedOn w:val="Heading4"/>
     <w:next w:val="Normal"/>
-    <w:rsid w:val="008D5ED4"/>
+    <w:rsid w:val="001803AD"/>
     <w:pPr>
       <w:numPr>
         <w:ilvl w:val="0"/>
@@ -11111,7 +10966,7 @@
     <w:basedOn w:val="Normal"/>
     <w:next w:val="Normal"/>
     <w:uiPriority w:val="39"/>
-    <w:rsid w:val="008D5ED4"/>
+    <w:rsid w:val="001803AD"/>
     <w:pPr>
       <w:tabs>
         <w:tab w:val="right" w:pos="8419"/>
@@ -11129,7 +10984,7 @@
     <w:basedOn w:val="Normal"/>
     <w:next w:val="Normal"/>
     <w:uiPriority w:val="39"/>
-    <w:rsid w:val="008D5ED4"/>
+    <w:rsid w:val="001803AD"/>
     <w:pPr>
       <w:tabs>
         <w:tab w:val="right" w:pos="8419"/>
@@ -11143,7 +10998,7 @@
     <w:basedOn w:val="Normal"/>
     <w:next w:val="Normal"/>
     <w:semiHidden/>
-    <w:rsid w:val="008D5ED4"/>
+    <w:rsid w:val="001803AD"/>
     <w:pPr>
       <w:tabs>
         <w:tab w:val="right" w:pos="8419"/>
@@ -11155,7 +11010,7 @@
   <w:style w:type="paragraph" w:customStyle="1" w:styleId="Huisstijl-Koptekst">
     <w:name w:val="Huisstijl-Koptekst"/>
     <w:basedOn w:val="Huisstijl-Naw"/>
-    <w:rsid w:val="008D5ED4"/>
+    <w:rsid w:val="001803AD"/>
     <w:rPr>
       <w:i/>
       <w:sz w:val="17"/>
@@ -11164,7 +11019,7 @@
   <w:style w:type="paragraph" w:customStyle="1" w:styleId="Huisstijl-Pagina">
     <w:name w:val="Huisstijl-Pagina"/>
     <w:basedOn w:val="Huisstijl-Gegeven"/>
-    <w:rsid w:val="008D5ED4"/>
+    <w:rsid w:val="001803AD"/>
     <w:pPr>
       <w:jc w:val="right"/>
     </w:pPr>
@@ -11175,12 +11030,12 @@
   <w:style w:type="character" w:styleId="PageNumber">
     <w:name w:val="page number"/>
     <w:basedOn w:val="DefaultParagraphFont"/>
-    <w:rsid w:val="008D5ED4"/>
+    <w:rsid w:val="001803AD"/>
   </w:style>
   <w:style w:type="paragraph" w:customStyle="1" w:styleId="Huisstijl-Subtitel">
     <w:name w:val="Huisstijl-Subtitel"/>
     <w:basedOn w:val="Huisstijl-Naw"/>
-    <w:rsid w:val="008D5ED4"/>
+    <w:rsid w:val="001803AD"/>
     <w:pPr>
       <w:jc w:val="left"/>
     </w:pPr>
@@ -11191,7 +11046,7 @@
   <w:style w:type="table" w:customStyle="1" w:styleId="dTable">
     <w:name w:val="d_Table"/>
     <w:basedOn w:val="TableGrid"/>
-    <w:rsid w:val="008D5ED4"/>
+    <w:rsid w:val="001803AD"/>
     <w:rPr>
       <w:rFonts w:ascii="Arial" w:hAnsi="Arial"/>
       <w:sz w:val="18"/>
@@ -11229,7 +11084,7 @@
   <w:style w:type="table" w:styleId="TableGrid">
     <w:name w:val="Table Grid"/>
     <w:basedOn w:val="TableNormal"/>
-    <w:rsid w:val="008D5ED4"/>
+    <w:rsid w:val="001803AD"/>
     <w:pPr>
       <w:spacing w:line="255" w:lineRule="atLeast"/>
     </w:pPr>
@@ -11255,7 +11110,7 @@
     <w:name w:val="toc 6"/>
     <w:basedOn w:val="Normal"/>
     <w:next w:val="Normal"/>
-    <w:rsid w:val="008D5ED4"/>
+    <w:rsid w:val="001803AD"/>
     <w:pPr>
       <w:tabs>
         <w:tab w:val="right" w:pos="8419"/>
@@ -11273,7 +11128,7 @@
     <w:basedOn w:val="Normal"/>
     <w:next w:val="Normal"/>
     <w:semiHidden/>
-    <w:rsid w:val="008D5ED4"/>
+    <w:rsid w:val="001803AD"/>
     <w:pPr>
       <w:tabs>
         <w:tab w:val="right" w:pos="8419"/>
@@ -11287,7 +11142,7 @@
     <w:basedOn w:val="Normal"/>
     <w:next w:val="Normal"/>
     <w:semiHidden/>
-    <w:rsid w:val="008D5ED4"/>
+    <w:rsid w:val="001803AD"/>
     <w:pPr>
       <w:tabs>
         <w:tab w:val="right" w:pos="8419"/>
@@ -11301,7 +11156,7 @@
     <w:basedOn w:val="Normal"/>
     <w:next w:val="Normal"/>
     <w:qFormat/>
-    <w:rsid w:val="008D5ED4"/>
+    <w:rsid w:val="001803AD"/>
     <w:pPr>
       <w:tabs>
         <w:tab w:val="left" w:pos="907"/>
@@ -11320,7 +11175,7 @@
     <w:name w:val="footnote text"/>
     <w:basedOn w:val="Normal"/>
     <w:next w:val="FootnoteTextnormal"/>
-    <w:rsid w:val="008D5ED4"/>
+    <w:rsid w:val="001803AD"/>
     <w:pPr>
       <w:ind w:hanging="340"/>
       <w:jc w:val="left"/>
@@ -11335,7 +11190,7 @@
     <w:name w:val="HeadNoTOC"/>
     <w:basedOn w:val="Normal"/>
     <w:next w:val="Normal"/>
-    <w:rsid w:val="008D5ED4"/>
+    <w:rsid w:val="001803AD"/>
     <w:pPr>
       <w:spacing w:before="255" w:after="510"/>
       <w:jc w:val="left"/>
@@ -11349,7 +11204,7 @@
     <w:name w:val="List of References"/>
     <w:basedOn w:val="Normal"/>
     <w:next w:val="Normal"/>
-    <w:rsid w:val="008D5ED4"/>
+    <w:rsid w:val="001803AD"/>
     <w:pPr>
       <w:spacing w:after="255"/>
       <w:ind w:left="765" w:hanging="765"/>
@@ -11359,7 +11214,7 @@
     <w:name w:val="Heading 10"/>
     <w:basedOn w:val="Heading6"/>
     <w:next w:val="Normal"/>
-    <w:rsid w:val="008D5ED4"/>
+    <w:rsid w:val="001803AD"/>
     <w:pPr>
       <w:numPr>
         <w:ilvl w:val="0"/>
@@ -11370,7 +11225,7 @@
   <w:style w:type="paragraph" w:customStyle="1" w:styleId="FootnoteTextnormal">
     <w:name w:val="Footnote Text normal"/>
     <w:basedOn w:val="FootnoteText"/>
-    <w:rsid w:val="008D5ED4"/>
+    <w:rsid w:val="001803AD"/>
     <w:pPr>
       <w:ind w:firstLine="0"/>
     </w:pPr>
@@ -11378,7 +11233,7 @@
   <w:style w:type="paragraph" w:styleId="ListBullet3">
     <w:name w:val="List Bullet 3"/>
     <w:basedOn w:val="ListNumber2"/>
-    <w:rsid w:val="008D5ED4"/>
+    <w:rsid w:val="001803AD"/>
     <w:pPr>
       <w:numPr>
         <w:ilvl w:val="2"/>
@@ -11389,7 +11244,7 @@
   <w:style w:type="paragraph" w:styleId="ListBullet4">
     <w:name w:val="List Bullet 4"/>
     <w:basedOn w:val="Normal"/>
-    <w:rsid w:val="008D5ED4"/>
+    <w:rsid w:val="001803AD"/>
     <w:pPr>
       <w:numPr>
         <w:ilvl w:val="3"/>
@@ -11400,7 +11255,7 @@
   <w:style w:type="paragraph" w:styleId="ListBullet5">
     <w:name w:val="List Bullet 5"/>
     <w:basedOn w:val="Normal"/>
-    <w:rsid w:val="008D5ED4"/>
+    <w:rsid w:val="001803AD"/>
     <w:pPr>
       <w:numPr>
         <w:ilvl w:val="4"/>
@@ -11412,7 +11267,7 @@
     <w:name w:val="d_Table_Body_text"/>
     <w:basedOn w:val="BodyText"/>
     <w:next w:val="BodyText"/>
-    <w:rsid w:val="008D5ED4"/>
+    <w:rsid w:val="001803AD"/>
     <w:pPr>
       <w:spacing w:after="0"/>
       <w:jc w:val="left"/>
@@ -11424,7 +11279,7 @@
   <w:style w:type="paragraph" w:styleId="ListNumber2">
     <w:name w:val="List Number 2"/>
     <w:basedOn w:val="Normal"/>
-    <w:rsid w:val="008D5ED4"/>
+    <w:rsid w:val="001803AD"/>
     <w:pPr>
       <w:numPr>
         <w:ilvl w:val="1"/>
@@ -11436,7 +11291,7 @@
     <w:name w:val="table of figures"/>
     <w:basedOn w:val="Normal"/>
     <w:next w:val="Normal"/>
-    <w:rsid w:val="008D5ED4"/>
+    <w:rsid w:val="001803AD"/>
     <w:pPr>
       <w:spacing w:after="120"/>
       <w:ind w:left="1276" w:hanging="1276"/>
@@ -11445,7 +11300,7 @@
   <w:style w:type="paragraph" w:styleId="BodyText">
     <w:name w:val="Body Text"/>
     <w:basedOn w:val="Normal"/>
-    <w:rsid w:val="008D5ED4"/>
+    <w:rsid w:val="001803AD"/>
     <w:pPr>
       <w:spacing w:after="120"/>
     </w:pPr>
@@ -11453,7 +11308,7 @@
   <w:style w:type="paragraph" w:styleId="ListNumber">
     <w:name w:val="List Number"/>
     <w:basedOn w:val="Normal"/>
-    <w:rsid w:val="008D5ED4"/>
+    <w:rsid w:val="001803AD"/>
     <w:pPr>
       <w:numPr>
         <w:numId w:val="17"/>
@@ -11463,7 +11318,7 @@
   <w:style w:type="paragraph" w:styleId="ListNumber3">
     <w:name w:val="List Number 3"/>
     <w:basedOn w:val="Normal"/>
-    <w:rsid w:val="008D5ED4"/>
+    <w:rsid w:val="001803AD"/>
     <w:pPr>
       <w:numPr>
         <w:ilvl w:val="2"/>
@@ -11474,7 +11329,7 @@
   <w:style w:type="paragraph" w:styleId="ListNumber4">
     <w:name w:val="List Number 4"/>
     <w:basedOn w:val="Normal"/>
-    <w:rsid w:val="008D5ED4"/>
+    <w:rsid w:val="001803AD"/>
     <w:pPr>
       <w:numPr>
         <w:ilvl w:val="3"/>
@@ -11485,7 +11340,7 @@
   <w:style w:type="paragraph" w:styleId="ListNumber5">
     <w:name w:val="List Number 5"/>
     <w:basedOn w:val="Normal"/>
-    <w:rsid w:val="008D5ED4"/>
+    <w:rsid w:val="001803AD"/>
     <w:pPr>
       <w:numPr>
         <w:ilvl w:val="4"/>
@@ -11496,7 +11351,7 @@
   <w:style w:type="character" w:customStyle="1" w:styleId="FooterChar">
     <w:name w:val="Footer Char"/>
     <w:link w:val="Footer"/>
-    <w:rsid w:val="008D5ED4"/>
+    <w:rsid w:val="001803AD"/>
     <w:rPr>
       <w:rFonts w:ascii="Arial" w:hAnsi="Arial" w:cs="Arial"/>
       <w:sz w:val="21"/>
@@ -11507,7 +11362,7 @@
   <w:style w:type="numbering" w:customStyle="1" w:styleId="Huisstijl-LijstOpsomming">
     <w:name w:val="Huisstijl-LijstOpsomming"/>
     <w:uiPriority w:val="99"/>
-    <w:rsid w:val="008D5ED4"/>
+    <w:rsid w:val="001803AD"/>
     <w:pPr>
       <w:numPr>
         <w:numId w:val="13"/>
@@ -11517,7 +11372,7 @@
   <w:style w:type="numbering" w:customStyle="1" w:styleId="Huisstijl-LijstNummering">
     <w:name w:val="Huisstijl-LijstNummering"/>
     <w:uiPriority w:val="99"/>
-    <w:rsid w:val="008D5ED4"/>
+    <w:rsid w:val="001803AD"/>
     <w:pPr>
       <w:numPr>
         <w:numId w:val="17"/>
@@ -11716,6 +11571,15 @@
     <w:name w:val="green"/>
     <w:basedOn w:val="DefaultParagraphFont"/>
     <w:rsid w:val="00191EE9"/>
+  </w:style>
+  <w:style w:type="character" w:styleId="Hyperlink">
+    <w:name w:val="Hyperlink"/>
+    <w:basedOn w:val="DefaultParagraphFont"/>
+    <w:rsid w:val="00B958F0"/>
+    <w:rPr>
+      <w:color w:val="0000FF" w:themeColor="hyperlink"/>
+      <w:u w:val="single"/>
+    </w:rPr>
   </w:style>
 </w:styles>
 </file>
@@ -11866,7 +11730,7 @@
   <w:style w:type="paragraph" w:default="1" w:styleId="Normal">
     <w:name w:val="Normal"/>
     <w:qFormat/>
-    <w:rsid w:val="008D5ED4"/>
+    <w:rsid w:val="001803AD"/>
     <w:pPr>
       <w:spacing w:line="255" w:lineRule="atLeast"/>
       <w:jc w:val="both"/>
@@ -11883,7 +11747,7 @@
     <w:basedOn w:val="Normal"/>
     <w:next w:val="Normal"/>
     <w:qFormat/>
-    <w:rsid w:val="008D5ED4"/>
+    <w:rsid w:val="001803AD"/>
     <w:pPr>
       <w:keepNext/>
       <w:keepLines/>
@@ -11906,7 +11770,7 @@
     <w:basedOn w:val="Heading1"/>
     <w:next w:val="Normal"/>
     <w:qFormat/>
-    <w:rsid w:val="008D5ED4"/>
+    <w:rsid w:val="001803AD"/>
     <w:pPr>
       <w:numPr>
         <w:ilvl w:val="1"/>
@@ -11926,7 +11790,7 @@
     <w:basedOn w:val="Heading2"/>
     <w:next w:val="Normal"/>
     <w:qFormat/>
-    <w:rsid w:val="008D5ED4"/>
+    <w:rsid w:val="001803AD"/>
     <w:pPr>
       <w:numPr>
         <w:ilvl w:val="2"/>
@@ -11944,7 +11808,7 @@
     <w:basedOn w:val="Heading3"/>
     <w:next w:val="Normal"/>
     <w:qFormat/>
-    <w:rsid w:val="008D5ED4"/>
+    <w:rsid w:val="001803AD"/>
     <w:pPr>
       <w:numPr>
         <w:ilvl w:val="3"/>
@@ -11962,7 +11826,7 @@
     <w:basedOn w:val="Heading4"/>
     <w:next w:val="Normal"/>
     <w:qFormat/>
-    <w:rsid w:val="008D5ED4"/>
+    <w:rsid w:val="001803AD"/>
     <w:pPr>
       <w:numPr>
         <w:ilvl w:val="4"/>
@@ -11980,7 +11844,7 @@
     <w:basedOn w:val="Heading1"/>
     <w:next w:val="Normal"/>
     <w:qFormat/>
-    <w:rsid w:val="008D5ED4"/>
+    <w:rsid w:val="001803AD"/>
     <w:pPr>
       <w:numPr>
         <w:ilvl w:val="5"/>
@@ -11997,7 +11861,7 @@
     <w:basedOn w:val="Heading2"/>
     <w:next w:val="Normal"/>
     <w:qFormat/>
-    <w:rsid w:val="008D5ED4"/>
+    <w:rsid w:val="001803AD"/>
     <w:pPr>
       <w:numPr>
         <w:ilvl w:val="6"/>
@@ -12010,7 +11874,7 @@
     <w:basedOn w:val="Heading3"/>
     <w:next w:val="Normal"/>
     <w:qFormat/>
-    <w:rsid w:val="008D5ED4"/>
+    <w:rsid w:val="001803AD"/>
     <w:pPr>
       <w:numPr>
         <w:ilvl w:val="7"/>
@@ -12026,7 +11890,7 @@
     <w:basedOn w:val="Heading4"/>
     <w:next w:val="Normal"/>
     <w:qFormat/>
-    <w:rsid w:val="008D5ED4"/>
+    <w:rsid w:val="001803AD"/>
     <w:pPr>
       <w:numPr>
         <w:ilvl w:val="8"/>
@@ -12042,7 +11906,7 @@
     <w:uiPriority w:val="1"/>
     <w:semiHidden/>
     <w:unhideWhenUsed/>
-    <w:rsid w:val="008D5ED4"/>
+    <w:rsid w:val="001803AD"/>
   </w:style>
   <w:style w:type="table" w:default="1" w:styleId="TableNormal">
     <w:name w:val="Normal Table"/>
@@ -12064,12 +11928,12 @@
     <w:uiPriority w:val="99"/>
     <w:semiHidden/>
     <w:unhideWhenUsed/>
-    <w:rsid w:val="008D5ED4"/>
+    <w:rsid w:val="001803AD"/>
   </w:style>
   <w:style w:type="paragraph" w:styleId="Header">
     <w:name w:val="header"/>
     <w:basedOn w:val="Normal"/>
-    <w:rsid w:val="008D5ED4"/>
+    <w:rsid w:val="001803AD"/>
     <w:pPr>
       <w:tabs>
         <w:tab w:val="center" w:pos="4153"/>
@@ -12081,7 +11945,7 @@
     <w:name w:val="footer"/>
     <w:basedOn w:val="Normal"/>
     <w:link w:val="FooterChar"/>
-    <w:rsid w:val="008D5ED4"/>
+    <w:rsid w:val="001803AD"/>
     <w:pPr>
       <w:tabs>
         <w:tab w:val="center" w:pos="4153"/>
@@ -12092,7 +11956,7 @@
   <w:style w:type="paragraph" w:customStyle="1" w:styleId="Huisstijl-Sjabloonnaam">
     <w:name w:val="Huisstijl-Sjabloonnaam"/>
     <w:basedOn w:val="Huisstijl-Naw"/>
-    <w:rsid w:val="008D5ED4"/>
+    <w:rsid w:val="001803AD"/>
     <w:pPr>
       <w:spacing w:before="255" w:after="255" w:line="255" w:lineRule="exact"/>
       <w:jc w:val="left"/>
@@ -12105,12 +11969,12 @@
   <w:style w:type="paragraph" w:customStyle="1" w:styleId="Huisstijl-Adres">
     <w:name w:val="Huisstijl-Adres"/>
     <w:basedOn w:val="Huisstijl-Naw"/>
-    <w:rsid w:val="008D5ED4"/>
+    <w:rsid w:val="001803AD"/>
   </w:style>
   <w:style w:type="paragraph" w:styleId="ListBullet">
     <w:name w:val="List Bullet"/>
     <w:basedOn w:val="Normal"/>
-    <w:rsid w:val="008D5ED4"/>
+    <w:rsid w:val="001803AD"/>
     <w:pPr>
       <w:numPr>
         <w:numId w:val="13"/>
@@ -12120,7 +11984,7 @@
   <w:style w:type="paragraph" w:customStyle="1" w:styleId="Huisstijl-Naw">
     <w:name w:val="Huisstijl-Naw"/>
     <w:basedOn w:val="Normal"/>
-    <w:rsid w:val="008D5ED4"/>
+    <w:rsid w:val="001803AD"/>
     <w:rPr>
       <w:noProof/>
     </w:rPr>
@@ -12128,7 +11992,7 @@
   <w:style w:type="paragraph" w:customStyle="1" w:styleId="Huisstijl-Kopje">
     <w:name w:val="Huisstijl-Kopje"/>
     <w:basedOn w:val="Huisstijl-Naw"/>
-    <w:rsid w:val="008D5ED4"/>
+    <w:rsid w:val="001803AD"/>
     <w:rPr>
       <w:b/>
       <w:sz w:val="17"/>
@@ -12137,7 +12001,7 @@
   <w:style w:type="paragraph" w:customStyle="1" w:styleId="Huisstijl-Gegeven">
     <w:name w:val="Huisstijl-Gegeven"/>
     <w:basedOn w:val="Huisstijl-Naw"/>
-    <w:rsid w:val="008D5ED4"/>
+    <w:rsid w:val="001803AD"/>
     <w:pPr>
       <w:jc w:val="left"/>
     </w:pPr>
@@ -12145,7 +12009,7 @@
   <w:style w:type="paragraph" w:styleId="ListBullet2">
     <w:name w:val="List Bullet 2"/>
     <w:basedOn w:val="ListBullet"/>
-    <w:rsid w:val="008D5ED4"/>
+    <w:rsid w:val="001803AD"/>
     <w:pPr>
       <w:numPr>
         <w:ilvl w:val="1"/>
@@ -12155,7 +12019,7 @@
   <w:style w:type="paragraph" w:customStyle="1" w:styleId="Huisstijl-Voettekst">
     <w:name w:val="Huisstijl-Voettekst"/>
     <w:basedOn w:val="Huisstijl-Naw"/>
-    <w:rsid w:val="008D5ED4"/>
+    <w:rsid w:val="001803AD"/>
     <w:rPr>
       <w:sz w:val="17"/>
     </w:rPr>
@@ -12164,7 +12028,7 @@
     <w:name w:val="Kop 1 zonder nummer"/>
     <w:basedOn w:val="Heading1"/>
     <w:next w:val="Normal"/>
-    <w:rsid w:val="008D5ED4"/>
+    <w:rsid w:val="001803AD"/>
     <w:pPr>
       <w:numPr>
         <w:numId w:val="0"/>
@@ -12175,7 +12039,7 @@
     <w:name w:val="Kop 2 zonder nummer"/>
     <w:basedOn w:val="Heading2"/>
     <w:next w:val="Normal"/>
-    <w:rsid w:val="008D5ED4"/>
+    <w:rsid w:val="001803AD"/>
     <w:pPr>
       <w:numPr>
         <w:ilvl w:val="0"/>
@@ -12187,7 +12051,7 @@
     <w:name w:val="Kop 3 zonder nummer"/>
     <w:basedOn w:val="Heading3"/>
     <w:next w:val="Normal"/>
-    <w:rsid w:val="008D5ED4"/>
+    <w:rsid w:val="001803AD"/>
     <w:pPr>
       <w:numPr>
         <w:ilvl w:val="0"/>
@@ -12198,7 +12062,7 @@
   <w:style w:type="paragraph" w:customStyle="1" w:styleId="Huisstijl-Titel">
     <w:name w:val="Huisstijl-Titel"/>
     <w:basedOn w:val="Huisstijl-Naw"/>
-    <w:rsid w:val="008D5ED4"/>
+    <w:rsid w:val="001803AD"/>
     <w:pPr>
       <w:spacing w:line="510" w:lineRule="atLeast"/>
       <w:jc w:val="left"/>
@@ -12212,7 +12076,7 @@
     <w:name w:val="Kop 4 zonder nummer"/>
     <w:basedOn w:val="Heading4"/>
     <w:next w:val="Normal"/>
-    <w:rsid w:val="008D5ED4"/>
+    <w:rsid w:val="001803AD"/>
     <w:pPr>
       <w:numPr>
         <w:ilvl w:val="0"/>
@@ -12225,7 +12089,7 @@
     <w:basedOn w:val="Normal"/>
     <w:next w:val="Normal"/>
     <w:uiPriority w:val="39"/>
-    <w:rsid w:val="008D5ED4"/>
+    <w:rsid w:val="001803AD"/>
     <w:pPr>
       <w:tabs>
         <w:tab w:val="right" w:pos="8419"/>
@@ -12243,7 +12107,7 @@
     <w:basedOn w:val="Normal"/>
     <w:next w:val="Normal"/>
     <w:uiPriority w:val="39"/>
-    <w:rsid w:val="008D5ED4"/>
+    <w:rsid w:val="001803AD"/>
     <w:pPr>
       <w:tabs>
         <w:tab w:val="right" w:pos="8419"/>
@@ -12257,7 +12121,7 @@
     <w:basedOn w:val="Normal"/>
     <w:next w:val="Normal"/>
     <w:semiHidden/>
-    <w:rsid w:val="008D5ED4"/>
+    <w:rsid w:val="001803AD"/>
     <w:pPr>
       <w:tabs>
         <w:tab w:val="right" w:pos="8419"/>
@@ -12269,7 +12133,7 @@
   <w:style w:type="paragraph" w:customStyle="1" w:styleId="Huisstijl-Koptekst">
     <w:name w:val="Huisstijl-Koptekst"/>
     <w:basedOn w:val="Huisstijl-Naw"/>
-    <w:rsid w:val="008D5ED4"/>
+    <w:rsid w:val="001803AD"/>
     <w:rPr>
       <w:i/>
       <w:sz w:val="17"/>
@@ -12278,7 +12142,7 @@
   <w:style w:type="paragraph" w:customStyle="1" w:styleId="Huisstijl-Pagina">
     <w:name w:val="Huisstijl-Pagina"/>
     <w:basedOn w:val="Huisstijl-Gegeven"/>
-    <w:rsid w:val="008D5ED4"/>
+    <w:rsid w:val="001803AD"/>
     <w:pPr>
       <w:jc w:val="right"/>
     </w:pPr>
@@ -12289,12 +12153,12 @@
   <w:style w:type="character" w:styleId="PageNumber">
     <w:name w:val="page number"/>
     <w:basedOn w:val="DefaultParagraphFont"/>
-    <w:rsid w:val="008D5ED4"/>
+    <w:rsid w:val="001803AD"/>
   </w:style>
   <w:style w:type="paragraph" w:customStyle="1" w:styleId="Huisstijl-Subtitel">
     <w:name w:val="Huisstijl-Subtitel"/>
     <w:basedOn w:val="Huisstijl-Naw"/>
-    <w:rsid w:val="008D5ED4"/>
+    <w:rsid w:val="001803AD"/>
     <w:pPr>
       <w:jc w:val="left"/>
     </w:pPr>
@@ -12305,7 +12169,7 @@
   <w:style w:type="table" w:customStyle="1" w:styleId="dTable">
     <w:name w:val="d_Table"/>
     <w:basedOn w:val="TableGrid"/>
-    <w:rsid w:val="008D5ED4"/>
+    <w:rsid w:val="001803AD"/>
     <w:rPr>
       <w:rFonts w:ascii="Arial" w:hAnsi="Arial"/>
       <w:sz w:val="18"/>
@@ -12343,7 +12207,7 @@
   <w:style w:type="table" w:styleId="TableGrid">
     <w:name w:val="Table Grid"/>
     <w:basedOn w:val="TableNormal"/>
-    <w:rsid w:val="008D5ED4"/>
+    <w:rsid w:val="001803AD"/>
     <w:pPr>
       <w:spacing w:line="255" w:lineRule="atLeast"/>
     </w:pPr>
@@ -12369,7 +12233,7 @@
     <w:name w:val="toc 6"/>
     <w:basedOn w:val="Normal"/>
     <w:next w:val="Normal"/>
-    <w:rsid w:val="008D5ED4"/>
+    <w:rsid w:val="001803AD"/>
     <w:pPr>
       <w:tabs>
         <w:tab w:val="right" w:pos="8419"/>
@@ -12387,7 +12251,7 @@
     <w:basedOn w:val="Normal"/>
     <w:next w:val="Normal"/>
     <w:semiHidden/>
-    <w:rsid w:val="008D5ED4"/>
+    <w:rsid w:val="001803AD"/>
     <w:pPr>
       <w:tabs>
         <w:tab w:val="right" w:pos="8419"/>
@@ -12401,7 +12265,7 @@
     <w:basedOn w:val="Normal"/>
     <w:next w:val="Normal"/>
     <w:semiHidden/>
-    <w:rsid w:val="008D5ED4"/>
+    <w:rsid w:val="001803AD"/>
     <w:pPr>
       <w:tabs>
         <w:tab w:val="right" w:pos="8419"/>
@@ -12415,7 +12279,7 @@
     <w:basedOn w:val="Normal"/>
     <w:next w:val="Normal"/>
     <w:qFormat/>
-    <w:rsid w:val="008D5ED4"/>
+    <w:rsid w:val="001803AD"/>
     <w:pPr>
       <w:tabs>
         <w:tab w:val="left" w:pos="907"/>
@@ -12434,7 +12298,7 @@
     <w:name w:val="footnote text"/>
     <w:basedOn w:val="Normal"/>
     <w:next w:val="FootnoteTextnormal"/>
-    <w:rsid w:val="008D5ED4"/>
+    <w:rsid w:val="001803AD"/>
     <w:pPr>
       <w:ind w:hanging="340"/>
       <w:jc w:val="left"/>
@@ -12449,7 +12313,7 @@
     <w:name w:val="HeadNoTOC"/>
     <w:basedOn w:val="Normal"/>
     <w:next w:val="Normal"/>
-    <w:rsid w:val="008D5ED4"/>
+    <w:rsid w:val="001803AD"/>
     <w:pPr>
       <w:spacing w:before="255" w:after="510"/>
       <w:jc w:val="left"/>
@@ -12463,7 +12327,7 @@
     <w:name w:val="List of References"/>
     <w:basedOn w:val="Normal"/>
     <w:next w:val="Normal"/>
-    <w:rsid w:val="008D5ED4"/>
+    <w:rsid w:val="001803AD"/>
     <w:pPr>
       <w:spacing w:after="255"/>
       <w:ind w:left="765" w:hanging="765"/>
@@ -12473,7 +12337,7 @@
     <w:name w:val="Heading 10"/>
     <w:basedOn w:val="Heading6"/>
     <w:next w:val="Normal"/>
-    <w:rsid w:val="008D5ED4"/>
+    <w:rsid w:val="001803AD"/>
     <w:pPr>
       <w:numPr>
         <w:ilvl w:val="0"/>
@@ -12484,7 +12348,7 @@
   <w:style w:type="paragraph" w:customStyle="1" w:styleId="FootnoteTextnormal">
     <w:name w:val="Footnote Text normal"/>
     <w:basedOn w:val="FootnoteText"/>
-    <w:rsid w:val="008D5ED4"/>
+    <w:rsid w:val="001803AD"/>
     <w:pPr>
       <w:ind w:firstLine="0"/>
     </w:pPr>
@@ -12492,7 +12356,7 @@
   <w:style w:type="paragraph" w:styleId="ListBullet3">
     <w:name w:val="List Bullet 3"/>
     <w:basedOn w:val="ListNumber2"/>
-    <w:rsid w:val="008D5ED4"/>
+    <w:rsid w:val="001803AD"/>
     <w:pPr>
       <w:numPr>
         <w:ilvl w:val="2"/>
@@ -12503,7 +12367,7 @@
   <w:style w:type="paragraph" w:styleId="ListBullet4">
     <w:name w:val="List Bullet 4"/>
     <w:basedOn w:val="Normal"/>
-    <w:rsid w:val="008D5ED4"/>
+    <w:rsid w:val="001803AD"/>
     <w:pPr>
       <w:numPr>
         <w:ilvl w:val="3"/>
@@ -12514,7 +12378,7 @@
   <w:style w:type="paragraph" w:styleId="ListBullet5">
     <w:name w:val="List Bullet 5"/>
     <w:basedOn w:val="Normal"/>
-    <w:rsid w:val="008D5ED4"/>
+    <w:rsid w:val="001803AD"/>
     <w:pPr>
       <w:numPr>
         <w:ilvl w:val="4"/>
@@ -12526,7 +12390,7 @@
     <w:name w:val="d_Table_Body_text"/>
     <w:basedOn w:val="BodyText"/>
     <w:next w:val="BodyText"/>
-    <w:rsid w:val="008D5ED4"/>
+    <w:rsid w:val="001803AD"/>
     <w:pPr>
       <w:spacing w:after="0"/>
       <w:jc w:val="left"/>
@@ -12538,7 +12402,7 @@
   <w:style w:type="paragraph" w:styleId="ListNumber2">
     <w:name w:val="List Number 2"/>
     <w:basedOn w:val="Normal"/>
-    <w:rsid w:val="008D5ED4"/>
+    <w:rsid w:val="001803AD"/>
     <w:pPr>
       <w:numPr>
         <w:ilvl w:val="1"/>
@@ -12550,7 +12414,7 @@
     <w:name w:val="table of figures"/>
     <w:basedOn w:val="Normal"/>
     <w:next w:val="Normal"/>
-    <w:rsid w:val="008D5ED4"/>
+    <w:rsid w:val="001803AD"/>
     <w:pPr>
       <w:spacing w:after="120"/>
       <w:ind w:left="1276" w:hanging="1276"/>
@@ -12559,7 +12423,7 @@
   <w:style w:type="paragraph" w:styleId="BodyText">
     <w:name w:val="Body Text"/>
     <w:basedOn w:val="Normal"/>
-    <w:rsid w:val="008D5ED4"/>
+    <w:rsid w:val="001803AD"/>
     <w:pPr>
       <w:spacing w:after="120"/>
     </w:pPr>
@@ -12567,7 +12431,7 @@
   <w:style w:type="paragraph" w:styleId="ListNumber">
     <w:name w:val="List Number"/>
     <w:basedOn w:val="Normal"/>
-    <w:rsid w:val="008D5ED4"/>
+    <w:rsid w:val="001803AD"/>
     <w:pPr>
       <w:numPr>
         <w:numId w:val="17"/>
@@ -12577,7 +12441,7 @@
   <w:style w:type="paragraph" w:styleId="ListNumber3">
     <w:name w:val="List Number 3"/>
     <w:basedOn w:val="Normal"/>
-    <w:rsid w:val="008D5ED4"/>
+    <w:rsid w:val="001803AD"/>
     <w:pPr>
       <w:numPr>
         <w:ilvl w:val="2"/>
@@ -12588,7 +12452,7 @@
   <w:style w:type="paragraph" w:styleId="ListNumber4">
     <w:name w:val="List Number 4"/>
     <w:basedOn w:val="Normal"/>
-    <w:rsid w:val="008D5ED4"/>
+    <w:rsid w:val="001803AD"/>
     <w:pPr>
       <w:numPr>
         <w:ilvl w:val="3"/>
@@ -12599,7 +12463,7 @@
   <w:style w:type="paragraph" w:styleId="ListNumber5">
     <w:name w:val="List Number 5"/>
     <w:basedOn w:val="Normal"/>
-    <w:rsid w:val="008D5ED4"/>
+    <w:rsid w:val="001803AD"/>
     <w:pPr>
       <w:numPr>
         <w:ilvl w:val="4"/>
@@ -12610,7 +12474,7 @@
   <w:style w:type="character" w:customStyle="1" w:styleId="FooterChar">
     <w:name w:val="Footer Char"/>
     <w:link w:val="Footer"/>
-    <w:rsid w:val="008D5ED4"/>
+    <w:rsid w:val="001803AD"/>
     <w:rPr>
       <w:rFonts w:ascii="Arial" w:hAnsi="Arial" w:cs="Arial"/>
       <w:sz w:val="21"/>
@@ -12621,7 +12485,7 @@
   <w:style w:type="numbering" w:customStyle="1" w:styleId="Huisstijl-LijstOpsomming">
     <w:name w:val="Huisstijl-LijstOpsomming"/>
     <w:uiPriority w:val="99"/>
-    <w:rsid w:val="008D5ED4"/>
+    <w:rsid w:val="001803AD"/>
     <w:pPr>
       <w:numPr>
         <w:numId w:val="13"/>
@@ -12631,7 +12495,7 @@
   <w:style w:type="numbering" w:customStyle="1" w:styleId="Huisstijl-LijstNummering">
     <w:name w:val="Huisstijl-LijstNummering"/>
     <w:uiPriority w:val="99"/>
-    <w:rsid w:val="008D5ED4"/>
+    <w:rsid w:val="001803AD"/>
     <w:pPr>
       <w:numPr>
         <w:numId w:val="17"/>
@@ -12830,6 +12694,15 @@
     <w:name w:val="green"/>
     <w:basedOn w:val="DefaultParagraphFont"/>
     <w:rsid w:val="00191EE9"/>
+  </w:style>
+  <w:style w:type="character" w:styleId="Hyperlink">
+    <w:name w:val="Hyperlink"/>
+    <w:basedOn w:val="DefaultParagraphFont"/>
+    <w:rsid w:val="00B958F0"/>
+    <w:rPr>
+      <w:color w:val="0000FF" w:themeColor="hyperlink"/>
+      <w:u w:val="single"/>
+    </w:rPr>
   </w:style>
 </w:styles>
 </file>
@@ -13124,7 +12997,7 @@
 </file>
 
 <file path=customXml/itemProps1.xml><?xml version="1.0" encoding="utf-8"?>
-<ds:datastoreItem xmlns:ds="http://schemas.openxmlformats.org/officeDocument/2006/customXml" ds:itemID="{A82F26C5-4839-4E0F-B916-58BB1549F113}">
+<ds:datastoreItem xmlns:ds="http://schemas.openxmlformats.org/officeDocument/2006/customXml" ds:itemID="{4FF70317-4643-4A48-A271-A49511008CC9}">
   <ds:schemaRefs>
     <ds:schemaRef ds:uri="http://schemas.openxmlformats.org/officeDocument/2006/bibliography"/>
   </ds:schemaRefs>

</xml_diff>

<commit_message>
test report for 16.2 release: minor changes after review Related to Issue [OVERS-43]
</commit_message>
<xml_diff>
--- a/doc/Wave overtopping at dikes - Kernel - Test report 16.2.docx
+++ b/doc/Wave overtopping at dikes - Kernel - Test report 16.2.docx
@@ -57,12 +57,7 @@
     <w:p>
       <w:proofErr w:type="gramStart"/>
       <w:r>
-        <w:t>Wave overtop</w:t>
-      </w:r>
-      <w:bookmarkStart w:id="12" w:name="_GoBack"/>
-      <w:bookmarkEnd w:id="12"/>
-      <w:r>
-        <w:t>ping, wave run-up, overtopping, run-up, WTI 2017, safety assessment, software, failure mechanism.</w:t>
+        <w:t>Wave overtopping, wave run-up, overtopping, run-up, WTI 2017, safety assessment, software, failure mechanism.</w:t>
       </w:r>
       <w:proofErr w:type="gramEnd"/>
     </w:p>
@@ -305,7 +300,7 @@
             <w:pPr>
               <w:pStyle w:val="Huisstijl-Kopje"/>
             </w:pPr>
-            <w:bookmarkStart w:id="13" w:name="tblVersie"/>
+            <w:bookmarkStart w:id="12" w:name="tblVersie"/>
             <w:r>
               <w:t>Version</w:t>
             </w:r>
@@ -467,8 +462,8 @@
             <w:pPr>
               <w:pStyle w:val="Huisstijl-TabelStatus"/>
             </w:pPr>
-            <w:bookmarkStart w:id="14" w:name="bmVersie" w:colFirst="0" w:colLast="0"/>
-            <w:bookmarkStart w:id="15" w:name="bmDatum" w:colFirst="1" w:colLast="1"/>
+            <w:bookmarkStart w:id="13" w:name="bmVersie" w:colFirst="0" w:colLast="0"/>
+            <w:bookmarkStart w:id="14" w:name="bmDatum" w:colFirst="1" w:colLast="1"/>
             <w:r>
               <w:t>1.0</w:t>
             </w:r>
@@ -618,8 +613,8 @@
           </w:p>
         </w:tc>
       </w:tr>
+      <w:bookmarkEnd w:id="13"/>
       <w:bookmarkEnd w:id="14"/>
-      <w:bookmarkEnd w:id="15"/>
       <w:tr>
         <w:tc>
           <w:tcPr>
@@ -880,7 +875,7 @@
           </w:p>
         </w:tc>
       </w:tr>
-      <w:bookmarkEnd w:id="13"/>
+      <w:bookmarkEnd w:id="12"/>
     </w:tbl>
     <w:p/>
     <w:tbl>
@@ -905,7 +900,7 @@
             <w:pPr>
               <w:pStyle w:val="Huisstijl-Kopje"/>
             </w:pPr>
-            <w:bookmarkStart w:id="16" w:name="bmStatus" w:colFirst="0" w:colLast="0"/>
+            <w:bookmarkStart w:id="15" w:name="bmStatus" w:colFirst="0" w:colLast="0"/>
             <w:r>
               <w:t>State</w:t>
             </w:r>
@@ -920,7 +915,7 @@
           </w:p>
         </w:tc>
       </w:tr>
-      <w:bookmarkEnd w:id="16"/>
+      <w:bookmarkEnd w:id="15"/>
     </w:tbl>
     <w:p/>
     <w:p/>
@@ -946,8 +941,8 @@
       <w:pPr>
         <w:pStyle w:val="Huisstijl-TitelInhoud"/>
       </w:pPr>
-      <w:bookmarkStart w:id="26" w:name="bmTOC"/>
-      <w:bookmarkEnd w:id="26"/>
+      <w:bookmarkStart w:id="25" w:name="bmTOC"/>
+      <w:bookmarkEnd w:id="25"/>
       <w:r>
         <w:lastRenderedPageBreak/>
         <w:t>Contents</w:t>
@@ -1724,8 +1719,8 @@
       <w:r>
         <w:fldChar w:fldCharType="end"/>
       </w:r>
-      <w:bookmarkStart w:id="27" w:name="bmAppTOC"/>
-      <w:bookmarkEnd w:id="27"/>
+      <w:bookmarkStart w:id="26" w:name="bmAppTOC"/>
+      <w:bookmarkEnd w:id="26"/>
     </w:p>
     <w:p/>
     <w:p>
@@ -1745,8 +1740,8 @@
         </w:sectPr>
       </w:pPr>
     </w:p>
-    <w:bookmarkStart w:id="39" w:name="bmChap1"/>
-    <w:bookmarkEnd w:id="39"/>
+    <w:bookmarkStart w:id="38" w:name="bmChap1"/>
+    <w:bookmarkEnd w:id="38"/>
     <w:p>
       <w:pPr>
         <w:pStyle w:val="Heading1"/>
@@ -1807,21 +1802,21 @@
         </w:rPr>
         <w:fldChar w:fldCharType="end"/>
       </w:r>
-      <w:bookmarkStart w:id="40" w:name="_Toc469486315"/>
+      <w:bookmarkStart w:id="39" w:name="_Toc469486315"/>
       <w:r>
         <w:t>Introduction</w:t>
       </w:r>
-      <w:bookmarkEnd w:id="40"/>
+      <w:bookmarkEnd w:id="39"/>
     </w:p>
     <w:p>
       <w:pPr>
         <w:pStyle w:val="Heading2"/>
       </w:pPr>
-      <w:bookmarkStart w:id="41" w:name="_Toc469486316"/>
+      <w:bookmarkStart w:id="40" w:name="_Toc469486316"/>
       <w:r>
         <w:t>About this document</w:t>
       </w:r>
-      <w:bookmarkEnd w:id="41"/>
+      <w:bookmarkEnd w:id="40"/>
     </w:p>
     <w:p/>
     <w:p>
@@ -1885,8 +1880,8 @@
       <w:pPr>
         <w:pStyle w:val="Heading2"/>
       </w:pPr>
-      <w:bookmarkStart w:id="42" w:name="_Ref430612561"/>
-      <w:bookmarkStart w:id="43" w:name="_Toc469486317"/>
+      <w:bookmarkStart w:id="41" w:name="_Ref430612561"/>
+      <w:bookmarkStart w:id="42" w:name="_Toc469486317"/>
       <w:r>
         <w:t>B</w:t>
       </w:r>
@@ -1899,8 +1894,8 @@
       <w:r>
         <w:t>test procedure</w:t>
       </w:r>
+      <w:bookmarkEnd w:id="41"/>
       <w:bookmarkEnd w:id="42"/>
-      <w:bookmarkEnd w:id="43"/>
     </w:p>
     <w:p/>
     <w:p>
@@ -2420,9 +2415,9 @@
         </w:rPr>
         <w:fldChar w:fldCharType="end"/>
       </w:r>
+      <w:bookmarkStart w:id="58" w:name="_Toc469486318"/>
       <w:bookmarkStart w:id="59" w:name="_Ref430614466"/>
       <w:bookmarkStart w:id="60" w:name="_Ref431289055"/>
-      <w:bookmarkStart w:id="61" w:name="_Toc469486318"/>
       <w:r>
         <w:t>T</w:t>
       </w:r>
@@ -2432,7 +2427,7 @@
       <w:r>
         <w:t>results</w:t>
       </w:r>
-      <w:bookmarkEnd w:id="61"/>
+      <w:bookmarkEnd w:id="58"/>
       <w:r>
         <w:t xml:space="preserve"> </w:t>
       </w:r>
@@ -2443,7 +2438,7 @@
       <w:pPr>
         <w:pStyle w:val="Heading2"/>
       </w:pPr>
-      <w:bookmarkStart w:id="62" w:name="_Toc469486319"/>
+      <w:bookmarkStart w:id="61" w:name="_Toc469486319"/>
       <w:r>
         <w:t xml:space="preserve">Results from </w:t>
       </w:r>
@@ -2451,11 +2446,14 @@
       <w:r>
         <w:t>TeamCity</w:t>
       </w:r>
-      <w:bookmarkEnd w:id="62"/>
+      <w:bookmarkEnd w:id="61"/>
       <w:proofErr w:type="spellEnd"/>
     </w:p>
-    <w:p/>
     <w:p>
+      <w:bookmarkStart w:id="62" w:name="_GoBack"/>
+      <w:bookmarkEnd w:id="62"/>
+    </w:p>
+    <w:p>
       <w:r>
         <w:t>The</w:t>
       </w:r>
@@ -2474,13 +2472,7 @@
         <w:t xml:space="preserve"> </w:t>
       </w:r>
       <w:r>
-        <w:t xml:space="preserve">a </w:t>
-      </w:r>
-      <w:r>
-        <w:t>well-known</w:t>
-      </w:r>
-      <w:r>
-        <w:t xml:space="preserve"> continuous integration environment.</w:t>
+        <w:t>a well-known continuous integration environment.</w:t>
       </w:r>
       <w:r>
         <w:t xml:space="preserve"> It compares actual result</w:t>
@@ -2882,44 +2874,71 @@
     <w:p/>
     <w:p>
       <w:pPr>
+        <w:pStyle w:val="ListBullet"/>
+      </w:pPr>
+      <w:r>
+        <w:t xml:space="preserve">There are only integration tests, except for the two new unit tests related to </w:t>
+      </w:r>
+      <w:r>
+        <w:t xml:space="preserve">the problem with </w:t>
+      </w:r>
+      <w:r>
+        <w:t>roughness calculation with very small waves</w:t>
+      </w:r>
+      <w:r>
+        <w:t>.</w:t>
+      </w:r>
+      <w:r>
+        <w:t xml:space="preserve"> In this report, i</w:t>
+      </w:r>
+      <w:r>
+        <w:t xml:space="preserve">ntegration tests </w:t>
+      </w:r>
+      <w:r>
+        <w:t xml:space="preserve">test </w:t>
+      </w:r>
+      <w:r>
+        <w:t>a complete overtopping or ‘</w:t>
+      </w:r>
+      <w:proofErr w:type="spellStart"/>
+      <w:r>
+        <w:t>omkeervariant</w:t>
+      </w:r>
+      <w:proofErr w:type="spellEnd"/>
+      <w:r>
+        <w:t>’ calculation;</w:t>
+      </w:r>
+      <w:r>
+        <w:t xml:space="preserve"> </w:t>
+      </w:r>
+      <w:r>
+        <w:t>where unit</w:t>
+      </w:r>
+      <w:r>
+        <w:t xml:space="preserve"> tests are on specific parts of th</w:t>
+      </w:r>
+      <w:r>
+        <w:t>e computation</w:t>
+      </w:r>
+      <w:r>
+        <w:t>.</w:t>
+      </w:r>
+    </w:p>
+    <w:p>
+      <w:pPr>
         <w:numPr>
           <w:ilvl w:val="0"/>
           <w:numId w:val="13"/>
         </w:numPr>
       </w:pPr>
       <w:r>
-        <w:t>There are only integration tests, except for the two new unit tests related to issue 44.</w:t>
-      </w:r>
-      <w:r>
-        <w:br/>
-      </w:r>
-      <w:r>
-        <w:t>(Integration tests a complete overtopping or ‘</w:t>
-      </w:r>
-      <w:proofErr w:type="spellStart"/>
-      <w:r>
-        <w:t>omkeervariant</w:t>
-      </w:r>
-      <w:proofErr w:type="spellEnd"/>
-      <w:r>
-        <w:t>’ calculation;</w:t>
-      </w:r>
-      <w:r>
-        <w:t xml:space="preserve"> </w:t>
-      </w:r>
-      <w:r>
-        <w:t>Unit tests are on specific parts of the computation).</w:t>
-      </w:r>
-    </w:p>
-    <w:p>
-      <w:pPr>
-        <w:numPr>
-          <w:ilvl w:val="0"/>
-          <w:numId w:val="13"/>
-        </w:numPr>
-      </w:pPr>
-      <w:r>
-        <w:t>The coverage in unknown.</w:t>
+        <w:t xml:space="preserve">The </w:t>
+      </w:r>
+      <w:r>
+        <w:t xml:space="preserve">code </w:t>
+      </w:r>
+      <w:r>
+        <w:t>coverage in unknown.</w:t>
       </w:r>
     </w:p>
     <w:p>
@@ -3009,6 +3028,7 @@
       </w:pPr>
       <w:bookmarkStart w:id="67" w:name="_Toc469486324"/>
       <w:r>
+        <w:lastRenderedPageBreak/>
         <w:t>References</w:t>
       </w:r>
       <w:bookmarkEnd w:id="67"/>
@@ -3594,21 +3614,11 @@
             <w:pStyle w:val="Huisstijl-Koptekst"/>
             <w:jc w:val="right"/>
           </w:pPr>
-          <w:r>
-            <w:fldChar w:fldCharType="begin"/>
-          </w:r>
-          <w:r>
-            <w:instrText xml:space="preserve"> DOCVARIABLE VoettekstBijlage \* MERGEFORMAT </w:instrText>
-          </w:r>
-          <w:r>
-            <w:fldChar w:fldCharType="separate"/>
-          </w:r>
-          <w:r>
-            <w:t>Wave overtopping at dikes kernel - Test report 16.2</w:t>
-          </w:r>
-          <w:r>
-            <w:fldChar w:fldCharType="end"/>
-          </w:r>
+          <w:fldSimple w:instr=" DOCVARIABLE VoettekstBijlage \* MERGEFORMAT ">
+            <w:r>
+              <w:t>Wave overtopping at dikes kernel - Test report 16.2</w:t>
+            </w:r>
+          </w:fldSimple>
         </w:p>
       </w:tc>
     </w:tr>
@@ -3913,7 +3923,7 @@
           <w:pPr>
             <w:pStyle w:val="Huisstijl-Koptekst"/>
           </w:pPr>
-          <w:bookmarkStart w:id="23" w:name="bmVoettekstSectie2_2" w:colFirst="0" w:colLast="0"/>
+          <w:bookmarkStart w:id="22" w:name="bmVoettekstSectie2_2" w:colFirst="0" w:colLast="0"/>
           <w:r>
             <w:t>Wave overtopping at dikes kernel - Test report 16.2</w:t>
           </w:r>
@@ -3930,7 +3940,7 @@
         </w:p>
       </w:tc>
     </w:tr>
-    <w:bookmarkEnd w:id="23"/>
+    <w:bookmarkEnd w:id="22"/>
   </w:tbl>
   <w:p>
     <w:pPr>
@@ -3972,7 +3982,7 @@
           <w:pPr>
             <w:pStyle w:val="Huisstijl-Koptekst"/>
           </w:pPr>
-          <w:bookmarkStart w:id="24" w:name="bmVoettekstSectie2_1" w:colFirst="0" w:colLast="0"/>
+          <w:bookmarkStart w:id="23" w:name="bmVoettekstSectie2_1" w:colFirst="0" w:colLast="0"/>
           <w:r>
             <w:t>Wave overtopping at dikes kernel - Test report 16.2</w:t>
           </w:r>
@@ -3990,7 +4000,7 @@
       </w:tc>
     </w:tr>
   </w:tbl>
-  <w:bookmarkEnd w:id="24"/>
+  <w:bookmarkEnd w:id="23"/>
   <w:p>
     <w:pPr>
       <w:pStyle w:val="Footer"/>
@@ -4034,14 +4044,14 @@
     <w:r>
       <w:fldChar w:fldCharType="separate"/>
     </w:r>
-    <w:bookmarkStart w:id="25" w:name="Seq2"/>
+    <w:bookmarkStart w:id="24" w:name="Seq2"/>
     <w:r>
       <w:rPr>
         <w:noProof/>
       </w:rPr>
       <w:t>1</w:t>
     </w:r>
-    <w:bookmarkEnd w:id="25"/>
+    <w:bookmarkEnd w:id="24"/>
     <w:r>
       <w:fldChar w:fldCharType="end"/>
     </w:r>
@@ -4197,14 +4207,14 @@
                                   <w:pStyle w:val="Huisstijl-Koptekst"/>
                                   <w:jc w:val="right"/>
                                 </w:pPr>
-                                <w:bookmarkStart w:id="35" w:name="bmVoettekstSectie3_2" w:colFirst="0" w:colLast="0"/>
+                                <w:bookmarkStart w:id="34" w:name="bmVoettekstSectie3_2" w:colFirst="0" w:colLast="0"/>
                                 <w:r>
                                   <w:t>Wave overtopping at dikes kernel - Test report 16.2</w:t>
                                 </w:r>
                               </w:p>
                             </w:tc>
                           </w:tr>
-                          <w:bookmarkEnd w:id="35"/>
+                          <w:bookmarkEnd w:id="34"/>
                         </w:tbl>
                         <w:p/>
                       </w:txbxContent>
@@ -4258,14 +4268,14 @@
                             <w:pStyle w:val="Huisstijl-Koptekst"/>
                             <w:jc w:val="right"/>
                           </w:pPr>
-                          <w:bookmarkStart w:id="36" w:name="bmVoettekstSectie3_2" w:colFirst="0" w:colLast="0"/>
+                          <w:bookmarkStart w:id="35" w:name="bmVoettekstSectie3_2" w:colFirst="0" w:colLast="0"/>
                           <w:r>
                             <w:t>Wave overtopping at dikes kernel - Test report 16.2</w:t>
                           </w:r>
                         </w:p>
                       </w:tc>
                     </w:tr>
-                    <w:bookmarkEnd w:id="36"/>
+                    <w:bookmarkEnd w:id="35"/>
                   </w:tbl>
                   <w:p/>
                 </w:txbxContent>
@@ -4550,7 +4560,7 @@
           <w:pPr>
             <w:pStyle w:val="Huisstijl-Koptekst"/>
           </w:pPr>
-          <w:bookmarkStart w:id="37" w:name="bmVoettekstSectie3_1" w:colFirst="0" w:colLast="0"/>
+          <w:bookmarkStart w:id="36" w:name="bmVoettekstSectie3_1" w:colFirst="0" w:colLast="0"/>
           <w:r>
             <w:t>Wave overtopping at dikes kernel - Test report 16.2</w:t>
           </w:r>
@@ -4558,7 +4568,7 @@
       </w:tc>
     </w:tr>
   </w:tbl>
-  <w:bookmarkEnd w:id="37"/>
+  <w:bookmarkEnd w:id="36"/>
   <w:p>
     <w:pPr>
       <w:pStyle w:val="Footer"/>
@@ -4602,14 +4612,14 @@
     <w:r>
       <w:fldChar w:fldCharType="separate"/>
     </w:r>
-    <w:bookmarkStart w:id="38" w:name="Seq3"/>
+    <w:bookmarkStart w:id="37" w:name="Seq3"/>
     <w:r>
       <w:rPr>
         <w:noProof/>
       </w:rPr>
       <w:t>1</w:t>
     </w:r>
-    <w:bookmarkEnd w:id="38"/>
+    <w:bookmarkEnd w:id="37"/>
     <w:r>
       <w:fldChar w:fldCharType="end"/>
     </w:r>
@@ -4705,7 +4715,7 @@
                               <w:tcPr>
                                 <w:tcW w:w="1176" w:type="dxa"/>
                               </w:tcPr>
-                              <w:bookmarkStart w:id="51" w:name="bmPagina2" w:colFirst="0" w:colLast="0"/>
+                              <w:bookmarkStart w:id="50" w:name="bmPagina2" w:colFirst="0" w:colLast="0"/>
                               <w:p>
                                 <w:pPr>
                                   <w:pStyle w:val="Huisstijl-Pagina"/>
@@ -4729,25 +4739,15 @@
                                 <w:r>
                                   <w:t xml:space="preserve"> of </w:t>
                                 </w:r>
-                                <w:r>
-                                  <w:fldChar w:fldCharType="begin"/>
-                                </w:r>
-                                <w:r>
-                                  <w:instrText xml:space="preserve"> DOCVARIABLE  TotAantalPag \* MERGEFORMAT </w:instrText>
-                                </w:r>
-                                <w:r>
-                                  <w:fldChar w:fldCharType="separate"/>
-                                </w:r>
-                                <w:r>
-                                  <w:t>7</w:t>
-                                </w:r>
-                                <w:r>
-                                  <w:fldChar w:fldCharType="end"/>
-                                </w:r>
+                                <w:fldSimple w:instr=" DOCVARIABLE  TotAantalPag \* MERGEFORMAT ">
+                                  <w:r>
+                                    <w:t>7</w:t>
+                                  </w:r>
+                                </w:fldSimple>
                               </w:p>
                             </w:tc>
                           </w:tr>
-                          <w:bookmarkEnd w:id="51"/>
+                          <w:bookmarkEnd w:id="50"/>
                         </w:tbl>
                         <w:p/>
                       </w:txbxContent>
@@ -4795,7 +4795,7 @@
                         <w:tcPr>
                           <w:tcW w:w="1176" w:type="dxa"/>
                         </w:tcPr>
-                        <w:bookmarkStart w:id="52" w:name="bmPagina2" w:colFirst="0" w:colLast="0"/>
+                        <w:bookmarkStart w:id="51" w:name="bmPagina2" w:colFirst="0" w:colLast="0"/>
                         <w:p>
                           <w:pPr>
                             <w:pStyle w:val="Huisstijl-Pagina"/>
@@ -4819,25 +4819,15 @@
                           <w:r>
                             <w:t xml:space="preserve"> of </w:t>
                           </w:r>
-                          <w:r>
-                            <w:fldChar w:fldCharType="begin"/>
-                          </w:r>
-                          <w:r>
-                            <w:instrText xml:space="preserve"> DOCVARIABLE  TotAantalPag \* MERGEFORMAT </w:instrText>
-                          </w:r>
-                          <w:r>
-                            <w:fldChar w:fldCharType="separate"/>
-                          </w:r>
-                          <w:r>
-                            <w:t>7</w:t>
-                          </w:r>
-                          <w:r>
-                            <w:fldChar w:fldCharType="end"/>
-                          </w:r>
+                          <w:fldSimple w:instr=" DOCVARIABLE  TotAantalPag \* MERGEFORMAT ">
+                            <w:r>
+                              <w:t>7</w:t>
+                            </w:r>
+                          </w:fldSimple>
                         </w:p>
                       </w:tc>
                     </w:tr>
-                    <w:bookmarkEnd w:id="52"/>
+                    <w:bookmarkEnd w:id="51"/>
                   </w:tbl>
                   <w:p/>
                 </w:txbxContent>
@@ -4880,14 +4870,14 @@
             <w:pStyle w:val="Huisstijl-Koptekst"/>
             <w:jc w:val="right"/>
           </w:pPr>
-          <w:bookmarkStart w:id="53" w:name="bmVoettekstSectie4_2" w:colFirst="0" w:colLast="0"/>
+          <w:bookmarkStart w:id="52" w:name="bmVoettekstSectie4_2" w:colFirst="0" w:colLast="0"/>
           <w:r>
             <w:t>Wave overtopping at dikes kernel - Test report 16.2</w:t>
           </w:r>
         </w:p>
       </w:tc>
     </w:tr>
-    <w:bookmarkEnd w:id="53"/>
+    <w:bookmarkEnd w:id="52"/>
   </w:tbl>
   <w:p>
     <w:pPr>
@@ -4992,8 +4982,8 @@
                                   <w:right w:w="85" w:type="dxa"/>
                                 </w:tcMar>
                               </w:tcPr>
-                              <w:bookmarkStart w:id="54" w:name="bmPagina1" w:colFirst="0" w:colLast="0"/>
-                              <w:bookmarkStart w:id="55" w:name="bmTotPag" w:colFirst="0" w:colLast="0"/>
+                              <w:bookmarkStart w:id="53" w:name="bmPagina1" w:colFirst="0" w:colLast="0"/>
+                              <w:bookmarkStart w:id="54" w:name="bmTotPag" w:colFirst="0" w:colLast="0"/>
                               <w:p>
                                 <w:pPr>
                                   <w:pStyle w:val="Huisstijl-Pagina"/>
@@ -5016,26 +5006,16 @@
                                 <w:r>
                                   <w:t xml:space="preserve"> of </w:t>
                                 </w:r>
-                                <w:r>
-                                  <w:fldChar w:fldCharType="begin"/>
-                                </w:r>
-                                <w:r>
-                                  <w:instrText xml:space="preserve"> DOCVARIABLE  TotAantalPag \* MERGEFORMAT </w:instrText>
-                                </w:r>
-                                <w:r>
-                                  <w:fldChar w:fldCharType="separate"/>
-                                </w:r>
-                                <w:r>
-                                  <w:t>7</w:t>
-                                </w:r>
-                                <w:r>
-                                  <w:fldChar w:fldCharType="end"/>
-                                </w:r>
+                                <w:fldSimple w:instr=" DOCVARIABLE  TotAantalPag \* MERGEFORMAT ">
+                                  <w:r>
+                                    <w:t>7</w:t>
+                                  </w:r>
+                                </w:fldSimple>
                               </w:p>
                             </w:tc>
                           </w:tr>
+                          <w:bookmarkEnd w:id="53"/>
                           <w:bookmarkEnd w:id="54"/>
-                          <w:bookmarkEnd w:id="55"/>
                         </w:tbl>
                         <w:p/>
                       </w:txbxContent>
@@ -5090,8 +5070,8 @@
                             <w:right w:w="85" w:type="dxa"/>
                           </w:tcMar>
                         </w:tcPr>
-                        <w:bookmarkStart w:id="56" w:name="bmPagina1" w:colFirst="0" w:colLast="0"/>
-                        <w:bookmarkStart w:id="57" w:name="bmTotPag" w:colFirst="0" w:colLast="0"/>
+                        <w:bookmarkStart w:id="55" w:name="bmPagina1" w:colFirst="0" w:colLast="0"/>
+                        <w:bookmarkStart w:id="56" w:name="bmTotPag" w:colFirst="0" w:colLast="0"/>
                         <w:p>
                           <w:pPr>
                             <w:pStyle w:val="Huisstijl-Pagina"/>
@@ -5114,26 +5094,16 @@
                           <w:r>
                             <w:t xml:space="preserve"> of </w:t>
                           </w:r>
-                          <w:r>
-                            <w:fldChar w:fldCharType="begin"/>
-                          </w:r>
-                          <w:r>
-                            <w:instrText xml:space="preserve"> DOCVARIABLE  TotAantalPag \* MERGEFORMAT </w:instrText>
-                          </w:r>
-                          <w:r>
-                            <w:fldChar w:fldCharType="separate"/>
-                          </w:r>
-                          <w:r>
-                            <w:t>7</w:t>
-                          </w:r>
-                          <w:r>
-                            <w:fldChar w:fldCharType="end"/>
-                          </w:r>
+                          <w:fldSimple w:instr=" DOCVARIABLE  TotAantalPag \* MERGEFORMAT ">
+                            <w:r>
+                              <w:t>7</w:t>
+                            </w:r>
+                          </w:fldSimple>
                         </w:p>
                       </w:tc>
                     </w:tr>
+                    <w:bookmarkEnd w:id="55"/>
                     <w:bookmarkEnd w:id="56"/>
-                    <w:bookmarkEnd w:id="57"/>
                   </w:tbl>
                   <w:p/>
                 </w:txbxContent>
@@ -5168,14 +5138,14 @@
           <w:pPr>
             <w:pStyle w:val="Huisstijl-Koptekst"/>
           </w:pPr>
-          <w:bookmarkStart w:id="58" w:name="bmVoettekstSectie4_1" w:colFirst="0" w:colLast="0"/>
+          <w:bookmarkStart w:id="57" w:name="bmVoettekstSectie4_1" w:colFirst="0" w:colLast="0"/>
           <w:r>
             <w:t>Wave overtopping at dikes kernel - Test report 16.2</w:t>
           </w:r>
         </w:p>
       </w:tc>
     </w:tr>
-    <w:bookmarkEnd w:id="58"/>
+    <w:bookmarkEnd w:id="57"/>
   </w:tbl>
   <w:p>
     <w:pPr>
@@ -6072,7 +6042,7 @@
           <w:pPr>
             <w:pStyle w:val="Huisstijl-Gegeven"/>
           </w:pPr>
-          <w:bookmarkStart w:id="17" w:name="tblGegevensSectie2b" w:colFirst="0" w:colLast="3"/>
+          <w:bookmarkStart w:id="16" w:name="tblGegevensSectie2b" w:colFirst="0" w:colLast="3"/>
         </w:p>
       </w:tc>
       <w:tc>
@@ -6189,11 +6159,21 @@
           <w:pPr>
             <w:pStyle w:val="Huisstijl-Gegeven"/>
           </w:pPr>
-          <w:fldSimple w:instr=" DOCVARIABLE  TotAantalPag  \* MERGEFORMAT ">
-            <w:r>
-              <w:t>7</w:t>
-            </w:r>
-          </w:fldSimple>
+          <w:r>
+            <w:fldChar w:fldCharType="begin"/>
+          </w:r>
+          <w:r>
+            <w:instrText xml:space="preserve"> DOCVARIABLE  TotAantalPag  \* MERGEFORMAT </w:instrText>
+          </w:r>
+          <w:r>
+            <w:fldChar w:fldCharType="separate"/>
+          </w:r>
+          <w:r>
+            <w:t>7</w:t>
+          </w:r>
+          <w:r>
+            <w:fldChar w:fldCharType="end"/>
+          </w:r>
         </w:p>
       </w:tc>
       <w:tc>
@@ -6225,7 +6205,7 @@
       </w:tc>
     </w:tr>
   </w:tbl>
-  <w:bookmarkEnd w:id="17"/>
+  <w:bookmarkEnd w:id="16"/>
   <w:p>
     <w:pPr>
       <w:pStyle w:val="Header"/>
@@ -6316,7 +6296,7 @@
                                 <w:shd w:val="clear" w:color="auto" w:fill="auto"/>
                               </w:tcPr>
                               <w:p>
-                                <w:bookmarkStart w:id="18" w:name="bmLogoSectie2_2" w:colFirst="0" w:colLast="0"/>
+                                <w:bookmarkStart w:id="17" w:name="bmLogoSectie2_2" w:colFirst="0" w:colLast="0"/>
                                 <w:r>
                                   <w:rPr>
                                     <w:noProof/>
@@ -6359,7 +6339,7 @@
                               </w:p>
                             </w:tc>
                           </w:tr>
-                          <w:bookmarkEnd w:id="18"/>
+                          <w:bookmarkEnd w:id="17"/>
                         </w:tbl>
                         <w:p/>
                       </w:txbxContent>
@@ -6411,7 +6391,7 @@
                           <w:shd w:val="clear" w:color="auto" w:fill="auto"/>
                         </w:tcPr>
                         <w:p>
-                          <w:bookmarkStart w:id="19" w:name="bmLogoSectie2_2" w:colFirst="0" w:colLast="0"/>
+                          <w:bookmarkStart w:id="18" w:name="bmLogoSectie2_2" w:colFirst="0" w:colLast="0"/>
                           <w:r>
                             <w:rPr>
                               <w:noProof/>
@@ -6454,7 +6434,7 @@
                         </w:p>
                       </w:tc>
                     </w:tr>
-                    <w:bookmarkEnd w:id="19"/>
+                    <w:bookmarkEnd w:id="18"/>
                   </w:tbl>
                   <w:p/>
                 </w:txbxContent>
@@ -6565,7 +6545,7 @@
                                 <w:pPr>
                                   <w:jc w:val="right"/>
                                 </w:pPr>
-                                <w:bookmarkStart w:id="20" w:name="bmLogoSectie2_1" w:colFirst="0" w:colLast="0"/>
+                                <w:bookmarkStart w:id="19" w:name="bmLogoSectie2_1" w:colFirst="0" w:colLast="0"/>
                                 <w:r>
                                   <w:rPr>
                                     <w:noProof/>
@@ -6608,7 +6588,7 @@
                               </w:p>
                             </w:tc>
                           </w:tr>
-                          <w:bookmarkEnd w:id="20"/>
+                          <w:bookmarkEnd w:id="19"/>
                         </w:tbl>
                         <w:p/>
                       </w:txbxContent>
@@ -6663,7 +6643,7 @@
                           <w:pPr>
                             <w:jc w:val="right"/>
                           </w:pPr>
-                          <w:bookmarkStart w:id="21" w:name="bmLogoSectie2_1" w:colFirst="0" w:colLast="0"/>
+                          <w:bookmarkStart w:id="20" w:name="bmLogoSectie2_1" w:colFirst="0" w:colLast="0"/>
                           <w:r>
                             <w:rPr>
                               <w:noProof/>
@@ -6706,7 +6686,7 @@
                         </w:p>
                       </w:tc>
                     </w:tr>
-                    <w:bookmarkEnd w:id="21"/>
+                    <w:bookmarkEnd w:id="20"/>
                   </w:tbl>
                   <w:p/>
                 </w:txbxContent>
@@ -6761,7 +6741,7 @@
           <w:pPr>
             <w:pStyle w:val="Huisstijl-Kopje"/>
           </w:pPr>
-          <w:bookmarkStart w:id="22" w:name="tblGegevensSectie2a" w:colFirst="0" w:colLast="3"/>
+          <w:bookmarkStart w:id="21" w:name="tblGegevensSectie2a" w:colFirst="0" w:colLast="3"/>
           <w:r>
             <w:t>Title</w:t>
           </w:r>
@@ -6865,11 +6845,21 @@
           <w:pPr>
             <w:pStyle w:val="Huisstijl-Gegeven"/>
           </w:pPr>
-          <w:fldSimple w:instr=" DOCVARIABLE  TotAantalPag  \* MERGEFORMAT ">
-            <w:r>
-              <w:t>7</w:t>
-            </w:r>
-          </w:fldSimple>
+          <w:r>
+            <w:fldChar w:fldCharType="begin"/>
+          </w:r>
+          <w:r>
+            <w:instrText xml:space="preserve"> DOCVARIABLE  TotAantalPag  \* MERGEFORMAT </w:instrText>
+          </w:r>
+          <w:r>
+            <w:fldChar w:fldCharType="separate"/>
+          </w:r>
+          <w:r>
+            <w:t>7</w:t>
+          </w:r>
+          <w:r>
+            <w:fldChar w:fldCharType="end"/>
+          </w:r>
         </w:p>
       </w:tc>
       <w:tc>
@@ -6900,7 +6890,7 @@
         </w:p>
       </w:tc>
     </w:tr>
-    <w:bookmarkEnd w:id="22"/>
+    <w:bookmarkEnd w:id="21"/>
   </w:tbl>
   <w:p>
     <w:pPr>
@@ -7300,14 +7290,14 @@
                                   <w:pStyle w:val="Huisstijl-Koptekst"/>
                                   <w:jc w:val="right"/>
                                 </w:pPr>
-                                <w:bookmarkStart w:id="28" w:name="bmKoptekstSectie3_2" w:colFirst="0" w:colLast="0"/>
+                                <w:bookmarkStart w:id="27" w:name="bmKoptekstSectie3_2" w:colFirst="0" w:colLast="0"/>
                                 <w:r>
                                   <w:t>Version 1.0, 14 December 2016, final</w:t>
                                 </w:r>
                               </w:p>
                             </w:tc>
                           </w:tr>
-                          <w:bookmarkEnd w:id="28"/>
+                          <w:bookmarkEnd w:id="27"/>
                         </w:tbl>
                         <w:p/>
                       </w:txbxContent>
@@ -7361,14 +7351,14 @@
                             <w:pStyle w:val="Huisstijl-Koptekst"/>
                             <w:jc w:val="right"/>
                           </w:pPr>
-                          <w:bookmarkStart w:id="29" w:name="bmKoptekstSectie3_2" w:colFirst="0" w:colLast="0"/>
+                          <w:bookmarkStart w:id="28" w:name="bmKoptekstSectie3_2" w:colFirst="0" w:colLast="0"/>
                           <w:r>
                             <w:t>Version 1.0, 14 December 2016, final</w:t>
                           </w:r>
                         </w:p>
                       </w:tc>
                     </w:tr>
-                    <w:bookmarkEnd w:id="29"/>
+                    <w:bookmarkEnd w:id="28"/>
                   </w:tbl>
                   <w:p/>
                 </w:txbxContent>
@@ -7470,7 +7460,7 @@
                                 <w:shd w:val="clear" w:color="auto" w:fill="auto"/>
                               </w:tcPr>
                               <w:p>
-                                <w:bookmarkStart w:id="30" w:name="bmLogoSectie3_2" w:colFirst="0" w:colLast="0"/>
+                                <w:bookmarkStart w:id="29" w:name="bmLogoSectie3_2" w:colFirst="0" w:colLast="0"/>
                                 <w:r>
                                   <w:rPr>
                                     <w:noProof/>
@@ -7513,7 +7503,7 @@
                               </w:p>
                             </w:tc>
                           </w:tr>
-                          <w:bookmarkEnd w:id="30"/>
+                          <w:bookmarkEnd w:id="29"/>
                         </w:tbl>
                         <w:p/>
                       </w:txbxContent>
@@ -7561,7 +7551,7 @@
                           <w:shd w:val="clear" w:color="auto" w:fill="auto"/>
                         </w:tcPr>
                         <w:p>
-                          <w:bookmarkStart w:id="31" w:name="bmLogoSectie3_2" w:colFirst="0" w:colLast="0"/>
+                          <w:bookmarkStart w:id="30" w:name="bmLogoSectie3_2" w:colFirst="0" w:colLast="0"/>
                           <w:r>
                             <w:rPr>
                               <w:noProof/>
@@ -7604,7 +7594,7 @@
                         </w:p>
                       </w:tc>
                     </w:tr>
-                    <w:bookmarkEnd w:id="31"/>
+                    <w:bookmarkEnd w:id="30"/>
                   </w:tbl>
                   <w:p/>
                 </w:txbxContent>
@@ -7660,7 +7650,7 @@
           <w:pPr>
             <w:pStyle w:val="Huisstijl-Koptekst"/>
           </w:pPr>
-          <w:bookmarkStart w:id="32" w:name="bmKoptekstSectie3_1" w:colFirst="0" w:colLast="0"/>
+          <w:bookmarkStart w:id="31" w:name="bmKoptekstSectie3_1" w:colFirst="0" w:colLast="0"/>
           <w:r>
             <w:t>Version 1.0, 14 December 2016, final</w:t>
           </w:r>
@@ -7668,7 +7658,7 @@
       </w:tc>
     </w:tr>
   </w:tbl>
-  <w:bookmarkEnd w:id="32"/>
+  <w:bookmarkEnd w:id="31"/>
   <w:p>
     <w:pPr>
       <w:pStyle w:val="Header"/>
@@ -7762,7 +7752,7 @@
                                 <w:pPr>
                                   <w:jc w:val="right"/>
                                 </w:pPr>
-                                <w:bookmarkStart w:id="33" w:name="bmLogoSectie3_1" w:colFirst="0" w:colLast="0"/>
+                                <w:bookmarkStart w:id="32" w:name="bmLogoSectie3_1" w:colFirst="0" w:colLast="0"/>
                                 <w:r>
                                   <w:rPr>
                                     <w:noProof/>
@@ -7805,7 +7795,7 @@
                               </w:p>
                             </w:tc>
                           </w:tr>
-                          <w:bookmarkEnd w:id="33"/>
+                          <w:bookmarkEnd w:id="32"/>
                         </w:tbl>
                         <w:p/>
                       </w:txbxContent>
@@ -7860,7 +7850,7 @@
                           <w:pPr>
                             <w:jc w:val="right"/>
                           </w:pPr>
-                          <w:bookmarkStart w:id="34" w:name="bmLogoSectie3_1" w:colFirst="0" w:colLast="0"/>
+                          <w:bookmarkStart w:id="33" w:name="bmLogoSectie3_1" w:colFirst="0" w:colLast="0"/>
                           <w:r>
                             <w:rPr>
                               <w:noProof/>
@@ -7903,7 +7893,7 @@
                         </w:p>
                       </w:tc>
                     </w:tr>
-                    <w:bookmarkEnd w:id="34"/>
+                    <w:bookmarkEnd w:id="33"/>
                   </w:tbl>
                   <w:p/>
                 </w:txbxContent>
@@ -8016,14 +8006,14 @@
                                   <w:pStyle w:val="Huisstijl-Koptekst"/>
                                   <w:jc w:val="right"/>
                                 </w:pPr>
-                                <w:bookmarkStart w:id="44" w:name="bmKoptekstSectie4_2" w:colFirst="0" w:colLast="0"/>
+                                <w:bookmarkStart w:id="43" w:name="bmKoptekstSectie4_2" w:colFirst="0" w:colLast="0"/>
                                 <w:r>
                                   <w:t>Version 1.0, 14 December 2016, final</w:t>
                                 </w:r>
                               </w:p>
                             </w:tc>
                           </w:tr>
-                          <w:bookmarkEnd w:id="44"/>
+                          <w:bookmarkEnd w:id="43"/>
                         </w:tbl>
                         <w:p/>
                       </w:txbxContent>
@@ -8080,14 +8070,14 @@
                             <w:pStyle w:val="Huisstijl-Koptekst"/>
                             <w:jc w:val="right"/>
                           </w:pPr>
-                          <w:bookmarkStart w:id="45" w:name="bmKoptekstSectie4_2" w:colFirst="0" w:colLast="0"/>
+                          <w:bookmarkStart w:id="44" w:name="bmKoptekstSectie4_2" w:colFirst="0" w:colLast="0"/>
                           <w:r>
                             <w:t>Version 1.0, 14 December 2016, final</w:t>
                           </w:r>
                         </w:p>
                       </w:tc>
                     </w:tr>
-                    <w:bookmarkEnd w:id="45"/>
+                    <w:bookmarkEnd w:id="44"/>
                   </w:tbl>
                   <w:p/>
                 </w:txbxContent>
@@ -8189,7 +8179,7 @@
                                 <w:shd w:val="clear" w:color="auto" w:fill="auto"/>
                               </w:tcPr>
                               <w:p>
-                                <w:bookmarkStart w:id="46" w:name="bmLogoSectie4_2" w:colFirst="0" w:colLast="0"/>
+                                <w:bookmarkStart w:id="45" w:name="bmLogoSectie4_2" w:colFirst="0" w:colLast="0"/>
                                 <w:r>
                                   <w:rPr>
                                     <w:noProof/>
@@ -8232,7 +8222,7 @@
                               </w:p>
                             </w:tc>
                           </w:tr>
-                          <w:bookmarkEnd w:id="46"/>
+                          <w:bookmarkEnd w:id="45"/>
                         </w:tbl>
                         <w:p/>
                       </w:txbxContent>
@@ -8280,7 +8270,7 @@
                           <w:shd w:val="clear" w:color="auto" w:fill="auto"/>
                         </w:tcPr>
                         <w:p>
-                          <w:bookmarkStart w:id="47" w:name="bmLogoSectie4_2" w:colFirst="0" w:colLast="0"/>
+                          <w:bookmarkStart w:id="46" w:name="bmLogoSectie4_2" w:colFirst="0" w:colLast="0"/>
                           <w:r>
                             <w:rPr>
                               <w:noProof/>
@@ -8323,7 +8313,7 @@
                         </w:p>
                       </w:tc>
                     </w:tr>
-                    <w:bookmarkEnd w:id="47"/>
+                    <w:bookmarkEnd w:id="46"/>
                   </w:tbl>
                   <w:p/>
                 </w:txbxContent>
@@ -8449,7 +8439,7 @@
                                 <w:pPr>
                                   <w:jc w:val="right"/>
                                 </w:pPr>
-                                <w:bookmarkStart w:id="48" w:name="bmLogoSectie4_1" w:colFirst="0" w:colLast="0"/>
+                                <w:bookmarkStart w:id="47" w:name="bmLogoSectie4_1" w:colFirst="0" w:colLast="0"/>
                                 <w:r>
                                   <w:rPr>
                                     <w:noProof/>
@@ -8492,7 +8482,7 @@
                               </w:p>
                             </w:tc>
                           </w:tr>
-                          <w:bookmarkEnd w:id="48"/>
+                          <w:bookmarkEnd w:id="47"/>
                         </w:tbl>
                         <w:p/>
                       </w:txbxContent>
@@ -8547,7 +8537,7 @@
                           <w:pPr>
                             <w:jc w:val="right"/>
                           </w:pPr>
-                          <w:bookmarkStart w:id="49" w:name="bmLogoSectie4_1" w:colFirst="0" w:colLast="0"/>
+                          <w:bookmarkStart w:id="48" w:name="bmLogoSectie4_1" w:colFirst="0" w:colLast="0"/>
                           <w:r>
                             <w:rPr>
                               <w:noProof/>
@@ -8590,7 +8580,7 @@
                         </w:p>
                       </w:tc>
                     </w:tr>
-                    <w:bookmarkEnd w:id="49"/>
+                    <w:bookmarkEnd w:id="48"/>
                   </w:tbl>
                   <w:p/>
                 </w:txbxContent>
@@ -8626,14 +8616,14 @@
           <w:pPr>
             <w:pStyle w:val="Huisstijl-Koptekst"/>
           </w:pPr>
-          <w:bookmarkStart w:id="50" w:name="bmKoptekstSectie4_1" w:colFirst="0" w:colLast="0"/>
+          <w:bookmarkStart w:id="49" w:name="bmKoptekstSectie4_1" w:colFirst="0" w:colLast="0"/>
           <w:r>
             <w:t>Version 1.0, 14 December 2016, final</w:t>
           </w:r>
         </w:p>
       </w:tc>
     </w:tr>
-    <w:bookmarkEnd w:id="50"/>
+    <w:bookmarkEnd w:id="49"/>
   </w:tbl>
   <w:p>
     <w:pPr>
@@ -10483,8 +10473,6 @@
     <w:lsdException w:name="heading 7" w:qFormat="1"/>
     <w:lsdException w:name="heading 8" w:qFormat="1"/>
     <w:lsdException w:name="heading 9" w:qFormat="1"/>
-    <w:lsdException w:name="toc 1" w:uiPriority="39"/>
-    <w:lsdException w:name="toc 2" w:uiPriority="39"/>
     <w:lsdException w:name="caption" w:qFormat="1"/>
     <w:lsdException w:name="Title" w:qFormat="1"/>
     <w:lsdException w:name="Default Paragraph Font" w:uiPriority="1"/>
@@ -10607,7 +10595,7 @@
   <w:style w:type="paragraph" w:default="1" w:styleId="Normal">
     <w:name w:val="Normal"/>
     <w:qFormat/>
-    <w:rsid w:val="001803AD"/>
+    <w:rsid w:val="0032077D"/>
     <w:pPr>
       <w:spacing w:line="255" w:lineRule="atLeast"/>
       <w:jc w:val="both"/>
@@ -10624,7 +10612,7 @@
     <w:basedOn w:val="Normal"/>
     <w:next w:val="Normal"/>
     <w:qFormat/>
-    <w:rsid w:val="001803AD"/>
+    <w:rsid w:val="0032077D"/>
     <w:pPr>
       <w:keepNext/>
       <w:keepLines/>
@@ -10647,7 +10635,7 @@
     <w:basedOn w:val="Heading1"/>
     <w:next w:val="Normal"/>
     <w:qFormat/>
-    <w:rsid w:val="001803AD"/>
+    <w:rsid w:val="0032077D"/>
     <w:pPr>
       <w:numPr>
         <w:ilvl w:val="1"/>
@@ -10667,7 +10655,7 @@
     <w:basedOn w:val="Heading2"/>
     <w:next w:val="Normal"/>
     <w:qFormat/>
-    <w:rsid w:val="001803AD"/>
+    <w:rsid w:val="0032077D"/>
     <w:pPr>
       <w:numPr>
         <w:ilvl w:val="2"/>
@@ -10685,7 +10673,7 @@
     <w:basedOn w:val="Heading3"/>
     <w:next w:val="Normal"/>
     <w:qFormat/>
-    <w:rsid w:val="001803AD"/>
+    <w:rsid w:val="0032077D"/>
     <w:pPr>
       <w:numPr>
         <w:ilvl w:val="3"/>
@@ -10703,7 +10691,7 @@
     <w:basedOn w:val="Heading4"/>
     <w:next w:val="Normal"/>
     <w:qFormat/>
-    <w:rsid w:val="001803AD"/>
+    <w:rsid w:val="0032077D"/>
     <w:pPr>
       <w:numPr>
         <w:ilvl w:val="4"/>
@@ -10721,7 +10709,7 @@
     <w:basedOn w:val="Heading1"/>
     <w:next w:val="Normal"/>
     <w:qFormat/>
-    <w:rsid w:val="001803AD"/>
+    <w:rsid w:val="0032077D"/>
     <w:pPr>
       <w:numPr>
         <w:ilvl w:val="5"/>
@@ -10738,7 +10726,7 @@
     <w:basedOn w:val="Heading2"/>
     <w:next w:val="Normal"/>
     <w:qFormat/>
-    <w:rsid w:val="001803AD"/>
+    <w:rsid w:val="0032077D"/>
     <w:pPr>
       <w:numPr>
         <w:ilvl w:val="6"/>
@@ -10751,7 +10739,7 @@
     <w:basedOn w:val="Heading3"/>
     <w:next w:val="Normal"/>
     <w:qFormat/>
-    <w:rsid w:val="001803AD"/>
+    <w:rsid w:val="0032077D"/>
     <w:pPr>
       <w:numPr>
         <w:ilvl w:val="7"/>
@@ -10767,7 +10755,7 @@
     <w:basedOn w:val="Heading4"/>
     <w:next w:val="Normal"/>
     <w:qFormat/>
-    <w:rsid w:val="001803AD"/>
+    <w:rsid w:val="0032077D"/>
     <w:pPr>
       <w:numPr>
         <w:ilvl w:val="8"/>
@@ -10783,7 +10771,7 @@
     <w:uiPriority w:val="1"/>
     <w:semiHidden/>
     <w:unhideWhenUsed/>
-    <w:rsid w:val="001803AD"/>
+    <w:rsid w:val="0032077D"/>
   </w:style>
   <w:style w:type="table" w:default="1" w:styleId="TableNormal">
     <w:name w:val="Normal Table"/>
@@ -10805,12 +10793,12 @@
     <w:uiPriority w:val="99"/>
     <w:semiHidden/>
     <w:unhideWhenUsed/>
-    <w:rsid w:val="001803AD"/>
+    <w:rsid w:val="0032077D"/>
   </w:style>
   <w:style w:type="paragraph" w:styleId="Header">
     <w:name w:val="header"/>
     <w:basedOn w:val="Normal"/>
-    <w:rsid w:val="001803AD"/>
+    <w:rsid w:val="0032077D"/>
     <w:pPr>
       <w:tabs>
         <w:tab w:val="center" w:pos="4153"/>
@@ -10822,7 +10810,7 @@
     <w:name w:val="footer"/>
     <w:basedOn w:val="Normal"/>
     <w:link w:val="FooterChar"/>
-    <w:rsid w:val="001803AD"/>
+    <w:rsid w:val="0032077D"/>
     <w:pPr>
       <w:tabs>
         <w:tab w:val="center" w:pos="4153"/>
@@ -10833,7 +10821,7 @@
   <w:style w:type="paragraph" w:customStyle="1" w:styleId="Huisstijl-Sjabloonnaam">
     <w:name w:val="Huisstijl-Sjabloonnaam"/>
     <w:basedOn w:val="Huisstijl-Naw"/>
-    <w:rsid w:val="001803AD"/>
+    <w:rsid w:val="0032077D"/>
     <w:pPr>
       <w:spacing w:before="255" w:after="255" w:line="255" w:lineRule="exact"/>
       <w:jc w:val="left"/>
@@ -10846,12 +10834,12 @@
   <w:style w:type="paragraph" w:customStyle="1" w:styleId="Huisstijl-Adres">
     <w:name w:val="Huisstijl-Adres"/>
     <w:basedOn w:val="Huisstijl-Naw"/>
-    <w:rsid w:val="001803AD"/>
+    <w:rsid w:val="0032077D"/>
   </w:style>
   <w:style w:type="paragraph" w:styleId="ListBullet">
     <w:name w:val="List Bullet"/>
     <w:basedOn w:val="Normal"/>
-    <w:rsid w:val="001803AD"/>
+    <w:rsid w:val="0032077D"/>
     <w:pPr>
       <w:numPr>
         <w:numId w:val="13"/>
@@ -10861,7 +10849,7 @@
   <w:style w:type="paragraph" w:customStyle="1" w:styleId="Huisstijl-Naw">
     <w:name w:val="Huisstijl-Naw"/>
     <w:basedOn w:val="Normal"/>
-    <w:rsid w:val="001803AD"/>
+    <w:rsid w:val="0032077D"/>
     <w:rPr>
       <w:noProof/>
     </w:rPr>
@@ -10869,7 +10857,7 @@
   <w:style w:type="paragraph" w:customStyle="1" w:styleId="Huisstijl-Kopje">
     <w:name w:val="Huisstijl-Kopje"/>
     <w:basedOn w:val="Huisstijl-Naw"/>
-    <w:rsid w:val="001803AD"/>
+    <w:rsid w:val="0032077D"/>
     <w:rPr>
       <w:b/>
       <w:sz w:val="17"/>
@@ -10878,7 +10866,7 @@
   <w:style w:type="paragraph" w:customStyle="1" w:styleId="Huisstijl-Gegeven">
     <w:name w:val="Huisstijl-Gegeven"/>
     <w:basedOn w:val="Huisstijl-Naw"/>
-    <w:rsid w:val="001803AD"/>
+    <w:rsid w:val="0032077D"/>
     <w:pPr>
       <w:jc w:val="left"/>
     </w:pPr>
@@ -10886,7 +10874,7 @@
   <w:style w:type="paragraph" w:styleId="ListBullet2">
     <w:name w:val="List Bullet 2"/>
     <w:basedOn w:val="ListBullet"/>
-    <w:rsid w:val="001803AD"/>
+    <w:rsid w:val="0032077D"/>
     <w:pPr>
       <w:numPr>
         <w:ilvl w:val="1"/>
@@ -10896,7 +10884,7 @@
   <w:style w:type="paragraph" w:customStyle="1" w:styleId="Huisstijl-Voettekst">
     <w:name w:val="Huisstijl-Voettekst"/>
     <w:basedOn w:val="Huisstijl-Naw"/>
-    <w:rsid w:val="001803AD"/>
+    <w:rsid w:val="0032077D"/>
     <w:rPr>
       <w:sz w:val="17"/>
     </w:rPr>
@@ -10905,7 +10893,7 @@
     <w:name w:val="Kop 1 zonder nummer"/>
     <w:basedOn w:val="Heading1"/>
     <w:next w:val="Normal"/>
-    <w:rsid w:val="001803AD"/>
+    <w:rsid w:val="0032077D"/>
     <w:pPr>
       <w:numPr>
         <w:numId w:val="0"/>
@@ -10916,7 +10904,7 @@
     <w:name w:val="Kop 2 zonder nummer"/>
     <w:basedOn w:val="Heading2"/>
     <w:next w:val="Normal"/>
-    <w:rsid w:val="001803AD"/>
+    <w:rsid w:val="0032077D"/>
     <w:pPr>
       <w:numPr>
         <w:ilvl w:val="0"/>
@@ -10928,7 +10916,7 @@
     <w:name w:val="Kop 3 zonder nummer"/>
     <w:basedOn w:val="Heading3"/>
     <w:next w:val="Normal"/>
-    <w:rsid w:val="001803AD"/>
+    <w:rsid w:val="0032077D"/>
     <w:pPr>
       <w:numPr>
         <w:ilvl w:val="0"/>
@@ -10939,7 +10927,7 @@
   <w:style w:type="paragraph" w:customStyle="1" w:styleId="Huisstijl-Titel">
     <w:name w:val="Huisstijl-Titel"/>
     <w:basedOn w:val="Huisstijl-Naw"/>
-    <w:rsid w:val="001803AD"/>
+    <w:rsid w:val="0032077D"/>
     <w:pPr>
       <w:spacing w:line="510" w:lineRule="atLeast"/>
       <w:jc w:val="left"/>
@@ -10953,7 +10941,7 @@
     <w:name w:val="Kop 4 zonder nummer"/>
     <w:basedOn w:val="Heading4"/>
     <w:next w:val="Normal"/>
-    <w:rsid w:val="001803AD"/>
+    <w:rsid w:val="0032077D"/>
     <w:pPr>
       <w:numPr>
         <w:ilvl w:val="0"/>
@@ -10965,8 +10953,7 @@
     <w:name w:val="toc 1"/>
     <w:basedOn w:val="Normal"/>
     <w:next w:val="Normal"/>
-    <w:uiPriority w:val="39"/>
-    <w:rsid w:val="001803AD"/>
+    <w:rsid w:val="0032077D"/>
     <w:pPr>
       <w:tabs>
         <w:tab w:val="right" w:pos="8419"/>
@@ -10983,8 +10970,7 @@
     <w:name w:val="toc 2"/>
     <w:basedOn w:val="Normal"/>
     <w:next w:val="Normal"/>
-    <w:uiPriority w:val="39"/>
-    <w:rsid w:val="001803AD"/>
+    <w:rsid w:val="0032077D"/>
     <w:pPr>
       <w:tabs>
         <w:tab w:val="right" w:pos="8419"/>
@@ -10998,7 +10984,7 @@
     <w:basedOn w:val="Normal"/>
     <w:next w:val="Normal"/>
     <w:semiHidden/>
-    <w:rsid w:val="001803AD"/>
+    <w:rsid w:val="0032077D"/>
     <w:pPr>
       <w:tabs>
         <w:tab w:val="right" w:pos="8419"/>
@@ -11010,7 +10996,7 @@
   <w:style w:type="paragraph" w:customStyle="1" w:styleId="Huisstijl-Koptekst">
     <w:name w:val="Huisstijl-Koptekst"/>
     <w:basedOn w:val="Huisstijl-Naw"/>
-    <w:rsid w:val="001803AD"/>
+    <w:rsid w:val="0032077D"/>
     <w:rPr>
       <w:i/>
       <w:sz w:val="17"/>
@@ -11019,7 +11005,7 @@
   <w:style w:type="paragraph" w:customStyle="1" w:styleId="Huisstijl-Pagina">
     <w:name w:val="Huisstijl-Pagina"/>
     <w:basedOn w:val="Huisstijl-Gegeven"/>
-    <w:rsid w:val="001803AD"/>
+    <w:rsid w:val="0032077D"/>
     <w:pPr>
       <w:jc w:val="right"/>
     </w:pPr>
@@ -11030,12 +11016,12 @@
   <w:style w:type="character" w:styleId="PageNumber">
     <w:name w:val="page number"/>
     <w:basedOn w:val="DefaultParagraphFont"/>
-    <w:rsid w:val="001803AD"/>
+    <w:rsid w:val="0032077D"/>
   </w:style>
   <w:style w:type="paragraph" w:customStyle="1" w:styleId="Huisstijl-Subtitel">
     <w:name w:val="Huisstijl-Subtitel"/>
     <w:basedOn w:val="Huisstijl-Naw"/>
-    <w:rsid w:val="001803AD"/>
+    <w:rsid w:val="0032077D"/>
     <w:pPr>
       <w:jc w:val="left"/>
     </w:pPr>
@@ -11046,7 +11032,7 @@
   <w:style w:type="table" w:customStyle="1" w:styleId="dTable">
     <w:name w:val="d_Table"/>
     <w:basedOn w:val="TableGrid"/>
-    <w:rsid w:val="001803AD"/>
+    <w:rsid w:val="0032077D"/>
     <w:rPr>
       <w:rFonts w:ascii="Arial" w:hAnsi="Arial"/>
       <w:sz w:val="18"/>
@@ -11084,7 +11070,7 @@
   <w:style w:type="table" w:styleId="TableGrid">
     <w:name w:val="Table Grid"/>
     <w:basedOn w:val="TableNormal"/>
-    <w:rsid w:val="001803AD"/>
+    <w:rsid w:val="0032077D"/>
     <w:pPr>
       <w:spacing w:line="255" w:lineRule="atLeast"/>
     </w:pPr>
@@ -11110,7 +11096,7 @@
     <w:name w:val="toc 6"/>
     <w:basedOn w:val="Normal"/>
     <w:next w:val="Normal"/>
-    <w:rsid w:val="001803AD"/>
+    <w:rsid w:val="0032077D"/>
     <w:pPr>
       <w:tabs>
         <w:tab w:val="right" w:pos="8419"/>
@@ -11128,7 +11114,7 @@
     <w:basedOn w:val="Normal"/>
     <w:next w:val="Normal"/>
     <w:semiHidden/>
-    <w:rsid w:val="001803AD"/>
+    <w:rsid w:val="0032077D"/>
     <w:pPr>
       <w:tabs>
         <w:tab w:val="right" w:pos="8419"/>
@@ -11142,7 +11128,7 @@
     <w:basedOn w:val="Normal"/>
     <w:next w:val="Normal"/>
     <w:semiHidden/>
-    <w:rsid w:val="001803AD"/>
+    <w:rsid w:val="0032077D"/>
     <w:pPr>
       <w:tabs>
         <w:tab w:val="right" w:pos="8419"/>
@@ -11156,7 +11142,7 @@
     <w:basedOn w:val="Normal"/>
     <w:next w:val="Normal"/>
     <w:qFormat/>
-    <w:rsid w:val="001803AD"/>
+    <w:rsid w:val="0032077D"/>
     <w:pPr>
       <w:tabs>
         <w:tab w:val="left" w:pos="907"/>
@@ -11175,7 +11161,7 @@
     <w:name w:val="footnote text"/>
     <w:basedOn w:val="Normal"/>
     <w:next w:val="FootnoteTextnormal"/>
-    <w:rsid w:val="001803AD"/>
+    <w:rsid w:val="0032077D"/>
     <w:pPr>
       <w:ind w:hanging="340"/>
       <w:jc w:val="left"/>
@@ -11190,7 +11176,7 @@
     <w:name w:val="HeadNoTOC"/>
     <w:basedOn w:val="Normal"/>
     <w:next w:val="Normal"/>
-    <w:rsid w:val="001803AD"/>
+    <w:rsid w:val="0032077D"/>
     <w:pPr>
       <w:spacing w:before="255" w:after="510"/>
       <w:jc w:val="left"/>
@@ -11204,7 +11190,7 @@
     <w:name w:val="List of References"/>
     <w:basedOn w:val="Normal"/>
     <w:next w:val="Normal"/>
-    <w:rsid w:val="001803AD"/>
+    <w:rsid w:val="0032077D"/>
     <w:pPr>
       <w:spacing w:after="255"/>
       <w:ind w:left="765" w:hanging="765"/>
@@ -11214,7 +11200,7 @@
     <w:name w:val="Heading 10"/>
     <w:basedOn w:val="Heading6"/>
     <w:next w:val="Normal"/>
-    <w:rsid w:val="001803AD"/>
+    <w:rsid w:val="0032077D"/>
     <w:pPr>
       <w:numPr>
         <w:ilvl w:val="0"/>
@@ -11225,7 +11211,7 @@
   <w:style w:type="paragraph" w:customStyle="1" w:styleId="FootnoteTextnormal">
     <w:name w:val="Footnote Text normal"/>
     <w:basedOn w:val="FootnoteText"/>
-    <w:rsid w:val="001803AD"/>
+    <w:rsid w:val="0032077D"/>
     <w:pPr>
       <w:ind w:firstLine="0"/>
     </w:pPr>
@@ -11233,7 +11219,7 @@
   <w:style w:type="paragraph" w:styleId="ListBullet3">
     <w:name w:val="List Bullet 3"/>
     <w:basedOn w:val="ListNumber2"/>
-    <w:rsid w:val="001803AD"/>
+    <w:rsid w:val="0032077D"/>
     <w:pPr>
       <w:numPr>
         <w:ilvl w:val="2"/>
@@ -11244,7 +11230,7 @@
   <w:style w:type="paragraph" w:styleId="ListBullet4">
     <w:name w:val="List Bullet 4"/>
     <w:basedOn w:val="Normal"/>
-    <w:rsid w:val="001803AD"/>
+    <w:rsid w:val="0032077D"/>
     <w:pPr>
       <w:numPr>
         <w:ilvl w:val="3"/>
@@ -11255,7 +11241,7 @@
   <w:style w:type="paragraph" w:styleId="ListBullet5">
     <w:name w:val="List Bullet 5"/>
     <w:basedOn w:val="Normal"/>
-    <w:rsid w:val="001803AD"/>
+    <w:rsid w:val="0032077D"/>
     <w:pPr>
       <w:numPr>
         <w:ilvl w:val="4"/>
@@ -11267,7 +11253,7 @@
     <w:name w:val="d_Table_Body_text"/>
     <w:basedOn w:val="BodyText"/>
     <w:next w:val="BodyText"/>
-    <w:rsid w:val="001803AD"/>
+    <w:rsid w:val="0032077D"/>
     <w:pPr>
       <w:spacing w:after="0"/>
       <w:jc w:val="left"/>
@@ -11279,7 +11265,7 @@
   <w:style w:type="paragraph" w:styleId="ListNumber2">
     <w:name w:val="List Number 2"/>
     <w:basedOn w:val="Normal"/>
-    <w:rsid w:val="001803AD"/>
+    <w:rsid w:val="0032077D"/>
     <w:pPr>
       <w:numPr>
         <w:ilvl w:val="1"/>
@@ -11291,7 +11277,7 @@
     <w:name w:val="table of figures"/>
     <w:basedOn w:val="Normal"/>
     <w:next w:val="Normal"/>
-    <w:rsid w:val="001803AD"/>
+    <w:rsid w:val="0032077D"/>
     <w:pPr>
       <w:spacing w:after="120"/>
       <w:ind w:left="1276" w:hanging="1276"/>
@@ -11300,7 +11286,7 @@
   <w:style w:type="paragraph" w:styleId="BodyText">
     <w:name w:val="Body Text"/>
     <w:basedOn w:val="Normal"/>
-    <w:rsid w:val="001803AD"/>
+    <w:rsid w:val="0032077D"/>
     <w:pPr>
       <w:spacing w:after="120"/>
     </w:pPr>
@@ -11308,7 +11294,7 @@
   <w:style w:type="paragraph" w:styleId="ListNumber">
     <w:name w:val="List Number"/>
     <w:basedOn w:val="Normal"/>
-    <w:rsid w:val="001803AD"/>
+    <w:rsid w:val="0032077D"/>
     <w:pPr>
       <w:numPr>
         <w:numId w:val="17"/>
@@ -11318,7 +11304,7 @@
   <w:style w:type="paragraph" w:styleId="ListNumber3">
     <w:name w:val="List Number 3"/>
     <w:basedOn w:val="Normal"/>
-    <w:rsid w:val="001803AD"/>
+    <w:rsid w:val="0032077D"/>
     <w:pPr>
       <w:numPr>
         <w:ilvl w:val="2"/>
@@ -11329,7 +11315,7 @@
   <w:style w:type="paragraph" w:styleId="ListNumber4">
     <w:name w:val="List Number 4"/>
     <w:basedOn w:val="Normal"/>
-    <w:rsid w:val="001803AD"/>
+    <w:rsid w:val="0032077D"/>
     <w:pPr>
       <w:numPr>
         <w:ilvl w:val="3"/>
@@ -11340,7 +11326,7 @@
   <w:style w:type="paragraph" w:styleId="ListNumber5">
     <w:name w:val="List Number 5"/>
     <w:basedOn w:val="Normal"/>
-    <w:rsid w:val="001803AD"/>
+    <w:rsid w:val="0032077D"/>
     <w:pPr>
       <w:numPr>
         <w:ilvl w:val="4"/>
@@ -11351,7 +11337,7 @@
   <w:style w:type="character" w:customStyle="1" w:styleId="FooterChar">
     <w:name w:val="Footer Char"/>
     <w:link w:val="Footer"/>
-    <w:rsid w:val="001803AD"/>
+    <w:rsid w:val="0032077D"/>
     <w:rPr>
       <w:rFonts w:ascii="Arial" w:hAnsi="Arial" w:cs="Arial"/>
       <w:sz w:val="21"/>
@@ -11362,7 +11348,7 @@
   <w:style w:type="numbering" w:customStyle="1" w:styleId="Huisstijl-LijstOpsomming">
     <w:name w:val="Huisstijl-LijstOpsomming"/>
     <w:uiPriority w:val="99"/>
-    <w:rsid w:val="001803AD"/>
+    <w:rsid w:val="0032077D"/>
     <w:pPr>
       <w:numPr>
         <w:numId w:val="13"/>
@@ -11372,7 +11358,7 @@
   <w:style w:type="numbering" w:customStyle="1" w:styleId="Huisstijl-LijstNummering">
     <w:name w:val="Huisstijl-LijstNummering"/>
     <w:uiPriority w:val="99"/>
-    <w:rsid w:val="001803AD"/>
+    <w:rsid w:val="0032077D"/>
     <w:pPr>
       <w:numPr>
         <w:numId w:val="17"/>
@@ -11606,8 +11592,6 @@
     <w:lsdException w:name="heading 7" w:qFormat="1"/>
     <w:lsdException w:name="heading 8" w:qFormat="1"/>
     <w:lsdException w:name="heading 9" w:qFormat="1"/>
-    <w:lsdException w:name="toc 1" w:uiPriority="39"/>
-    <w:lsdException w:name="toc 2" w:uiPriority="39"/>
     <w:lsdException w:name="caption" w:qFormat="1"/>
     <w:lsdException w:name="Title" w:qFormat="1"/>
     <w:lsdException w:name="Default Paragraph Font" w:uiPriority="1"/>
@@ -11730,7 +11714,7 @@
   <w:style w:type="paragraph" w:default="1" w:styleId="Normal">
     <w:name w:val="Normal"/>
     <w:qFormat/>
-    <w:rsid w:val="001803AD"/>
+    <w:rsid w:val="0032077D"/>
     <w:pPr>
       <w:spacing w:line="255" w:lineRule="atLeast"/>
       <w:jc w:val="both"/>
@@ -11747,7 +11731,7 @@
     <w:basedOn w:val="Normal"/>
     <w:next w:val="Normal"/>
     <w:qFormat/>
-    <w:rsid w:val="001803AD"/>
+    <w:rsid w:val="0032077D"/>
     <w:pPr>
       <w:keepNext/>
       <w:keepLines/>
@@ -11770,7 +11754,7 @@
     <w:basedOn w:val="Heading1"/>
     <w:next w:val="Normal"/>
     <w:qFormat/>
-    <w:rsid w:val="001803AD"/>
+    <w:rsid w:val="0032077D"/>
     <w:pPr>
       <w:numPr>
         <w:ilvl w:val="1"/>
@@ -11790,7 +11774,7 @@
     <w:basedOn w:val="Heading2"/>
     <w:next w:val="Normal"/>
     <w:qFormat/>
-    <w:rsid w:val="001803AD"/>
+    <w:rsid w:val="0032077D"/>
     <w:pPr>
       <w:numPr>
         <w:ilvl w:val="2"/>
@@ -11808,7 +11792,7 @@
     <w:basedOn w:val="Heading3"/>
     <w:next w:val="Normal"/>
     <w:qFormat/>
-    <w:rsid w:val="001803AD"/>
+    <w:rsid w:val="0032077D"/>
     <w:pPr>
       <w:numPr>
         <w:ilvl w:val="3"/>
@@ -11826,7 +11810,7 @@
     <w:basedOn w:val="Heading4"/>
     <w:next w:val="Normal"/>
     <w:qFormat/>
-    <w:rsid w:val="001803AD"/>
+    <w:rsid w:val="0032077D"/>
     <w:pPr>
       <w:numPr>
         <w:ilvl w:val="4"/>
@@ -11844,7 +11828,7 @@
     <w:basedOn w:val="Heading1"/>
     <w:next w:val="Normal"/>
     <w:qFormat/>
-    <w:rsid w:val="001803AD"/>
+    <w:rsid w:val="0032077D"/>
     <w:pPr>
       <w:numPr>
         <w:ilvl w:val="5"/>
@@ -11861,7 +11845,7 @@
     <w:basedOn w:val="Heading2"/>
     <w:next w:val="Normal"/>
     <w:qFormat/>
-    <w:rsid w:val="001803AD"/>
+    <w:rsid w:val="0032077D"/>
     <w:pPr>
       <w:numPr>
         <w:ilvl w:val="6"/>
@@ -11874,7 +11858,7 @@
     <w:basedOn w:val="Heading3"/>
     <w:next w:val="Normal"/>
     <w:qFormat/>
-    <w:rsid w:val="001803AD"/>
+    <w:rsid w:val="0032077D"/>
     <w:pPr>
       <w:numPr>
         <w:ilvl w:val="7"/>
@@ -11890,7 +11874,7 @@
     <w:basedOn w:val="Heading4"/>
     <w:next w:val="Normal"/>
     <w:qFormat/>
-    <w:rsid w:val="001803AD"/>
+    <w:rsid w:val="0032077D"/>
     <w:pPr>
       <w:numPr>
         <w:ilvl w:val="8"/>
@@ -11906,7 +11890,7 @@
     <w:uiPriority w:val="1"/>
     <w:semiHidden/>
     <w:unhideWhenUsed/>
-    <w:rsid w:val="001803AD"/>
+    <w:rsid w:val="0032077D"/>
   </w:style>
   <w:style w:type="table" w:default="1" w:styleId="TableNormal">
     <w:name w:val="Normal Table"/>
@@ -11928,12 +11912,12 @@
     <w:uiPriority w:val="99"/>
     <w:semiHidden/>
     <w:unhideWhenUsed/>
-    <w:rsid w:val="001803AD"/>
+    <w:rsid w:val="0032077D"/>
   </w:style>
   <w:style w:type="paragraph" w:styleId="Header">
     <w:name w:val="header"/>
     <w:basedOn w:val="Normal"/>
-    <w:rsid w:val="001803AD"/>
+    <w:rsid w:val="0032077D"/>
     <w:pPr>
       <w:tabs>
         <w:tab w:val="center" w:pos="4153"/>
@@ -11945,7 +11929,7 @@
     <w:name w:val="footer"/>
     <w:basedOn w:val="Normal"/>
     <w:link w:val="FooterChar"/>
-    <w:rsid w:val="001803AD"/>
+    <w:rsid w:val="0032077D"/>
     <w:pPr>
       <w:tabs>
         <w:tab w:val="center" w:pos="4153"/>
@@ -11956,7 +11940,7 @@
   <w:style w:type="paragraph" w:customStyle="1" w:styleId="Huisstijl-Sjabloonnaam">
     <w:name w:val="Huisstijl-Sjabloonnaam"/>
     <w:basedOn w:val="Huisstijl-Naw"/>
-    <w:rsid w:val="001803AD"/>
+    <w:rsid w:val="0032077D"/>
     <w:pPr>
       <w:spacing w:before="255" w:after="255" w:line="255" w:lineRule="exact"/>
       <w:jc w:val="left"/>
@@ -11969,12 +11953,12 @@
   <w:style w:type="paragraph" w:customStyle="1" w:styleId="Huisstijl-Adres">
     <w:name w:val="Huisstijl-Adres"/>
     <w:basedOn w:val="Huisstijl-Naw"/>
-    <w:rsid w:val="001803AD"/>
+    <w:rsid w:val="0032077D"/>
   </w:style>
   <w:style w:type="paragraph" w:styleId="ListBullet">
     <w:name w:val="List Bullet"/>
     <w:basedOn w:val="Normal"/>
-    <w:rsid w:val="001803AD"/>
+    <w:rsid w:val="0032077D"/>
     <w:pPr>
       <w:numPr>
         <w:numId w:val="13"/>
@@ -11984,7 +11968,7 @@
   <w:style w:type="paragraph" w:customStyle="1" w:styleId="Huisstijl-Naw">
     <w:name w:val="Huisstijl-Naw"/>
     <w:basedOn w:val="Normal"/>
-    <w:rsid w:val="001803AD"/>
+    <w:rsid w:val="0032077D"/>
     <w:rPr>
       <w:noProof/>
     </w:rPr>
@@ -11992,7 +11976,7 @@
   <w:style w:type="paragraph" w:customStyle="1" w:styleId="Huisstijl-Kopje">
     <w:name w:val="Huisstijl-Kopje"/>
     <w:basedOn w:val="Huisstijl-Naw"/>
-    <w:rsid w:val="001803AD"/>
+    <w:rsid w:val="0032077D"/>
     <w:rPr>
       <w:b/>
       <w:sz w:val="17"/>
@@ -12001,7 +11985,7 @@
   <w:style w:type="paragraph" w:customStyle="1" w:styleId="Huisstijl-Gegeven">
     <w:name w:val="Huisstijl-Gegeven"/>
     <w:basedOn w:val="Huisstijl-Naw"/>
-    <w:rsid w:val="001803AD"/>
+    <w:rsid w:val="0032077D"/>
     <w:pPr>
       <w:jc w:val="left"/>
     </w:pPr>
@@ -12009,7 +11993,7 @@
   <w:style w:type="paragraph" w:styleId="ListBullet2">
     <w:name w:val="List Bullet 2"/>
     <w:basedOn w:val="ListBullet"/>
-    <w:rsid w:val="001803AD"/>
+    <w:rsid w:val="0032077D"/>
     <w:pPr>
       <w:numPr>
         <w:ilvl w:val="1"/>
@@ -12019,7 +12003,7 @@
   <w:style w:type="paragraph" w:customStyle="1" w:styleId="Huisstijl-Voettekst">
     <w:name w:val="Huisstijl-Voettekst"/>
     <w:basedOn w:val="Huisstijl-Naw"/>
-    <w:rsid w:val="001803AD"/>
+    <w:rsid w:val="0032077D"/>
     <w:rPr>
       <w:sz w:val="17"/>
     </w:rPr>
@@ -12028,7 +12012,7 @@
     <w:name w:val="Kop 1 zonder nummer"/>
     <w:basedOn w:val="Heading1"/>
     <w:next w:val="Normal"/>
-    <w:rsid w:val="001803AD"/>
+    <w:rsid w:val="0032077D"/>
     <w:pPr>
       <w:numPr>
         <w:numId w:val="0"/>
@@ -12039,7 +12023,7 @@
     <w:name w:val="Kop 2 zonder nummer"/>
     <w:basedOn w:val="Heading2"/>
     <w:next w:val="Normal"/>
-    <w:rsid w:val="001803AD"/>
+    <w:rsid w:val="0032077D"/>
     <w:pPr>
       <w:numPr>
         <w:ilvl w:val="0"/>
@@ -12051,7 +12035,7 @@
     <w:name w:val="Kop 3 zonder nummer"/>
     <w:basedOn w:val="Heading3"/>
     <w:next w:val="Normal"/>
-    <w:rsid w:val="001803AD"/>
+    <w:rsid w:val="0032077D"/>
     <w:pPr>
       <w:numPr>
         <w:ilvl w:val="0"/>
@@ -12062,7 +12046,7 @@
   <w:style w:type="paragraph" w:customStyle="1" w:styleId="Huisstijl-Titel">
     <w:name w:val="Huisstijl-Titel"/>
     <w:basedOn w:val="Huisstijl-Naw"/>
-    <w:rsid w:val="001803AD"/>
+    <w:rsid w:val="0032077D"/>
     <w:pPr>
       <w:spacing w:line="510" w:lineRule="atLeast"/>
       <w:jc w:val="left"/>
@@ -12076,7 +12060,7 @@
     <w:name w:val="Kop 4 zonder nummer"/>
     <w:basedOn w:val="Heading4"/>
     <w:next w:val="Normal"/>
-    <w:rsid w:val="001803AD"/>
+    <w:rsid w:val="0032077D"/>
     <w:pPr>
       <w:numPr>
         <w:ilvl w:val="0"/>
@@ -12088,8 +12072,7 @@
     <w:name w:val="toc 1"/>
     <w:basedOn w:val="Normal"/>
     <w:next w:val="Normal"/>
-    <w:uiPriority w:val="39"/>
-    <w:rsid w:val="001803AD"/>
+    <w:rsid w:val="0032077D"/>
     <w:pPr>
       <w:tabs>
         <w:tab w:val="right" w:pos="8419"/>
@@ -12106,8 +12089,7 @@
     <w:name w:val="toc 2"/>
     <w:basedOn w:val="Normal"/>
     <w:next w:val="Normal"/>
-    <w:uiPriority w:val="39"/>
-    <w:rsid w:val="001803AD"/>
+    <w:rsid w:val="0032077D"/>
     <w:pPr>
       <w:tabs>
         <w:tab w:val="right" w:pos="8419"/>
@@ -12121,7 +12103,7 @@
     <w:basedOn w:val="Normal"/>
     <w:next w:val="Normal"/>
     <w:semiHidden/>
-    <w:rsid w:val="001803AD"/>
+    <w:rsid w:val="0032077D"/>
     <w:pPr>
       <w:tabs>
         <w:tab w:val="right" w:pos="8419"/>
@@ -12133,7 +12115,7 @@
   <w:style w:type="paragraph" w:customStyle="1" w:styleId="Huisstijl-Koptekst">
     <w:name w:val="Huisstijl-Koptekst"/>
     <w:basedOn w:val="Huisstijl-Naw"/>
-    <w:rsid w:val="001803AD"/>
+    <w:rsid w:val="0032077D"/>
     <w:rPr>
       <w:i/>
       <w:sz w:val="17"/>
@@ -12142,7 +12124,7 @@
   <w:style w:type="paragraph" w:customStyle="1" w:styleId="Huisstijl-Pagina">
     <w:name w:val="Huisstijl-Pagina"/>
     <w:basedOn w:val="Huisstijl-Gegeven"/>
-    <w:rsid w:val="001803AD"/>
+    <w:rsid w:val="0032077D"/>
     <w:pPr>
       <w:jc w:val="right"/>
     </w:pPr>
@@ -12153,12 +12135,12 @@
   <w:style w:type="character" w:styleId="PageNumber">
     <w:name w:val="page number"/>
     <w:basedOn w:val="DefaultParagraphFont"/>
-    <w:rsid w:val="001803AD"/>
+    <w:rsid w:val="0032077D"/>
   </w:style>
   <w:style w:type="paragraph" w:customStyle="1" w:styleId="Huisstijl-Subtitel">
     <w:name w:val="Huisstijl-Subtitel"/>
     <w:basedOn w:val="Huisstijl-Naw"/>
-    <w:rsid w:val="001803AD"/>
+    <w:rsid w:val="0032077D"/>
     <w:pPr>
       <w:jc w:val="left"/>
     </w:pPr>
@@ -12169,7 +12151,7 @@
   <w:style w:type="table" w:customStyle="1" w:styleId="dTable">
     <w:name w:val="d_Table"/>
     <w:basedOn w:val="TableGrid"/>
-    <w:rsid w:val="001803AD"/>
+    <w:rsid w:val="0032077D"/>
     <w:rPr>
       <w:rFonts w:ascii="Arial" w:hAnsi="Arial"/>
       <w:sz w:val="18"/>
@@ -12207,7 +12189,7 @@
   <w:style w:type="table" w:styleId="TableGrid">
     <w:name w:val="Table Grid"/>
     <w:basedOn w:val="TableNormal"/>
-    <w:rsid w:val="001803AD"/>
+    <w:rsid w:val="0032077D"/>
     <w:pPr>
       <w:spacing w:line="255" w:lineRule="atLeast"/>
     </w:pPr>
@@ -12233,7 +12215,7 @@
     <w:name w:val="toc 6"/>
     <w:basedOn w:val="Normal"/>
     <w:next w:val="Normal"/>
-    <w:rsid w:val="001803AD"/>
+    <w:rsid w:val="0032077D"/>
     <w:pPr>
       <w:tabs>
         <w:tab w:val="right" w:pos="8419"/>
@@ -12251,7 +12233,7 @@
     <w:basedOn w:val="Normal"/>
     <w:next w:val="Normal"/>
     <w:semiHidden/>
-    <w:rsid w:val="001803AD"/>
+    <w:rsid w:val="0032077D"/>
     <w:pPr>
       <w:tabs>
         <w:tab w:val="right" w:pos="8419"/>
@@ -12265,7 +12247,7 @@
     <w:basedOn w:val="Normal"/>
     <w:next w:val="Normal"/>
     <w:semiHidden/>
-    <w:rsid w:val="001803AD"/>
+    <w:rsid w:val="0032077D"/>
     <w:pPr>
       <w:tabs>
         <w:tab w:val="right" w:pos="8419"/>
@@ -12279,7 +12261,7 @@
     <w:basedOn w:val="Normal"/>
     <w:next w:val="Normal"/>
     <w:qFormat/>
-    <w:rsid w:val="001803AD"/>
+    <w:rsid w:val="0032077D"/>
     <w:pPr>
       <w:tabs>
         <w:tab w:val="left" w:pos="907"/>
@@ -12298,7 +12280,7 @@
     <w:name w:val="footnote text"/>
     <w:basedOn w:val="Normal"/>
     <w:next w:val="FootnoteTextnormal"/>
-    <w:rsid w:val="001803AD"/>
+    <w:rsid w:val="0032077D"/>
     <w:pPr>
       <w:ind w:hanging="340"/>
       <w:jc w:val="left"/>
@@ -12313,7 +12295,7 @@
     <w:name w:val="HeadNoTOC"/>
     <w:basedOn w:val="Normal"/>
     <w:next w:val="Normal"/>
-    <w:rsid w:val="001803AD"/>
+    <w:rsid w:val="0032077D"/>
     <w:pPr>
       <w:spacing w:before="255" w:after="510"/>
       <w:jc w:val="left"/>
@@ -12327,7 +12309,7 @@
     <w:name w:val="List of References"/>
     <w:basedOn w:val="Normal"/>
     <w:next w:val="Normal"/>
-    <w:rsid w:val="001803AD"/>
+    <w:rsid w:val="0032077D"/>
     <w:pPr>
       <w:spacing w:after="255"/>
       <w:ind w:left="765" w:hanging="765"/>
@@ -12337,7 +12319,7 @@
     <w:name w:val="Heading 10"/>
     <w:basedOn w:val="Heading6"/>
     <w:next w:val="Normal"/>
-    <w:rsid w:val="001803AD"/>
+    <w:rsid w:val="0032077D"/>
     <w:pPr>
       <w:numPr>
         <w:ilvl w:val="0"/>
@@ -12348,7 +12330,7 @@
   <w:style w:type="paragraph" w:customStyle="1" w:styleId="FootnoteTextnormal">
     <w:name w:val="Footnote Text normal"/>
     <w:basedOn w:val="FootnoteText"/>
-    <w:rsid w:val="001803AD"/>
+    <w:rsid w:val="0032077D"/>
     <w:pPr>
       <w:ind w:firstLine="0"/>
     </w:pPr>
@@ -12356,7 +12338,7 @@
   <w:style w:type="paragraph" w:styleId="ListBullet3">
     <w:name w:val="List Bullet 3"/>
     <w:basedOn w:val="ListNumber2"/>
-    <w:rsid w:val="001803AD"/>
+    <w:rsid w:val="0032077D"/>
     <w:pPr>
       <w:numPr>
         <w:ilvl w:val="2"/>
@@ -12367,7 +12349,7 @@
   <w:style w:type="paragraph" w:styleId="ListBullet4">
     <w:name w:val="List Bullet 4"/>
     <w:basedOn w:val="Normal"/>
-    <w:rsid w:val="001803AD"/>
+    <w:rsid w:val="0032077D"/>
     <w:pPr>
       <w:numPr>
         <w:ilvl w:val="3"/>
@@ -12378,7 +12360,7 @@
   <w:style w:type="paragraph" w:styleId="ListBullet5">
     <w:name w:val="List Bullet 5"/>
     <w:basedOn w:val="Normal"/>
-    <w:rsid w:val="001803AD"/>
+    <w:rsid w:val="0032077D"/>
     <w:pPr>
       <w:numPr>
         <w:ilvl w:val="4"/>
@@ -12390,7 +12372,7 @@
     <w:name w:val="d_Table_Body_text"/>
     <w:basedOn w:val="BodyText"/>
     <w:next w:val="BodyText"/>
-    <w:rsid w:val="001803AD"/>
+    <w:rsid w:val="0032077D"/>
     <w:pPr>
       <w:spacing w:after="0"/>
       <w:jc w:val="left"/>
@@ -12402,7 +12384,7 @@
   <w:style w:type="paragraph" w:styleId="ListNumber2">
     <w:name w:val="List Number 2"/>
     <w:basedOn w:val="Normal"/>
-    <w:rsid w:val="001803AD"/>
+    <w:rsid w:val="0032077D"/>
     <w:pPr>
       <w:numPr>
         <w:ilvl w:val="1"/>
@@ -12414,7 +12396,7 @@
     <w:name w:val="table of figures"/>
     <w:basedOn w:val="Normal"/>
     <w:next w:val="Normal"/>
-    <w:rsid w:val="001803AD"/>
+    <w:rsid w:val="0032077D"/>
     <w:pPr>
       <w:spacing w:after="120"/>
       <w:ind w:left="1276" w:hanging="1276"/>
@@ -12423,7 +12405,7 @@
   <w:style w:type="paragraph" w:styleId="BodyText">
     <w:name w:val="Body Text"/>
     <w:basedOn w:val="Normal"/>
-    <w:rsid w:val="001803AD"/>
+    <w:rsid w:val="0032077D"/>
     <w:pPr>
       <w:spacing w:after="120"/>
     </w:pPr>
@@ -12431,7 +12413,7 @@
   <w:style w:type="paragraph" w:styleId="ListNumber">
     <w:name w:val="List Number"/>
     <w:basedOn w:val="Normal"/>
-    <w:rsid w:val="001803AD"/>
+    <w:rsid w:val="0032077D"/>
     <w:pPr>
       <w:numPr>
         <w:numId w:val="17"/>
@@ -12441,7 +12423,7 @@
   <w:style w:type="paragraph" w:styleId="ListNumber3">
     <w:name w:val="List Number 3"/>
     <w:basedOn w:val="Normal"/>
-    <w:rsid w:val="001803AD"/>
+    <w:rsid w:val="0032077D"/>
     <w:pPr>
       <w:numPr>
         <w:ilvl w:val="2"/>
@@ -12452,7 +12434,7 @@
   <w:style w:type="paragraph" w:styleId="ListNumber4">
     <w:name w:val="List Number 4"/>
     <w:basedOn w:val="Normal"/>
-    <w:rsid w:val="001803AD"/>
+    <w:rsid w:val="0032077D"/>
     <w:pPr>
       <w:numPr>
         <w:ilvl w:val="3"/>
@@ -12463,7 +12445,7 @@
   <w:style w:type="paragraph" w:styleId="ListNumber5">
     <w:name w:val="List Number 5"/>
     <w:basedOn w:val="Normal"/>
-    <w:rsid w:val="001803AD"/>
+    <w:rsid w:val="0032077D"/>
     <w:pPr>
       <w:numPr>
         <w:ilvl w:val="4"/>
@@ -12474,7 +12456,7 @@
   <w:style w:type="character" w:customStyle="1" w:styleId="FooterChar">
     <w:name w:val="Footer Char"/>
     <w:link w:val="Footer"/>
-    <w:rsid w:val="001803AD"/>
+    <w:rsid w:val="0032077D"/>
     <w:rPr>
       <w:rFonts w:ascii="Arial" w:hAnsi="Arial" w:cs="Arial"/>
       <w:sz w:val="21"/>
@@ -12485,7 +12467,7 @@
   <w:style w:type="numbering" w:customStyle="1" w:styleId="Huisstijl-LijstOpsomming">
     <w:name w:val="Huisstijl-LijstOpsomming"/>
     <w:uiPriority w:val="99"/>
-    <w:rsid w:val="001803AD"/>
+    <w:rsid w:val="0032077D"/>
     <w:pPr>
       <w:numPr>
         <w:numId w:val="13"/>
@@ -12495,7 +12477,7 @@
   <w:style w:type="numbering" w:customStyle="1" w:styleId="Huisstijl-LijstNummering">
     <w:name w:val="Huisstijl-LijstNummering"/>
     <w:uiPriority w:val="99"/>
-    <w:rsid w:val="001803AD"/>
+    <w:rsid w:val="0032077D"/>
     <w:pPr>
       <w:numPr>
         <w:numId w:val="17"/>
@@ -12997,7 +12979,7 @@
 </file>
 
 <file path=customXml/itemProps1.xml><?xml version="1.0" encoding="utf-8"?>
-<ds:datastoreItem xmlns:ds="http://schemas.openxmlformats.org/officeDocument/2006/customXml" ds:itemID="{4FF70317-4643-4A48-A271-A49511008CC9}">
+<ds:datastoreItem xmlns:ds="http://schemas.openxmlformats.org/officeDocument/2006/customXml" ds:itemID="{5B5EEEE3-BBBC-4ECD-8ABC-A86DA8327912}">
   <ds:schemaRefs>
     <ds:schemaRef ds:uri="http://schemas.openxmlformats.org/officeDocument/2006/bibliography"/>
   </ds:schemaRefs>

</xml_diff>